<commit_message>
update revisi ke 2 bab 1
</commit_message>
<xml_diff>
--- a/BAB III.docx
+++ b/BAB III.docx
@@ -170,6 +170,296 @@
           <w:szCs w:val="24"/>
           <w:lang w:val="en-US"/>
         </w:rPr>
+        <w:t>Visi</w:t>
+      </w:r>
+      <w:proofErr w:type="spellEnd"/>
+      <w:r>
+        <w:rPr>
+          <w:rFonts w:ascii="Times New Roman" w:hAnsi="Times New Roman" w:cs="Times New Roman"/>
+          <w:b/>
+          <w:color w:val="000000" w:themeColor="text1"/>
+          <w:sz w:val="24"/>
+          <w:szCs w:val="24"/>
+          <w:lang w:val="en-US"/>
+        </w:rPr>
+        <w:t xml:space="preserve"> </w:t>
+      </w:r>
+      <w:proofErr w:type="spellStart"/>
+      <w:r>
+        <w:rPr>
+          <w:rFonts w:ascii="Times New Roman" w:hAnsi="Times New Roman" w:cs="Times New Roman"/>
+          <w:b/>
+          <w:color w:val="000000" w:themeColor="text1"/>
+          <w:sz w:val="24"/>
+          <w:szCs w:val="24"/>
+          <w:lang w:val="en-US"/>
+        </w:rPr>
+        <w:t>dan</w:t>
+      </w:r>
+      <w:proofErr w:type="spellEnd"/>
+      <w:r>
+        <w:rPr>
+          <w:rFonts w:ascii="Times New Roman" w:hAnsi="Times New Roman" w:cs="Times New Roman"/>
+          <w:b/>
+          <w:color w:val="000000" w:themeColor="text1"/>
+          <w:sz w:val="24"/>
+          <w:szCs w:val="24"/>
+          <w:lang w:val="en-US"/>
+        </w:rPr>
+        <w:t xml:space="preserve"> </w:t>
+      </w:r>
+      <w:proofErr w:type="spellStart"/>
+      <w:r>
+        <w:rPr>
+          <w:rFonts w:ascii="Times New Roman" w:hAnsi="Times New Roman" w:cs="Times New Roman"/>
+          <w:b/>
+          <w:color w:val="000000" w:themeColor="text1"/>
+          <w:sz w:val="24"/>
+          <w:szCs w:val="24"/>
+          <w:lang w:val="en-US"/>
+        </w:rPr>
+        <w:t>Misi</w:t>
+      </w:r>
+      <w:proofErr w:type="spellEnd"/>
+    </w:p>
+    <w:p>
+      <w:pPr>
+        <w:pStyle w:val="ListParagraph"/>
+        <w:rPr>
+          <w:rFonts w:ascii="Times New Roman" w:hAnsi="Times New Roman" w:cs="Times New Roman"/>
+          <w:b/>
+          <w:color w:val="000000" w:themeColor="text1"/>
+          <w:sz w:val="24"/>
+          <w:szCs w:val="24"/>
+          <w:lang w:val="en-US"/>
+        </w:rPr>
+      </w:pPr>
+    </w:p>
+    <w:p>
+      <w:pPr>
+        <w:pStyle w:val="ListParagraph"/>
+        <w:numPr>
+          <w:ilvl w:val="1"/>
+          <w:numId w:val="2"/>
+        </w:numPr>
+        <w:spacing w:line="480" w:lineRule="auto"/>
+        <w:ind w:left="567" w:hanging="567"/>
+        <w:jc w:val="both"/>
+        <w:rPr>
+          <w:rFonts w:ascii="Times New Roman" w:hAnsi="Times New Roman" w:cs="Times New Roman"/>
+          <w:b/>
+          <w:color w:val="000000" w:themeColor="text1"/>
+          <w:sz w:val="24"/>
+          <w:szCs w:val="24"/>
+        </w:rPr>
+      </w:pPr>
+      <w:proofErr w:type="spellStart"/>
+      <w:r>
+        <w:rPr>
+          <w:rFonts w:ascii="Times New Roman" w:hAnsi="Times New Roman" w:cs="Times New Roman"/>
+          <w:b/>
+          <w:color w:val="000000" w:themeColor="text1"/>
+          <w:sz w:val="24"/>
+          <w:szCs w:val="24"/>
+          <w:lang w:val="en-US"/>
+        </w:rPr>
+        <w:t>Struktur</w:t>
+      </w:r>
+      <w:proofErr w:type="spellEnd"/>
+      <w:r>
+        <w:rPr>
+          <w:rFonts w:ascii="Times New Roman" w:hAnsi="Times New Roman" w:cs="Times New Roman"/>
+          <w:b/>
+          <w:color w:val="000000" w:themeColor="text1"/>
+          <w:sz w:val="24"/>
+          <w:szCs w:val="24"/>
+          <w:lang w:val="en-US"/>
+        </w:rPr>
+        <w:t xml:space="preserve"> </w:t>
+      </w:r>
+      <w:proofErr w:type="spellStart"/>
+      <w:r>
+        <w:rPr>
+          <w:rFonts w:ascii="Times New Roman" w:hAnsi="Times New Roman" w:cs="Times New Roman"/>
+          <w:b/>
+          <w:color w:val="000000" w:themeColor="text1"/>
+          <w:sz w:val="24"/>
+          <w:szCs w:val="24"/>
+          <w:lang w:val="en-US"/>
+        </w:rPr>
+        <w:t>Organisasi</w:t>
+      </w:r>
+      <w:proofErr w:type="spellEnd"/>
+      <w:r>
+        <w:rPr>
+          <w:rFonts w:ascii="Times New Roman" w:hAnsi="Times New Roman" w:cs="Times New Roman"/>
+          <w:b/>
+          <w:color w:val="000000" w:themeColor="text1"/>
+          <w:sz w:val="24"/>
+          <w:szCs w:val="24"/>
+          <w:lang w:val="en-US"/>
+        </w:rPr>
+        <w:t xml:space="preserve"> Perusahaan</w:t>
+      </w:r>
+    </w:p>
+    <w:p>
+      <w:pPr>
+        <w:pStyle w:val="ListParagraph"/>
+        <w:rPr>
+          <w:rFonts w:ascii="Times New Roman" w:hAnsi="Times New Roman" w:cs="Times New Roman"/>
+          <w:b/>
+          <w:color w:val="000000" w:themeColor="text1"/>
+          <w:sz w:val="24"/>
+          <w:szCs w:val="24"/>
+          <w:lang w:val="en-US"/>
+        </w:rPr>
+      </w:pPr>
+    </w:p>
+    <w:p>
+      <w:pPr>
+        <w:pStyle w:val="ListParagraph"/>
+        <w:numPr>
+          <w:ilvl w:val="1"/>
+          <w:numId w:val="2"/>
+        </w:numPr>
+        <w:spacing w:line="480" w:lineRule="auto"/>
+        <w:ind w:left="567" w:hanging="567"/>
+        <w:jc w:val="both"/>
+        <w:rPr>
+          <w:rFonts w:ascii="Times New Roman" w:hAnsi="Times New Roman" w:cs="Times New Roman"/>
+          <w:b/>
+          <w:color w:val="000000" w:themeColor="text1"/>
+          <w:sz w:val="24"/>
+          <w:szCs w:val="24"/>
+        </w:rPr>
+      </w:pPr>
+      <w:proofErr w:type="spellStart"/>
+      <w:r>
+        <w:rPr>
+          <w:rFonts w:ascii="Times New Roman" w:hAnsi="Times New Roman" w:cs="Times New Roman"/>
+          <w:b/>
+          <w:color w:val="000000" w:themeColor="text1"/>
+          <w:sz w:val="24"/>
+          <w:szCs w:val="24"/>
+          <w:lang w:val="en-US"/>
+        </w:rPr>
+        <w:t>Tugas</w:t>
+      </w:r>
+      <w:proofErr w:type="spellEnd"/>
+      <w:r>
+        <w:rPr>
+          <w:rFonts w:ascii="Times New Roman" w:hAnsi="Times New Roman" w:cs="Times New Roman"/>
+          <w:b/>
+          <w:color w:val="000000" w:themeColor="text1"/>
+          <w:sz w:val="24"/>
+          <w:szCs w:val="24"/>
+          <w:lang w:val="en-US"/>
+        </w:rPr>
+        <w:t xml:space="preserve"> </w:t>
+      </w:r>
+      <w:proofErr w:type="spellStart"/>
+      <w:r>
+        <w:rPr>
+          <w:rFonts w:ascii="Times New Roman" w:hAnsi="Times New Roman" w:cs="Times New Roman"/>
+          <w:b/>
+          <w:color w:val="000000" w:themeColor="text1"/>
+          <w:sz w:val="24"/>
+          <w:szCs w:val="24"/>
+          <w:lang w:val="en-US"/>
+        </w:rPr>
+        <w:t>Pokok</w:t>
+      </w:r>
+      <w:proofErr w:type="spellEnd"/>
+      <w:r>
+        <w:rPr>
+          <w:rFonts w:ascii="Times New Roman" w:hAnsi="Times New Roman" w:cs="Times New Roman"/>
+          <w:b/>
+          <w:color w:val="000000" w:themeColor="text1"/>
+          <w:sz w:val="24"/>
+          <w:szCs w:val="24"/>
+          <w:lang w:val="en-US"/>
+        </w:rPr>
+        <w:t xml:space="preserve"> </w:t>
+      </w:r>
+      <w:proofErr w:type="spellStart"/>
+      <w:r>
+        <w:rPr>
+          <w:rFonts w:ascii="Times New Roman" w:hAnsi="Times New Roman" w:cs="Times New Roman"/>
+          <w:b/>
+          <w:color w:val="000000" w:themeColor="text1"/>
+          <w:sz w:val="24"/>
+          <w:szCs w:val="24"/>
+          <w:lang w:val="en-US"/>
+        </w:rPr>
+        <w:t>dan</w:t>
+      </w:r>
+      <w:proofErr w:type="spellEnd"/>
+      <w:r>
+        <w:rPr>
+          <w:rFonts w:ascii="Times New Roman" w:hAnsi="Times New Roman" w:cs="Times New Roman"/>
+          <w:b/>
+          <w:color w:val="000000" w:themeColor="text1"/>
+          <w:sz w:val="24"/>
+          <w:szCs w:val="24"/>
+          <w:lang w:val="en-US"/>
+        </w:rPr>
+        <w:t xml:space="preserve"> </w:t>
+      </w:r>
+      <w:proofErr w:type="spellStart"/>
+      <w:r>
+        <w:rPr>
+          <w:rFonts w:ascii="Times New Roman" w:hAnsi="Times New Roman" w:cs="Times New Roman"/>
+          <w:b/>
+          <w:color w:val="000000" w:themeColor="text1"/>
+          <w:sz w:val="24"/>
+          <w:szCs w:val="24"/>
+          <w:lang w:val="en-US"/>
+        </w:rPr>
+        <w:t>Wewenang</w:t>
+      </w:r>
+      <w:proofErr w:type="spellEnd"/>
+    </w:p>
+    <w:p>
+      <w:pPr>
+        <w:pStyle w:val="ListParagraph"/>
+        <w:rPr>
+          <w:rFonts w:ascii="Times New Roman" w:hAnsi="Times New Roman" w:cs="Times New Roman"/>
+          <w:b/>
+          <w:color w:val="000000" w:themeColor="text1"/>
+          <w:sz w:val="24"/>
+          <w:szCs w:val="24"/>
+          <w:lang w:val="en-US"/>
+        </w:rPr>
+      </w:pPr>
+    </w:p>
+    <w:p>
+      <w:pPr>
+        <w:pStyle w:val="ListParagraph"/>
+        <w:numPr>
+          <w:ilvl w:val="1"/>
+          <w:numId w:val="2"/>
+        </w:numPr>
+        <w:spacing w:line="480" w:lineRule="auto"/>
+        <w:ind w:left="567" w:hanging="567"/>
+        <w:jc w:val="both"/>
+        <w:rPr>
+          <w:rFonts w:ascii="Times New Roman" w:hAnsi="Times New Roman" w:cs="Times New Roman"/>
+          <w:b/>
+          <w:color w:val="000000" w:themeColor="text1"/>
+          <w:sz w:val="24"/>
+          <w:szCs w:val="24"/>
+        </w:rPr>
+      </w:pPr>
+      <w:proofErr w:type="spellStart"/>
+      <w:r>
+        <w:rPr>
+          <w:rFonts w:ascii="Times New Roman" w:hAnsi="Times New Roman" w:cs="Times New Roman"/>
+          <w:b/>
+          <w:color w:val="000000" w:themeColor="text1"/>
+          <w:sz w:val="24"/>
+          <w:szCs w:val="24"/>
+          <w:lang w:val="en-US"/>
+        </w:rPr>
         <w:t>Analisa</w:t>
       </w:r>
       <w:proofErr w:type="spellEnd"/>
@@ -1582,6 +1872,7 @@
           <w:color w:val="000000" w:themeColor="text1"/>
           <w:sz w:val="24"/>
           <w:szCs w:val="24"/>
+          <w:lang w:val="en-US"/>
         </w:rPr>
       </w:pPr>
     </w:p>
@@ -1601,6 +1892,7 @@
           <w:color w:val="000000" w:themeColor="text1"/>
           <w:sz w:val="24"/>
           <w:szCs w:val="24"/>
+          <w:lang w:val="en-US"/>
         </w:rPr>
       </w:pPr>
     </w:p>
@@ -1620,6 +1912,7 @@
           <w:color w:val="000000" w:themeColor="text1"/>
           <w:sz w:val="24"/>
           <w:szCs w:val="24"/>
+          <w:lang w:val="en-US"/>
         </w:rPr>
       </w:pPr>
     </w:p>
@@ -1639,6 +1932,67 @@
           <w:color w:val="000000" w:themeColor="text1"/>
           <w:sz w:val="24"/>
           <w:szCs w:val="24"/>
+          <w:lang w:val="en-US"/>
+        </w:rPr>
+      </w:pPr>
+    </w:p>
+    <w:p>
+      <w:pPr>
+        <w:pStyle w:val="ListParagraph"/>
+        <w:numPr>
+          <w:ilvl w:val="1"/>
+          <w:numId w:val="2"/>
+        </w:numPr>
+        <w:spacing w:line="480" w:lineRule="auto"/>
+        <w:jc w:val="both"/>
+        <w:rPr>
+          <w:rFonts w:ascii="Times New Roman" w:hAnsi="Times New Roman" w:cs="Times New Roman"/>
+          <w:b/>
+          <w:vanish/>
+          <w:color w:val="000000" w:themeColor="text1"/>
+          <w:sz w:val="24"/>
+          <w:szCs w:val="24"/>
+          <w:lang w:val="en-US"/>
+        </w:rPr>
+      </w:pPr>
+    </w:p>
+    <w:p>
+      <w:pPr>
+        <w:pStyle w:val="ListParagraph"/>
+        <w:numPr>
+          <w:ilvl w:val="1"/>
+          <w:numId w:val="2"/>
+        </w:numPr>
+        <w:spacing w:line="480" w:lineRule="auto"/>
+        <w:jc w:val="both"/>
+        <w:rPr>
+          <w:rFonts w:ascii="Times New Roman" w:hAnsi="Times New Roman" w:cs="Times New Roman"/>
+          <w:b/>
+          <w:vanish/>
+          <w:color w:val="000000" w:themeColor="text1"/>
+          <w:sz w:val="24"/>
+          <w:szCs w:val="24"/>
+          <w:lang w:val="en-US"/>
+        </w:rPr>
+      </w:pPr>
+    </w:p>
+    <w:p>
+      <w:pPr>
+        <w:pStyle w:val="ListParagraph"/>
+        <w:numPr>
+          <w:ilvl w:val="1"/>
+          <w:numId w:val="2"/>
+        </w:numPr>
+        <w:spacing w:line="480" w:lineRule="auto"/>
+        <w:jc w:val="both"/>
+        <w:rPr>
+          <w:rFonts w:ascii="Times New Roman" w:hAnsi="Times New Roman" w:cs="Times New Roman"/>
+          <w:b/>
+          <w:vanish/>
+          <w:color w:val="000000" w:themeColor="text1"/>
+          <w:sz w:val="24"/>
+          <w:szCs w:val="24"/>
+          <w:lang w:val="en-US"/>
         </w:rPr>
       </w:pPr>
     </w:p>
@@ -1719,8 +2073,6 @@
         </w:rPr>
         <w:t>Berjalan</w:t>
       </w:r>
-      <w:bookmarkStart w:id="0" w:name="_GoBack"/>
-      <w:bookmarkEnd w:id="0"/>
       <w:proofErr w:type="spellEnd"/>
     </w:p>
     <w:p>
@@ -1744,6 +2096,7 @@
           <w:szCs w:val="24"/>
           <w:lang w:val="en-US"/>
         </w:rPr>
+        <w:lastRenderedPageBreak/>
         <w:drawing>
           <wp:inline distT="0" distB="0" distL="0" distR="0" wp14:anchorId="31720AE6" wp14:editId="5B2176CA">
             <wp:extent cx="3383409" cy="2091446"/>
@@ -1799,6 +2152,70 @@
           <w:lang w:val="en-US"/>
         </w:rPr>
       </w:pPr>
+      <w:r>
+        <w:rPr>
+          <w:rFonts w:ascii="Times New Roman" w:hAnsi="Times New Roman" w:cs="Times New Roman"/>
+          <w:noProof/>
+          <w:color w:val="000000" w:themeColor="text1"/>
+          <w:sz w:val="24"/>
+          <w:szCs w:val="24"/>
+          <w:lang w:val="en-US"/>
+        </w:rPr>
+        <w:drawing>
+          <wp:inline distT="0" distB="0" distL="0" distR="0" wp14:anchorId="73B72C1F" wp14:editId="6A29C835">
+            <wp:extent cx="5039995" cy="3181350"/>
+            <wp:effectExtent l="0" t="0" r="8255" b="0"/>
+            <wp:docPr id="5" name="Picture 5"/>
+            <wp:cNvGraphicFramePr>
+              <a:graphicFrameLocks xmlns:a="http://schemas.openxmlformats.org/drawingml/2006/main" noChangeAspect="1"/>
+            </wp:cNvGraphicFramePr>
+            <a:graphic xmlns:a="http://schemas.openxmlformats.org/drawingml/2006/main">
+              <a:graphicData uri="http://schemas.openxmlformats.org/drawingml/2006/picture">
+                <pic:pic xmlns:pic="http://schemas.openxmlformats.org/drawingml/2006/picture">
+                  <pic:nvPicPr>
+                    <pic:cNvPr id="5" name="Untitled Diagram-sistem berjalan.png"/>
+                    <pic:cNvPicPr/>
+                  </pic:nvPicPr>
+                  <pic:blipFill>
+                    <a:blip r:embed="rId9">
+                      <a:extLst>
+                        <a:ext uri="{28A0092B-C50C-407E-A947-70E740481C1C}">
+                          <a14:useLocalDpi xmlns:a14="http://schemas.microsoft.com/office/drawing/2010/main" val="0"/>
+                        </a:ext>
+                      </a:extLst>
+                    </a:blip>
+                    <a:stretch>
+                      <a:fillRect/>
+                    </a:stretch>
+                  </pic:blipFill>
+                  <pic:spPr>
+                    <a:xfrm>
+                      <a:off x="0" y="0"/>
+                      <a:ext cx="5039995" cy="3181350"/>
+                    </a:xfrm>
+                    <a:prstGeom prst="rect">
+                      <a:avLst/>
+                    </a:prstGeom>
+                  </pic:spPr>
+                </pic:pic>
+              </a:graphicData>
+            </a:graphic>
+          </wp:inline>
+        </w:drawing>
+      </w:r>
+    </w:p>
+    <w:p>
+      <w:pPr>
+        <w:spacing w:line="480" w:lineRule="auto"/>
+        <w:jc w:val="center"/>
+        <w:rPr>
+          <w:rFonts w:ascii="Times New Roman" w:hAnsi="Times New Roman" w:cs="Times New Roman"/>
+          <w:color w:val="000000" w:themeColor="text1"/>
+          <w:sz w:val="24"/>
+          <w:szCs w:val="24"/>
+          <w:lang w:val="en-US"/>
+        </w:rPr>
+      </w:pPr>
       <w:proofErr w:type="spellStart"/>
       <w:r>
         <w:rPr>
@@ -1879,6 +2296,1045 @@
         <w:t>Berjalan</w:t>
       </w:r>
       <w:proofErr w:type="spellEnd"/>
+    </w:p>
+    <w:p>
+      <w:pPr>
+        <w:spacing w:line="480" w:lineRule="auto"/>
+        <w:ind w:firstLine="567"/>
+        <w:jc w:val="both"/>
+        <w:rPr>
+          <w:rFonts w:ascii="Times New Roman" w:hAnsi="Times New Roman" w:cs="Times New Roman"/>
+          <w:color w:val="000000" w:themeColor="text1"/>
+          <w:sz w:val="24"/>
+          <w:szCs w:val="24"/>
+          <w:lang w:val="en-US"/>
+        </w:rPr>
+      </w:pPr>
+      <w:proofErr w:type="spellStart"/>
+      <w:r>
+        <w:rPr>
+          <w:rFonts w:ascii="Times New Roman" w:hAnsi="Times New Roman" w:cs="Times New Roman"/>
+          <w:color w:val="000000" w:themeColor="text1"/>
+          <w:sz w:val="24"/>
+          <w:szCs w:val="24"/>
+          <w:lang w:val="en-US"/>
+        </w:rPr>
+        <w:t>Berikut</w:t>
+      </w:r>
+      <w:proofErr w:type="spellEnd"/>
+      <w:r>
+        <w:rPr>
+          <w:rFonts w:ascii="Times New Roman" w:hAnsi="Times New Roman" w:cs="Times New Roman"/>
+          <w:color w:val="000000" w:themeColor="text1"/>
+          <w:sz w:val="24"/>
+          <w:szCs w:val="24"/>
+          <w:lang w:val="en-US"/>
+        </w:rPr>
+        <w:t xml:space="preserve"> </w:t>
+      </w:r>
+      <w:proofErr w:type="spellStart"/>
+      <w:r>
+        <w:rPr>
+          <w:rFonts w:ascii="Times New Roman" w:hAnsi="Times New Roman" w:cs="Times New Roman"/>
+          <w:color w:val="000000" w:themeColor="text1"/>
+          <w:sz w:val="24"/>
+          <w:szCs w:val="24"/>
+          <w:lang w:val="en-US"/>
+        </w:rPr>
+        <w:t>ini</w:t>
+      </w:r>
+      <w:proofErr w:type="spellEnd"/>
+      <w:r>
+        <w:rPr>
+          <w:rFonts w:ascii="Times New Roman" w:hAnsi="Times New Roman" w:cs="Times New Roman"/>
+          <w:color w:val="000000" w:themeColor="text1"/>
+          <w:sz w:val="24"/>
+          <w:szCs w:val="24"/>
+          <w:lang w:val="en-US"/>
+        </w:rPr>
+        <w:t xml:space="preserve"> </w:t>
+      </w:r>
+      <w:proofErr w:type="spellStart"/>
+      <w:r>
+        <w:rPr>
+          <w:rFonts w:ascii="Times New Roman" w:hAnsi="Times New Roman" w:cs="Times New Roman"/>
+          <w:color w:val="000000" w:themeColor="text1"/>
+          <w:sz w:val="24"/>
+          <w:szCs w:val="24"/>
+          <w:lang w:val="en-US"/>
+        </w:rPr>
+        <w:t>adalah</w:t>
+      </w:r>
+      <w:proofErr w:type="spellEnd"/>
+      <w:r>
+        <w:rPr>
+          <w:rFonts w:ascii="Times New Roman" w:hAnsi="Times New Roman" w:cs="Times New Roman"/>
+          <w:color w:val="000000" w:themeColor="text1"/>
+          <w:sz w:val="24"/>
+          <w:szCs w:val="24"/>
+          <w:lang w:val="en-US"/>
+        </w:rPr>
+        <w:t xml:space="preserve"> </w:t>
+      </w:r>
+      <w:proofErr w:type="spellStart"/>
+      <w:r>
+        <w:rPr>
+          <w:rFonts w:ascii="Times New Roman" w:hAnsi="Times New Roman" w:cs="Times New Roman"/>
+          <w:color w:val="000000" w:themeColor="text1"/>
+          <w:sz w:val="24"/>
+          <w:szCs w:val="24"/>
+          <w:lang w:val="en-US"/>
+        </w:rPr>
+        <w:t>prosedur</w:t>
+      </w:r>
+      <w:proofErr w:type="spellEnd"/>
+      <w:r>
+        <w:rPr>
+          <w:rFonts w:ascii="Times New Roman" w:hAnsi="Times New Roman" w:cs="Times New Roman"/>
+          <w:color w:val="000000" w:themeColor="text1"/>
+          <w:sz w:val="24"/>
+          <w:szCs w:val="24"/>
+          <w:lang w:val="en-US"/>
+        </w:rPr>
+        <w:t xml:space="preserve"> </w:t>
+      </w:r>
+      <w:proofErr w:type="spellStart"/>
+      <w:r>
+        <w:rPr>
+          <w:rFonts w:ascii="Times New Roman" w:hAnsi="Times New Roman" w:cs="Times New Roman"/>
+          <w:color w:val="000000" w:themeColor="text1"/>
+          <w:sz w:val="24"/>
+          <w:szCs w:val="24"/>
+          <w:lang w:val="en-US"/>
+        </w:rPr>
+        <w:t>sistem</w:t>
+      </w:r>
+      <w:proofErr w:type="spellEnd"/>
+      <w:r>
+        <w:rPr>
+          <w:rFonts w:ascii="Times New Roman" w:hAnsi="Times New Roman" w:cs="Times New Roman"/>
+          <w:color w:val="000000" w:themeColor="text1"/>
+          <w:sz w:val="24"/>
+          <w:szCs w:val="24"/>
+          <w:lang w:val="en-US"/>
+        </w:rPr>
+        <w:t xml:space="preserve"> </w:t>
+      </w:r>
+      <w:proofErr w:type="spellStart"/>
+      <w:r>
+        <w:rPr>
+          <w:rFonts w:ascii="Times New Roman" w:hAnsi="Times New Roman" w:cs="Times New Roman"/>
+          <w:color w:val="000000" w:themeColor="text1"/>
+          <w:sz w:val="24"/>
+          <w:szCs w:val="24"/>
+          <w:lang w:val="en-US"/>
+        </w:rPr>
+        <w:t>berjalan</w:t>
+      </w:r>
+      <w:proofErr w:type="spellEnd"/>
+      <w:r>
+        <w:rPr>
+          <w:rFonts w:ascii="Times New Roman" w:hAnsi="Times New Roman" w:cs="Times New Roman"/>
+          <w:color w:val="000000" w:themeColor="text1"/>
+          <w:sz w:val="24"/>
+          <w:szCs w:val="24"/>
+          <w:lang w:val="en-US"/>
+        </w:rPr>
+        <w:t xml:space="preserve"> </w:t>
+      </w:r>
+      <w:proofErr w:type="spellStart"/>
+      <w:r>
+        <w:rPr>
+          <w:rFonts w:ascii="Times New Roman" w:hAnsi="Times New Roman" w:cs="Times New Roman"/>
+          <w:color w:val="000000" w:themeColor="text1"/>
+          <w:sz w:val="24"/>
+          <w:szCs w:val="24"/>
+          <w:lang w:val="en-US"/>
+        </w:rPr>
+        <w:t>pada</w:t>
+      </w:r>
+      <w:proofErr w:type="spellEnd"/>
+      <w:r>
+        <w:rPr>
+          <w:rFonts w:ascii="Times New Roman" w:hAnsi="Times New Roman" w:cs="Times New Roman"/>
+          <w:color w:val="000000" w:themeColor="text1"/>
+          <w:sz w:val="24"/>
+          <w:szCs w:val="24"/>
+          <w:lang w:val="en-US"/>
+        </w:rPr>
+        <w:t xml:space="preserve"> CV XYZ store:</w:t>
+      </w:r>
+    </w:p>
+    <w:p>
+      <w:pPr>
+        <w:pStyle w:val="ListParagraph"/>
+        <w:numPr>
+          <w:ilvl w:val="0"/>
+          <w:numId w:val="32"/>
+        </w:numPr>
+        <w:spacing w:line="480" w:lineRule="auto"/>
+        <w:jc w:val="both"/>
+        <w:rPr>
+          <w:rFonts w:ascii="Times New Roman" w:hAnsi="Times New Roman" w:cs="Times New Roman"/>
+          <w:i/>
+          <w:color w:val="000000" w:themeColor="text1"/>
+          <w:sz w:val="24"/>
+          <w:szCs w:val="24"/>
+          <w:lang w:val="en-US"/>
+        </w:rPr>
+      </w:pPr>
+      <w:r>
+        <w:rPr>
+          <w:rFonts w:ascii="Times New Roman" w:hAnsi="Times New Roman" w:cs="Times New Roman"/>
+          <w:i/>
+          <w:color w:val="000000" w:themeColor="text1"/>
+          <w:sz w:val="24"/>
+          <w:szCs w:val="24"/>
+          <w:lang w:val="en-US"/>
+        </w:rPr>
+        <w:t>Customer</w:t>
+      </w:r>
+    </w:p>
+    <w:p>
+      <w:pPr>
+        <w:pStyle w:val="ListParagraph"/>
+        <w:spacing w:line="480" w:lineRule="auto"/>
+        <w:jc w:val="both"/>
+        <w:rPr>
+          <w:rFonts w:ascii="Times New Roman" w:hAnsi="Times New Roman" w:cs="Times New Roman"/>
+          <w:color w:val="000000" w:themeColor="text1"/>
+          <w:sz w:val="24"/>
+          <w:szCs w:val="24"/>
+          <w:lang w:val="en-US"/>
+        </w:rPr>
+      </w:pPr>
+      <w:r>
+        <w:rPr>
+          <w:rFonts w:ascii="Times New Roman" w:hAnsi="Times New Roman" w:cs="Times New Roman"/>
+          <w:i/>
+          <w:color w:val="000000" w:themeColor="text1"/>
+          <w:sz w:val="24"/>
+          <w:szCs w:val="24"/>
+          <w:lang w:val="en-US"/>
+        </w:rPr>
+        <w:t>Customer</w:t>
+      </w:r>
+      <w:r>
+        <w:rPr>
+          <w:rFonts w:ascii="Times New Roman" w:hAnsi="Times New Roman" w:cs="Times New Roman"/>
+          <w:color w:val="000000" w:themeColor="text1"/>
+          <w:sz w:val="24"/>
+          <w:szCs w:val="24"/>
+          <w:lang w:val="en-US"/>
+        </w:rPr>
+        <w:t xml:space="preserve"> </w:t>
+      </w:r>
+      <w:proofErr w:type="spellStart"/>
+      <w:r>
+        <w:rPr>
+          <w:rFonts w:ascii="Times New Roman" w:hAnsi="Times New Roman" w:cs="Times New Roman"/>
+          <w:color w:val="000000" w:themeColor="text1"/>
+          <w:sz w:val="24"/>
+          <w:szCs w:val="24"/>
+          <w:lang w:val="en-US"/>
+        </w:rPr>
+        <w:t>atau</w:t>
+      </w:r>
+      <w:proofErr w:type="spellEnd"/>
+      <w:r>
+        <w:rPr>
+          <w:rFonts w:ascii="Times New Roman" w:hAnsi="Times New Roman" w:cs="Times New Roman"/>
+          <w:color w:val="000000" w:themeColor="text1"/>
+          <w:sz w:val="24"/>
+          <w:szCs w:val="24"/>
+          <w:lang w:val="en-US"/>
+        </w:rPr>
+        <w:t xml:space="preserve"> </w:t>
+      </w:r>
+      <w:proofErr w:type="spellStart"/>
+      <w:r>
+        <w:rPr>
+          <w:rFonts w:ascii="Times New Roman" w:hAnsi="Times New Roman" w:cs="Times New Roman"/>
+          <w:color w:val="000000" w:themeColor="text1"/>
+          <w:sz w:val="24"/>
+          <w:szCs w:val="24"/>
+          <w:lang w:val="en-US"/>
+        </w:rPr>
+        <w:t>pelanggan</w:t>
+      </w:r>
+      <w:proofErr w:type="spellEnd"/>
+      <w:r>
+        <w:rPr>
+          <w:rFonts w:ascii="Times New Roman" w:hAnsi="Times New Roman" w:cs="Times New Roman"/>
+          <w:color w:val="000000" w:themeColor="text1"/>
+          <w:sz w:val="24"/>
+          <w:szCs w:val="24"/>
+          <w:lang w:val="en-US"/>
+        </w:rPr>
+        <w:t xml:space="preserve"> </w:t>
+      </w:r>
+      <w:proofErr w:type="spellStart"/>
+      <w:r>
+        <w:rPr>
+          <w:rFonts w:ascii="Times New Roman" w:hAnsi="Times New Roman" w:cs="Times New Roman"/>
+          <w:color w:val="000000" w:themeColor="text1"/>
+          <w:sz w:val="24"/>
+          <w:szCs w:val="24"/>
+          <w:lang w:val="en-US"/>
+        </w:rPr>
+        <w:t>melakukan</w:t>
+      </w:r>
+      <w:proofErr w:type="spellEnd"/>
+      <w:r>
+        <w:rPr>
+          <w:rFonts w:ascii="Times New Roman" w:hAnsi="Times New Roman" w:cs="Times New Roman"/>
+          <w:color w:val="000000" w:themeColor="text1"/>
+          <w:sz w:val="24"/>
+          <w:szCs w:val="24"/>
+          <w:lang w:val="en-US"/>
+        </w:rPr>
+        <w:t xml:space="preserve"> proses </w:t>
+      </w:r>
+      <w:proofErr w:type="spellStart"/>
+      <w:r>
+        <w:rPr>
+          <w:rFonts w:ascii="Times New Roman" w:hAnsi="Times New Roman" w:cs="Times New Roman"/>
+          <w:color w:val="000000" w:themeColor="text1"/>
+          <w:sz w:val="24"/>
+          <w:szCs w:val="24"/>
+          <w:lang w:val="en-US"/>
+        </w:rPr>
+        <w:t>pembelian</w:t>
+      </w:r>
+      <w:proofErr w:type="spellEnd"/>
+      <w:r>
+        <w:rPr>
+          <w:rFonts w:ascii="Times New Roman" w:hAnsi="Times New Roman" w:cs="Times New Roman"/>
+          <w:color w:val="000000" w:themeColor="text1"/>
+          <w:sz w:val="24"/>
+          <w:szCs w:val="24"/>
+          <w:lang w:val="en-US"/>
+        </w:rPr>
+        <w:t xml:space="preserve"> </w:t>
+      </w:r>
+      <w:proofErr w:type="spellStart"/>
+      <w:r>
+        <w:rPr>
+          <w:rFonts w:ascii="Times New Roman" w:hAnsi="Times New Roman" w:cs="Times New Roman"/>
+          <w:color w:val="000000" w:themeColor="text1"/>
+          <w:sz w:val="24"/>
+          <w:szCs w:val="24"/>
+          <w:lang w:val="en-US"/>
+        </w:rPr>
+        <w:t>terhadap</w:t>
+      </w:r>
+      <w:proofErr w:type="spellEnd"/>
+      <w:r>
+        <w:rPr>
+          <w:rFonts w:ascii="Times New Roman" w:hAnsi="Times New Roman" w:cs="Times New Roman"/>
+          <w:color w:val="000000" w:themeColor="text1"/>
+          <w:sz w:val="24"/>
+          <w:szCs w:val="24"/>
+          <w:lang w:val="en-US"/>
+        </w:rPr>
+        <w:t xml:space="preserve"> </w:t>
+      </w:r>
+      <w:proofErr w:type="spellStart"/>
+      <w:r>
+        <w:rPr>
+          <w:rFonts w:ascii="Times New Roman" w:hAnsi="Times New Roman" w:cs="Times New Roman"/>
+          <w:color w:val="000000" w:themeColor="text1"/>
+          <w:sz w:val="24"/>
+          <w:szCs w:val="24"/>
+          <w:lang w:val="en-US"/>
+        </w:rPr>
+        <w:t>produk-produk</w:t>
+      </w:r>
+      <w:proofErr w:type="spellEnd"/>
+      <w:r>
+        <w:rPr>
+          <w:rFonts w:ascii="Times New Roman" w:hAnsi="Times New Roman" w:cs="Times New Roman"/>
+          <w:color w:val="000000" w:themeColor="text1"/>
+          <w:sz w:val="24"/>
+          <w:szCs w:val="24"/>
+          <w:lang w:val="en-US"/>
+        </w:rPr>
+        <w:t xml:space="preserve"> </w:t>
+      </w:r>
+      <w:proofErr w:type="spellStart"/>
+      <w:r>
+        <w:rPr>
+          <w:rFonts w:ascii="Times New Roman" w:hAnsi="Times New Roman" w:cs="Times New Roman"/>
+          <w:i/>
+          <w:color w:val="000000" w:themeColor="text1"/>
+          <w:sz w:val="24"/>
+          <w:szCs w:val="24"/>
+          <w:lang w:val="en-US"/>
+        </w:rPr>
+        <w:t>accessoris</w:t>
+      </w:r>
+      <w:proofErr w:type="spellEnd"/>
+      <w:r>
+        <w:rPr>
+          <w:rFonts w:ascii="Times New Roman" w:hAnsi="Times New Roman" w:cs="Times New Roman"/>
+          <w:i/>
+          <w:color w:val="000000" w:themeColor="text1"/>
+          <w:sz w:val="24"/>
+          <w:szCs w:val="24"/>
+          <w:lang w:val="en-US"/>
+        </w:rPr>
+        <w:t xml:space="preserve"> apple</w:t>
+      </w:r>
+      <w:r>
+        <w:rPr>
+          <w:rFonts w:ascii="Times New Roman" w:hAnsi="Times New Roman" w:cs="Times New Roman"/>
+          <w:color w:val="000000" w:themeColor="text1"/>
+          <w:sz w:val="24"/>
+          <w:szCs w:val="24"/>
+          <w:lang w:val="en-US"/>
+        </w:rPr>
+        <w:t>.</w:t>
+      </w:r>
+    </w:p>
+    <w:p>
+      <w:pPr>
+        <w:pStyle w:val="ListParagraph"/>
+        <w:numPr>
+          <w:ilvl w:val="0"/>
+          <w:numId w:val="32"/>
+        </w:numPr>
+        <w:spacing w:line="480" w:lineRule="auto"/>
+        <w:jc w:val="both"/>
+        <w:rPr>
+          <w:rFonts w:ascii="Times New Roman" w:hAnsi="Times New Roman" w:cs="Times New Roman"/>
+          <w:color w:val="000000" w:themeColor="text1"/>
+          <w:sz w:val="24"/>
+          <w:szCs w:val="24"/>
+          <w:lang w:val="en-US"/>
+        </w:rPr>
+      </w:pPr>
+      <w:proofErr w:type="spellStart"/>
+      <w:r>
+        <w:rPr>
+          <w:rFonts w:ascii="Times New Roman" w:hAnsi="Times New Roman" w:cs="Times New Roman"/>
+          <w:color w:val="000000" w:themeColor="text1"/>
+          <w:sz w:val="24"/>
+          <w:szCs w:val="24"/>
+          <w:lang w:val="en-US"/>
+        </w:rPr>
+        <w:t>Kasir</w:t>
+      </w:r>
+      <w:proofErr w:type="spellEnd"/>
+    </w:p>
+    <w:p>
+      <w:pPr>
+        <w:pStyle w:val="ListParagraph"/>
+        <w:spacing w:line="480" w:lineRule="auto"/>
+        <w:jc w:val="both"/>
+        <w:rPr>
+          <w:rFonts w:ascii="Times New Roman" w:hAnsi="Times New Roman" w:cs="Times New Roman"/>
+          <w:color w:val="000000" w:themeColor="text1"/>
+          <w:sz w:val="24"/>
+          <w:szCs w:val="24"/>
+          <w:lang w:val="en-US"/>
+        </w:rPr>
+      </w:pPr>
+      <w:proofErr w:type="spellStart"/>
+      <w:r>
+        <w:rPr>
+          <w:rFonts w:ascii="Times New Roman" w:hAnsi="Times New Roman" w:cs="Times New Roman"/>
+          <w:color w:val="000000" w:themeColor="text1"/>
+          <w:sz w:val="24"/>
+          <w:szCs w:val="24"/>
+          <w:lang w:val="en-US"/>
+        </w:rPr>
+        <w:lastRenderedPageBreak/>
+        <w:t>Kasir</w:t>
+      </w:r>
+      <w:proofErr w:type="spellEnd"/>
+      <w:r>
+        <w:rPr>
+          <w:rFonts w:ascii="Times New Roman" w:hAnsi="Times New Roman" w:cs="Times New Roman"/>
+          <w:color w:val="000000" w:themeColor="text1"/>
+          <w:sz w:val="24"/>
+          <w:szCs w:val="24"/>
+          <w:lang w:val="en-US"/>
+        </w:rPr>
+        <w:t xml:space="preserve"> </w:t>
+      </w:r>
+      <w:proofErr w:type="spellStart"/>
+      <w:r>
+        <w:rPr>
+          <w:rFonts w:ascii="Times New Roman" w:hAnsi="Times New Roman" w:cs="Times New Roman"/>
+          <w:color w:val="000000" w:themeColor="text1"/>
+          <w:sz w:val="24"/>
+          <w:szCs w:val="24"/>
+          <w:lang w:val="en-US"/>
+        </w:rPr>
+        <w:t>melakukan</w:t>
+      </w:r>
+      <w:proofErr w:type="spellEnd"/>
+      <w:r>
+        <w:rPr>
+          <w:rFonts w:ascii="Times New Roman" w:hAnsi="Times New Roman" w:cs="Times New Roman"/>
+          <w:color w:val="000000" w:themeColor="text1"/>
+          <w:sz w:val="24"/>
+          <w:szCs w:val="24"/>
+          <w:lang w:val="en-US"/>
+        </w:rPr>
+        <w:t xml:space="preserve"> </w:t>
+      </w:r>
+      <w:proofErr w:type="spellStart"/>
+      <w:r>
+        <w:rPr>
+          <w:rFonts w:ascii="Times New Roman" w:hAnsi="Times New Roman" w:cs="Times New Roman"/>
+          <w:color w:val="000000" w:themeColor="text1"/>
+          <w:sz w:val="24"/>
+          <w:szCs w:val="24"/>
+          <w:lang w:val="en-US"/>
+        </w:rPr>
+        <w:t>transaksi</w:t>
+      </w:r>
+      <w:proofErr w:type="spellEnd"/>
+      <w:r>
+        <w:rPr>
+          <w:rFonts w:ascii="Times New Roman" w:hAnsi="Times New Roman" w:cs="Times New Roman"/>
+          <w:color w:val="000000" w:themeColor="text1"/>
+          <w:sz w:val="24"/>
+          <w:szCs w:val="24"/>
+          <w:lang w:val="en-US"/>
+        </w:rPr>
+        <w:t xml:space="preserve"> </w:t>
+      </w:r>
+      <w:proofErr w:type="spellStart"/>
+      <w:r>
+        <w:rPr>
+          <w:rFonts w:ascii="Times New Roman" w:hAnsi="Times New Roman" w:cs="Times New Roman"/>
+          <w:color w:val="000000" w:themeColor="text1"/>
+          <w:sz w:val="24"/>
+          <w:szCs w:val="24"/>
+          <w:lang w:val="en-US"/>
+        </w:rPr>
+        <w:t>penjualan</w:t>
+      </w:r>
+      <w:proofErr w:type="spellEnd"/>
+      <w:r>
+        <w:rPr>
+          <w:rFonts w:ascii="Times New Roman" w:hAnsi="Times New Roman" w:cs="Times New Roman"/>
+          <w:color w:val="000000" w:themeColor="text1"/>
+          <w:sz w:val="24"/>
+          <w:szCs w:val="24"/>
+          <w:lang w:val="en-US"/>
+        </w:rPr>
+        <w:t xml:space="preserve"> </w:t>
+      </w:r>
+      <w:proofErr w:type="spellStart"/>
+      <w:r>
+        <w:rPr>
+          <w:rFonts w:ascii="Times New Roman" w:hAnsi="Times New Roman" w:cs="Times New Roman"/>
+          <w:color w:val="000000" w:themeColor="text1"/>
+          <w:sz w:val="24"/>
+          <w:szCs w:val="24"/>
+          <w:lang w:val="en-US"/>
+        </w:rPr>
+        <w:t>dengan</w:t>
+      </w:r>
+      <w:proofErr w:type="spellEnd"/>
+      <w:r>
+        <w:rPr>
+          <w:rFonts w:ascii="Times New Roman" w:hAnsi="Times New Roman" w:cs="Times New Roman"/>
+          <w:color w:val="000000" w:themeColor="text1"/>
+          <w:sz w:val="24"/>
+          <w:szCs w:val="24"/>
+          <w:lang w:val="en-US"/>
+        </w:rPr>
+        <w:t xml:space="preserve"> </w:t>
+      </w:r>
+      <w:r>
+        <w:rPr>
+          <w:rFonts w:ascii="Times New Roman" w:hAnsi="Times New Roman" w:cs="Times New Roman"/>
+          <w:i/>
+          <w:color w:val="000000" w:themeColor="text1"/>
+          <w:sz w:val="24"/>
+          <w:szCs w:val="24"/>
+          <w:lang w:val="en-US"/>
+        </w:rPr>
+        <w:t xml:space="preserve">customer </w:t>
+      </w:r>
+      <w:proofErr w:type="spellStart"/>
+      <w:r>
+        <w:rPr>
+          <w:rFonts w:ascii="Times New Roman" w:hAnsi="Times New Roman" w:cs="Times New Roman"/>
+          <w:color w:val="000000" w:themeColor="text1"/>
+          <w:sz w:val="24"/>
+          <w:szCs w:val="24"/>
+          <w:lang w:val="en-US"/>
+        </w:rPr>
+        <w:t>terhadap</w:t>
+      </w:r>
+      <w:proofErr w:type="spellEnd"/>
+      <w:r>
+        <w:rPr>
+          <w:rFonts w:ascii="Times New Roman" w:hAnsi="Times New Roman" w:cs="Times New Roman"/>
+          <w:color w:val="000000" w:themeColor="text1"/>
+          <w:sz w:val="24"/>
+          <w:szCs w:val="24"/>
+          <w:lang w:val="en-US"/>
+        </w:rPr>
+        <w:t xml:space="preserve"> </w:t>
+      </w:r>
+      <w:proofErr w:type="spellStart"/>
+      <w:r>
+        <w:rPr>
+          <w:rFonts w:ascii="Times New Roman" w:hAnsi="Times New Roman" w:cs="Times New Roman"/>
+          <w:color w:val="000000" w:themeColor="text1"/>
+          <w:sz w:val="24"/>
+          <w:szCs w:val="24"/>
+          <w:lang w:val="en-US"/>
+        </w:rPr>
+        <w:t>produk</w:t>
+      </w:r>
+      <w:proofErr w:type="spellEnd"/>
+      <w:r>
+        <w:rPr>
+          <w:rFonts w:ascii="Times New Roman" w:hAnsi="Times New Roman" w:cs="Times New Roman"/>
+          <w:color w:val="000000" w:themeColor="text1"/>
+          <w:sz w:val="24"/>
+          <w:szCs w:val="24"/>
+          <w:lang w:val="en-US"/>
+        </w:rPr>
+        <w:t xml:space="preserve"> </w:t>
+      </w:r>
+      <w:proofErr w:type="spellStart"/>
+      <w:r>
+        <w:rPr>
+          <w:rFonts w:ascii="Times New Roman" w:hAnsi="Times New Roman" w:cs="Times New Roman"/>
+          <w:i/>
+          <w:color w:val="000000" w:themeColor="text1"/>
+          <w:sz w:val="24"/>
+          <w:szCs w:val="24"/>
+          <w:lang w:val="en-US"/>
+        </w:rPr>
+        <w:t>accessoris</w:t>
+      </w:r>
+      <w:proofErr w:type="spellEnd"/>
+      <w:r>
+        <w:rPr>
+          <w:rFonts w:ascii="Times New Roman" w:hAnsi="Times New Roman" w:cs="Times New Roman"/>
+          <w:i/>
+          <w:color w:val="000000" w:themeColor="text1"/>
+          <w:sz w:val="24"/>
+          <w:szCs w:val="24"/>
+          <w:lang w:val="en-US"/>
+        </w:rPr>
+        <w:t xml:space="preserve"> apple </w:t>
+      </w:r>
+      <w:r>
+        <w:rPr>
+          <w:rFonts w:ascii="Times New Roman" w:hAnsi="Times New Roman" w:cs="Times New Roman"/>
+          <w:color w:val="000000" w:themeColor="text1"/>
+          <w:sz w:val="24"/>
+          <w:szCs w:val="24"/>
+          <w:lang w:val="en-US"/>
+        </w:rPr>
+        <w:t xml:space="preserve">yang </w:t>
+      </w:r>
+      <w:r>
+        <w:rPr>
+          <w:rFonts w:ascii="Times New Roman" w:hAnsi="Times New Roman" w:cs="Times New Roman"/>
+          <w:i/>
+          <w:color w:val="000000" w:themeColor="text1"/>
+          <w:sz w:val="24"/>
+          <w:szCs w:val="24"/>
+          <w:lang w:val="en-US"/>
+        </w:rPr>
+        <w:t>customer</w:t>
+      </w:r>
+      <w:r>
+        <w:rPr>
+          <w:rFonts w:ascii="Times New Roman" w:hAnsi="Times New Roman" w:cs="Times New Roman"/>
+          <w:color w:val="000000" w:themeColor="text1"/>
+          <w:sz w:val="24"/>
+          <w:szCs w:val="24"/>
+          <w:lang w:val="en-US"/>
+        </w:rPr>
+        <w:t xml:space="preserve"> </w:t>
+      </w:r>
+      <w:proofErr w:type="spellStart"/>
+      <w:r>
+        <w:rPr>
+          <w:rFonts w:ascii="Times New Roman" w:hAnsi="Times New Roman" w:cs="Times New Roman"/>
+          <w:color w:val="000000" w:themeColor="text1"/>
+          <w:sz w:val="24"/>
+          <w:szCs w:val="24"/>
+          <w:lang w:val="en-US"/>
+        </w:rPr>
+        <w:t>beli</w:t>
+      </w:r>
+      <w:proofErr w:type="spellEnd"/>
+      <w:r>
+        <w:rPr>
+          <w:rFonts w:ascii="Times New Roman" w:hAnsi="Times New Roman" w:cs="Times New Roman"/>
+          <w:color w:val="000000" w:themeColor="text1"/>
+          <w:sz w:val="24"/>
+          <w:szCs w:val="24"/>
+          <w:lang w:val="en-US"/>
+        </w:rPr>
+        <w:t xml:space="preserve">. Data </w:t>
+      </w:r>
+      <w:proofErr w:type="spellStart"/>
+      <w:r>
+        <w:rPr>
+          <w:rFonts w:ascii="Times New Roman" w:hAnsi="Times New Roman" w:cs="Times New Roman"/>
+          <w:color w:val="000000" w:themeColor="text1"/>
+          <w:sz w:val="24"/>
+          <w:szCs w:val="24"/>
+          <w:lang w:val="en-US"/>
+        </w:rPr>
+        <w:t>penjualan</w:t>
+      </w:r>
+      <w:proofErr w:type="spellEnd"/>
+      <w:r>
+        <w:rPr>
+          <w:rFonts w:ascii="Times New Roman" w:hAnsi="Times New Roman" w:cs="Times New Roman"/>
+          <w:color w:val="000000" w:themeColor="text1"/>
+          <w:sz w:val="24"/>
+          <w:szCs w:val="24"/>
+          <w:lang w:val="en-US"/>
+        </w:rPr>
+        <w:t xml:space="preserve"> yang </w:t>
+      </w:r>
+      <w:proofErr w:type="spellStart"/>
+      <w:r>
+        <w:rPr>
+          <w:rFonts w:ascii="Times New Roman" w:hAnsi="Times New Roman" w:cs="Times New Roman"/>
+          <w:color w:val="000000" w:themeColor="text1"/>
+          <w:sz w:val="24"/>
+          <w:szCs w:val="24"/>
+          <w:lang w:val="en-US"/>
+        </w:rPr>
+        <w:t>dihasilkan</w:t>
+      </w:r>
+      <w:proofErr w:type="spellEnd"/>
+      <w:r>
+        <w:rPr>
+          <w:rFonts w:ascii="Times New Roman" w:hAnsi="Times New Roman" w:cs="Times New Roman"/>
+          <w:color w:val="000000" w:themeColor="text1"/>
+          <w:sz w:val="24"/>
+          <w:szCs w:val="24"/>
+          <w:lang w:val="en-US"/>
+        </w:rPr>
+        <w:t xml:space="preserve"> </w:t>
+      </w:r>
+      <w:proofErr w:type="spellStart"/>
+      <w:r>
+        <w:rPr>
+          <w:rFonts w:ascii="Times New Roman" w:hAnsi="Times New Roman" w:cs="Times New Roman"/>
+          <w:color w:val="000000" w:themeColor="text1"/>
+          <w:sz w:val="24"/>
+          <w:szCs w:val="24"/>
+          <w:lang w:val="en-US"/>
+        </w:rPr>
+        <w:t>dari</w:t>
+      </w:r>
+      <w:proofErr w:type="spellEnd"/>
+      <w:r>
+        <w:rPr>
+          <w:rFonts w:ascii="Times New Roman" w:hAnsi="Times New Roman" w:cs="Times New Roman"/>
+          <w:color w:val="000000" w:themeColor="text1"/>
+          <w:sz w:val="24"/>
+          <w:szCs w:val="24"/>
+          <w:lang w:val="en-US"/>
+        </w:rPr>
+        <w:t xml:space="preserve"> </w:t>
+      </w:r>
+      <w:proofErr w:type="spellStart"/>
+      <w:r>
+        <w:rPr>
+          <w:rFonts w:ascii="Times New Roman" w:hAnsi="Times New Roman" w:cs="Times New Roman"/>
+          <w:color w:val="000000" w:themeColor="text1"/>
+          <w:sz w:val="24"/>
+          <w:szCs w:val="24"/>
+          <w:lang w:val="en-US"/>
+        </w:rPr>
+        <w:t>transaksi</w:t>
+      </w:r>
+      <w:proofErr w:type="spellEnd"/>
+      <w:r>
+        <w:rPr>
+          <w:rFonts w:ascii="Times New Roman" w:hAnsi="Times New Roman" w:cs="Times New Roman"/>
+          <w:color w:val="000000" w:themeColor="text1"/>
+          <w:sz w:val="24"/>
+          <w:szCs w:val="24"/>
+          <w:lang w:val="en-US"/>
+        </w:rPr>
+        <w:t xml:space="preserve"> </w:t>
+      </w:r>
+      <w:proofErr w:type="spellStart"/>
+      <w:r>
+        <w:rPr>
+          <w:rFonts w:ascii="Times New Roman" w:hAnsi="Times New Roman" w:cs="Times New Roman"/>
+          <w:color w:val="000000" w:themeColor="text1"/>
+          <w:sz w:val="24"/>
+          <w:szCs w:val="24"/>
+          <w:lang w:val="en-US"/>
+        </w:rPr>
+        <w:t>antara</w:t>
+      </w:r>
+      <w:proofErr w:type="spellEnd"/>
+      <w:r>
+        <w:rPr>
+          <w:rFonts w:ascii="Times New Roman" w:hAnsi="Times New Roman" w:cs="Times New Roman"/>
+          <w:color w:val="000000" w:themeColor="text1"/>
+          <w:sz w:val="24"/>
+          <w:szCs w:val="24"/>
+          <w:lang w:val="en-US"/>
+        </w:rPr>
+        <w:t xml:space="preserve"> </w:t>
+      </w:r>
+      <w:proofErr w:type="spellStart"/>
+      <w:r>
+        <w:rPr>
+          <w:rFonts w:ascii="Times New Roman" w:hAnsi="Times New Roman" w:cs="Times New Roman"/>
+          <w:color w:val="000000" w:themeColor="text1"/>
+          <w:sz w:val="24"/>
+          <w:szCs w:val="24"/>
+          <w:lang w:val="en-US"/>
+        </w:rPr>
+        <w:t>kasir</w:t>
+      </w:r>
+      <w:proofErr w:type="spellEnd"/>
+      <w:r>
+        <w:rPr>
+          <w:rFonts w:ascii="Times New Roman" w:hAnsi="Times New Roman" w:cs="Times New Roman"/>
+          <w:color w:val="000000" w:themeColor="text1"/>
+          <w:sz w:val="24"/>
+          <w:szCs w:val="24"/>
+          <w:lang w:val="en-US"/>
+        </w:rPr>
+        <w:t xml:space="preserve"> </w:t>
+      </w:r>
+      <w:proofErr w:type="spellStart"/>
+      <w:r>
+        <w:rPr>
+          <w:rFonts w:ascii="Times New Roman" w:hAnsi="Times New Roman" w:cs="Times New Roman"/>
+          <w:color w:val="000000" w:themeColor="text1"/>
+          <w:sz w:val="24"/>
+          <w:szCs w:val="24"/>
+          <w:lang w:val="en-US"/>
+        </w:rPr>
+        <w:t>dan</w:t>
+      </w:r>
+      <w:proofErr w:type="spellEnd"/>
+      <w:r>
+        <w:rPr>
+          <w:rFonts w:ascii="Times New Roman" w:hAnsi="Times New Roman" w:cs="Times New Roman"/>
+          <w:color w:val="000000" w:themeColor="text1"/>
+          <w:sz w:val="24"/>
+          <w:szCs w:val="24"/>
+          <w:lang w:val="en-US"/>
+        </w:rPr>
+        <w:t xml:space="preserve"> </w:t>
+      </w:r>
+      <w:r>
+        <w:rPr>
+          <w:rFonts w:ascii="Times New Roman" w:hAnsi="Times New Roman" w:cs="Times New Roman"/>
+          <w:i/>
+          <w:color w:val="000000" w:themeColor="text1"/>
+          <w:sz w:val="24"/>
+          <w:szCs w:val="24"/>
+          <w:lang w:val="en-US"/>
+        </w:rPr>
+        <w:t>customer</w:t>
+      </w:r>
+      <w:r>
+        <w:rPr>
+          <w:rFonts w:ascii="Times New Roman" w:hAnsi="Times New Roman" w:cs="Times New Roman"/>
+          <w:color w:val="000000" w:themeColor="text1"/>
+          <w:sz w:val="24"/>
+          <w:szCs w:val="24"/>
+          <w:lang w:val="en-US"/>
+        </w:rPr>
+        <w:t xml:space="preserve"> </w:t>
+      </w:r>
+      <w:proofErr w:type="spellStart"/>
+      <w:r>
+        <w:rPr>
+          <w:rFonts w:ascii="Times New Roman" w:hAnsi="Times New Roman" w:cs="Times New Roman"/>
+          <w:color w:val="000000" w:themeColor="text1"/>
+          <w:sz w:val="24"/>
+          <w:szCs w:val="24"/>
+          <w:lang w:val="en-US"/>
+        </w:rPr>
+        <w:t>dikirim</w:t>
+      </w:r>
+      <w:proofErr w:type="spellEnd"/>
+      <w:r>
+        <w:rPr>
+          <w:rFonts w:ascii="Times New Roman" w:hAnsi="Times New Roman" w:cs="Times New Roman"/>
+          <w:color w:val="000000" w:themeColor="text1"/>
+          <w:sz w:val="24"/>
+          <w:szCs w:val="24"/>
+          <w:lang w:val="en-US"/>
+        </w:rPr>
+        <w:t xml:space="preserve"> </w:t>
+      </w:r>
+      <w:proofErr w:type="spellStart"/>
+      <w:r>
+        <w:rPr>
+          <w:rFonts w:ascii="Times New Roman" w:hAnsi="Times New Roman" w:cs="Times New Roman"/>
+          <w:color w:val="000000" w:themeColor="text1"/>
+          <w:sz w:val="24"/>
+          <w:szCs w:val="24"/>
+          <w:lang w:val="en-US"/>
+        </w:rPr>
+        <w:t>ke</w:t>
+      </w:r>
+      <w:proofErr w:type="spellEnd"/>
+      <w:r>
+        <w:rPr>
+          <w:rFonts w:ascii="Times New Roman" w:hAnsi="Times New Roman" w:cs="Times New Roman"/>
+          <w:color w:val="000000" w:themeColor="text1"/>
+          <w:sz w:val="24"/>
+          <w:szCs w:val="24"/>
+          <w:lang w:val="en-US"/>
+        </w:rPr>
+        <w:t xml:space="preserve"> sales </w:t>
+      </w:r>
+      <w:proofErr w:type="spellStart"/>
+      <w:r>
+        <w:rPr>
+          <w:rFonts w:ascii="Times New Roman" w:hAnsi="Times New Roman" w:cs="Times New Roman"/>
+          <w:color w:val="000000" w:themeColor="text1"/>
+          <w:sz w:val="24"/>
+          <w:szCs w:val="24"/>
+          <w:lang w:val="en-US"/>
+        </w:rPr>
+        <w:t>divisi</w:t>
+      </w:r>
+      <w:proofErr w:type="spellEnd"/>
+      <w:r>
+        <w:rPr>
+          <w:rFonts w:ascii="Times New Roman" w:hAnsi="Times New Roman" w:cs="Times New Roman"/>
+          <w:color w:val="000000" w:themeColor="text1"/>
+          <w:sz w:val="24"/>
+          <w:szCs w:val="24"/>
+          <w:lang w:val="en-US"/>
+        </w:rPr>
+        <w:t>.</w:t>
+      </w:r>
+    </w:p>
+    <w:p>
+      <w:pPr>
+        <w:pStyle w:val="ListParagraph"/>
+        <w:numPr>
+          <w:ilvl w:val="0"/>
+          <w:numId w:val="32"/>
+        </w:numPr>
+        <w:spacing w:line="480" w:lineRule="auto"/>
+        <w:jc w:val="both"/>
+        <w:rPr>
+          <w:rFonts w:ascii="Times New Roman" w:hAnsi="Times New Roman" w:cs="Times New Roman"/>
+          <w:color w:val="000000" w:themeColor="text1"/>
+          <w:sz w:val="24"/>
+          <w:szCs w:val="24"/>
+          <w:lang w:val="en-US"/>
+        </w:rPr>
+      </w:pPr>
+      <w:r>
+        <w:rPr>
+          <w:rFonts w:ascii="Times New Roman" w:hAnsi="Times New Roman" w:cs="Times New Roman"/>
+          <w:color w:val="000000" w:themeColor="text1"/>
+          <w:sz w:val="24"/>
+          <w:szCs w:val="24"/>
+          <w:lang w:val="en-US"/>
+        </w:rPr>
+        <w:t xml:space="preserve">Sales </w:t>
+      </w:r>
+      <w:proofErr w:type="spellStart"/>
+      <w:r>
+        <w:rPr>
+          <w:rFonts w:ascii="Times New Roman" w:hAnsi="Times New Roman" w:cs="Times New Roman"/>
+          <w:color w:val="000000" w:themeColor="text1"/>
+          <w:sz w:val="24"/>
+          <w:szCs w:val="24"/>
+          <w:lang w:val="en-US"/>
+        </w:rPr>
+        <w:t>Devisi</w:t>
+      </w:r>
+      <w:proofErr w:type="spellEnd"/>
+    </w:p>
+    <w:p>
+      <w:pPr>
+        <w:pStyle w:val="ListParagraph"/>
+        <w:spacing w:line="480" w:lineRule="auto"/>
+        <w:jc w:val="both"/>
+        <w:rPr>
+          <w:rFonts w:ascii="Times New Roman" w:hAnsi="Times New Roman" w:cs="Times New Roman"/>
+          <w:color w:val="000000" w:themeColor="text1"/>
+          <w:sz w:val="24"/>
+          <w:szCs w:val="24"/>
+          <w:lang w:val="en-US"/>
+        </w:rPr>
+      </w:pPr>
+      <w:bookmarkStart w:id="0" w:name="_GoBack"/>
+      <w:bookmarkEnd w:id="0"/>
+    </w:p>
+    <w:p>
+      <w:pPr>
+        <w:pStyle w:val="ListParagraph"/>
+        <w:numPr>
+          <w:ilvl w:val="0"/>
+          <w:numId w:val="32"/>
+        </w:numPr>
+        <w:spacing w:line="480" w:lineRule="auto"/>
+        <w:jc w:val="both"/>
+        <w:rPr>
+          <w:rFonts w:ascii="Times New Roman" w:hAnsi="Times New Roman" w:cs="Times New Roman"/>
+          <w:color w:val="000000" w:themeColor="text1"/>
+          <w:sz w:val="24"/>
+          <w:szCs w:val="24"/>
+          <w:lang w:val="en-US"/>
+        </w:rPr>
+      </w:pPr>
+      <w:r>
+        <w:rPr>
+          <w:rFonts w:ascii="Times New Roman" w:hAnsi="Times New Roman" w:cs="Times New Roman"/>
+          <w:color w:val="000000" w:themeColor="text1"/>
+          <w:sz w:val="24"/>
+          <w:szCs w:val="24"/>
+          <w:lang w:val="en-US"/>
+        </w:rPr>
+        <w:t>Manager</w:t>
+      </w:r>
+    </w:p>
+    <w:p>
+      <w:pPr>
+        <w:pStyle w:val="ListParagraph"/>
+        <w:numPr>
+          <w:ilvl w:val="0"/>
+          <w:numId w:val="32"/>
+        </w:numPr>
+        <w:spacing w:line="480" w:lineRule="auto"/>
+        <w:jc w:val="both"/>
+        <w:rPr>
+          <w:rFonts w:ascii="Times New Roman" w:hAnsi="Times New Roman" w:cs="Times New Roman"/>
+          <w:color w:val="000000" w:themeColor="text1"/>
+          <w:sz w:val="24"/>
+          <w:szCs w:val="24"/>
+          <w:lang w:val="en-US"/>
+        </w:rPr>
+      </w:pPr>
+      <w:r>
+        <w:rPr>
+          <w:rFonts w:ascii="Times New Roman" w:hAnsi="Times New Roman" w:cs="Times New Roman"/>
+          <w:color w:val="000000" w:themeColor="text1"/>
+          <w:sz w:val="24"/>
+          <w:szCs w:val="24"/>
+          <w:lang w:val="en-US"/>
+        </w:rPr>
+        <w:t>Admin</w:t>
+      </w:r>
     </w:p>
     <w:p>
       <w:pPr>
@@ -1906,36 +3362,6 @@
           <w:szCs w:val="24"/>
           <w:lang w:val="en-US"/>
         </w:rPr>
-        <w:t>Flow Map</w:t>
-      </w:r>
-    </w:p>
-    <w:p>
-      <w:pPr>
-        <w:pStyle w:val="ListParagraph"/>
-        <w:numPr>
-          <w:ilvl w:val="2"/>
-          <w:numId w:val="2"/>
-        </w:numPr>
-        <w:spacing w:line="480" w:lineRule="auto"/>
-        <w:jc w:val="both"/>
-        <w:rPr>
-          <w:rFonts w:ascii="Times New Roman" w:hAnsi="Times New Roman" w:cs="Times New Roman"/>
-          <w:b/>
-          <w:color w:val="000000" w:themeColor="text1"/>
-          <w:sz w:val="24"/>
-          <w:szCs w:val="24"/>
-        </w:rPr>
-      </w:pPr>
-      <w:r>
-        <w:rPr>
-          <w:rFonts w:ascii="Times New Roman" w:hAnsi="Times New Roman" w:cs="Times New Roman"/>
-          <w:b/>
-          <w:color w:val="000000" w:themeColor="text1"/>
-          <w:sz w:val="24"/>
-          <w:szCs w:val="24"/>
-          <w:lang w:val="en-US"/>
-        </w:rPr>
-        <w:lastRenderedPageBreak/>
         <w:t xml:space="preserve">Tools </w:t>
       </w:r>
       <w:proofErr w:type="spellStart"/>
@@ -2232,6 +3658,176 @@
     </w:p>
     <w:p>
       <w:pPr>
+        <w:spacing w:line="480" w:lineRule="auto"/>
+        <w:jc w:val="both"/>
+        <w:rPr>
+          <w:rFonts w:ascii="Times New Roman" w:hAnsi="Times New Roman" w:cs="Times New Roman"/>
+          <w:b/>
+          <w:color w:val="000000" w:themeColor="text1"/>
+          <w:sz w:val="24"/>
+          <w:szCs w:val="24"/>
+        </w:rPr>
+      </w:pPr>
+      <w:r>
+        <w:rPr>
+          <w:rFonts w:ascii="Times New Roman" w:hAnsi="Times New Roman" w:cs="Times New Roman"/>
+          <w:b/>
+          <w:noProof/>
+          <w:color w:val="000000" w:themeColor="text1"/>
+          <w:sz w:val="24"/>
+          <w:szCs w:val="24"/>
+          <w:lang w:val="en-US"/>
+        </w:rPr>
+        <w:lastRenderedPageBreak/>
+        <w:drawing>
+          <wp:inline distT="0" distB="0" distL="0" distR="0" wp14:anchorId="7947CECC" wp14:editId="560D2F0D">
+            <wp:extent cx="5039995" cy="4702810"/>
+            <wp:effectExtent l="0" t="0" r="8255" b="2540"/>
+            <wp:docPr id="4" name="Picture 4"/>
+            <wp:cNvGraphicFramePr>
+              <a:graphicFrameLocks xmlns:a="http://schemas.openxmlformats.org/drawingml/2006/main" noChangeAspect="1"/>
+            </wp:cNvGraphicFramePr>
+            <a:graphic xmlns:a="http://schemas.openxmlformats.org/drawingml/2006/main">
+              <a:graphicData uri="http://schemas.openxmlformats.org/drawingml/2006/picture">
+                <pic:pic xmlns:pic="http://schemas.openxmlformats.org/drawingml/2006/picture">
+                  <pic:nvPicPr>
+                    <pic:cNvPr id="4" name="Untitled Diagram-sistem usulan.png"/>
+                    <pic:cNvPicPr/>
+                  </pic:nvPicPr>
+                  <pic:blipFill>
+                    <a:blip r:embed="rId10">
+                      <a:extLst>
+                        <a:ext uri="{28A0092B-C50C-407E-A947-70E740481C1C}">
+                          <a14:useLocalDpi xmlns:a14="http://schemas.microsoft.com/office/drawing/2010/main" val="0"/>
+                        </a:ext>
+                      </a:extLst>
+                    </a:blip>
+                    <a:stretch>
+                      <a:fillRect/>
+                    </a:stretch>
+                  </pic:blipFill>
+                  <pic:spPr>
+                    <a:xfrm>
+                      <a:off x="0" y="0"/>
+                      <a:ext cx="5039995" cy="4702810"/>
+                    </a:xfrm>
+                    <a:prstGeom prst="rect">
+                      <a:avLst/>
+                    </a:prstGeom>
+                  </pic:spPr>
+                </pic:pic>
+              </a:graphicData>
+            </a:graphic>
+          </wp:inline>
+        </w:drawing>
+      </w:r>
+    </w:p>
+    <w:p>
+      <w:pPr>
+        <w:spacing w:line="480" w:lineRule="auto"/>
+        <w:jc w:val="center"/>
+        <w:rPr>
+          <w:rFonts w:ascii="Times New Roman" w:hAnsi="Times New Roman" w:cs="Times New Roman"/>
+          <w:b/>
+          <w:color w:val="000000" w:themeColor="text1"/>
+          <w:sz w:val="24"/>
+          <w:szCs w:val="24"/>
+        </w:rPr>
+      </w:pPr>
+      <w:proofErr w:type="spellStart"/>
+      <w:r>
+        <w:rPr>
+          <w:rFonts w:ascii="Times New Roman" w:hAnsi="Times New Roman" w:cs="Times New Roman"/>
+          <w:b/>
+          <w:color w:val="000000" w:themeColor="text1"/>
+          <w:sz w:val="24"/>
+          <w:szCs w:val="24"/>
+          <w:lang w:val="en-US"/>
+        </w:rPr>
+        <w:t>Gambar</w:t>
+      </w:r>
+      <w:proofErr w:type="spellEnd"/>
+      <w:r>
+        <w:rPr>
+          <w:rFonts w:ascii="Times New Roman" w:hAnsi="Times New Roman" w:cs="Times New Roman"/>
+          <w:b/>
+          <w:color w:val="000000" w:themeColor="text1"/>
+          <w:sz w:val="24"/>
+          <w:szCs w:val="24"/>
+          <w:lang w:val="en-US"/>
+        </w:rPr>
+        <w:t xml:space="preserve"> 3.2</w:t>
+      </w:r>
+      <w:r>
+        <w:rPr>
+          <w:rFonts w:ascii="Times New Roman" w:hAnsi="Times New Roman" w:cs="Times New Roman"/>
+          <w:b/>
+          <w:color w:val="000000" w:themeColor="text1"/>
+          <w:sz w:val="24"/>
+          <w:szCs w:val="24"/>
+          <w:lang w:val="en-US"/>
+        </w:rPr>
+        <w:t xml:space="preserve"> </w:t>
+      </w:r>
+      <w:proofErr w:type="spellStart"/>
+      <w:r>
+        <w:rPr>
+          <w:rFonts w:ascii="Times New Roman" w:hAnsi="Times New Roman" w:cs="Times New Roman"/>
+          <w:color w:val="000000" w:themeColor="text1"/>
+          <w:sz w:val="24"/>
+          <w:szCs w:val="24"/>
+          <w:lang w:val="en-US"/>
+        </w:rPr>
+        <w:t>Prosedur</w:t>
+      </w:r>
+      <w:proofErr w:type="spellEnd"/>
+      <w:r>
+        <w:rPr>
+          <w:rFonts w:ascii="Times New Roman" w:hAnsi="Times New Roman" w:cs="Times New Roman"/>
+          <w:color w:val="000000" w:themeColor="text1"/>
+          <w:sz w:val="24"/>
+          <w:szCs w:val="24"/>
+          <w:lang w:val="en-US"/>
+        </w:rPr>
+        <w:t xml:space="preserve"> </w:t>
+      </w:r>
+      <w:proofErr w:type="spellStart"/>
+      <w:r>
+        <w:rPr>
+          <w:rFonts w:ascii="Times New Roman" w:hAnsi="Times New Roman" w:cs="Times New Roman"/>
+          <w:color w:val="000000" w:themeColor="text1"/>
+          <w:sz w:val="24"/>
+          <w:szCs w:val="24"/>
+          <w:lang w:val="en-US"/>
+        </w:rPr>
+        <w:t>Sistem</w:t>
+      </w:r>
+      <w:proofErr w:type="spellEnd"/>
+      <w:r>
+        <w:rPr>
+          <w:rFonts w:ascii="Times New Roman" w:hAnsi="Times New Roman" w:cs="Times New Roman"/>
+          <w:color w:val="000000" w:themeColor="text1"/>
+          <w:sz w:val="24"/>
+          <w:szCs w:val="24"/>
+          <w:lang w:val="en-US"/>
+        </w:rPr>
+        <w:t xml:space="preserve"> </w:t>
+      </w:r>
+      <w:proofErr w:type="spellStart"/>
+      <w:r>
+        <w:rPr>
+          <w:rFonts w:ascii="Times New Roman" w:hAnsi="Times New Roman" w:cs="Times New Roman"/>
+          <w:color w:val="000000" w:themeColor="text1"/>
+          <w:sz w:val="24"/>
+          <w:szCs w:val="24"/>
+          <w:lang w:val="en-US"/>
+        </w:rPr>
+        <w:t>Usulan</w:t>
+      </w:r>
+      <w:proofErr w:type="spellEnd"/>
+    </w:p>
+    <w:p>
+      <w:pPr>
         <w:pStyle w:val="ListParagraph"/>
         <w:numPr>
           <w:ilvl w:val="2"/>
@@ -2447,7 +4043,7 @@
       <w:proofErr w:type="spellEnd"/>
     </w:p>
     <w:sectPr>
-      <w:footerReference w:type="default" r:id="rId9"/>
+      <w:footerReference w:type="default" r:id="rId11"/>
       <w:pgSz w:w="11906" w:h="16838"/>
       <w:pgMar w:top="1701" w:right="1701" w:bottom="1701" w:left="2268" w:header="709" w:footer="709" w:gutter="0"/>
       <w:pgNumType w:start="1"/>
@@ -4774,6 +6370,95 @@
     </w:lvl>
   </w:abstractNum>
   <w:abstractNum w:abstractNumId="23" w15:restartNumberingAfterBreak="0">
+    <w:nsid w:val="5FD3694D"/>
+    <w:multiLevelType w:val="hybridMultilevel"/>
+    <w:tmpl w:val="A6185AD6"/>
+    <w:lvl w:ilvl="0" w:tplc="1F3C8F84">
+      <w:start w:val="1"/>
+      <w:numFmt w:val="decimal"/>
+      <w:lvlText w:val="%1."/>
+      <w:lvlJc w:val="left"/>
+      <w:pPr>
+        <w:ind w:left="720" w:hanging="360"/>
+      </w:pPr>
+      <w:rPr>
+        <w:i w:val="0"/>
+      </w:rPr>
+    </w:lvl>
+    <w:lvl w:ilvl="1" w:tplc="04090019" w:tentative="1">
+      <w:start w:val="1"/>
+      <w:numFmt w:val="lowerLetter"/>
+      <w:lvlText w:val="%2."/>
+      <w:lvlJc w:val="left"/>
+      <w:pPr>
+        <w:ind w:left="1440" w:hanging="360"/>
+      </w:pPr>
+    </w:lvl>
+    <w:lvl w:ilvl="2" w:tplc="0409001B" w:tentative="1">
+      <w:start w:val="1"/>
+      <w:numFmt w:val="lowerRoman"/>
+      <w:lvlText w:val="%3."/>
+      <w:lvlJc w:val="right"/>
+      <w:pPr>
+        <w:ind w:left="2160" w:hanging="180"/>
+      </w:pPr>
+    </w:lvl>
+    <w:lvl w:ilvl="3" w:tplc="0409000F" w:tentative="1">
+      <w:start w:val="1"/>
+      <w:numFmt w:val="decimal"/>
+      <w:lvlText w:val="%4."/>
+      <w:lvlJc w:val="left"/>
+      <w:pPr>
+        <w:ind w:left="2880" w:hanging="360"/>
+      </w:pPr>
+    </w:lvl>
+    <w:lvl w:ilvl="4" w:tplc="04090019" w:tentative="1">
+      <w:start w:val="1"/>
+      <w:numFmt w:val="lowerLetter"/>
+      <w:lvlText w:val="%5."/>
+      <w:lvlJc w:val="left"/>
+      <w:pPr>
+        <w:ind w:left="3600" w:hanging="360"/>
+      </w:pPr>
+    </w:lvl>
+    <w:lvl w:ilvl="5" w:tplc="0409001B" w:tentative="1">
+      <w:start w:val="1"/>
+      <w:numFmt w:val="lowerRoman"/>
+      <w:lvlText w:val="%6."/>
+      <w:lvlJc w:val="right"/>
+      <w:pPr>
+        <w:ind w:left="4320" w:hanging="180"/>
+      </w:pPr>
+    </w:lvl>
+    <w:lvl w:ilvl="6" w:tplc="0409000F" w:tentative="1">
+      <w:start w:val="1"/>
+      <w:numFmt w:val="decimal"/>
+      <w:lvlText w:val="%7."/>
+      <w:lvlJc w:val="left"/>
+      <w:pPr>
+        <w:ind w:left="5040" w:hanging="360"/>
+      </w:pPr>
+    </w:lvl>
+    <w:lvl w:ilvl="7" w:tplc="04090019" w:tentative="1">
+      <w:start w:val="1"/>
+      <w:numFmt w:val="lowerLetter"/>
+      <w:lvlText w:val="%8."/>
+      <w:lvlJc w:val="left"/>
+      <w:pPr>
+        <w:ind w:left="5760" w:hanging="360"/>
+      </w:pPr>
+    </w:lvl>
+    <w:lvl w:ilvl="8" w:tplc="0409001B" w:tentative="1">
+      <w:start w:val="1"/>
+      <w:numFmt w:val="lowerRoman"/>
+      <w:lvlText w:val="%9."/>
+      <w:lvlJc w:val="right"/>
+      <w:pPr>
+        <w:ind w:left="6480" w:hanging="180"/>
+      </w:pPr>
+    </w:lvl>
+  </w:abstractNum>
+  <w:abstractNum w:abstractNumId="24" w15:restartNumberingAfterBreak="0">
     <w:nsid w:val="5FE52423"/>
     <w:multiLevelType w:val="hybridMultilevel"/>
     <w:tmpl w:val="C8528886"/>
@@ -4862,7 +6547,7 @@
       </w:pPr>
     </w:lvl>
   </w:abstractNum>
-  <w:abstractNum w:abstractNumId="24" w15:restartNumberingAfterBreak="0">
+  <w:abstractNum w:abstractNumId="25" w15:restartNumberingAfterBreak="0">
     <w:nsid w:val="66D01432"/>
     <w:multiLevelType w:val="hybridMultilevel"/>
     <w:tmpl w:val="FC26C8F4"/>
@@ -4948,7 +6633,7 @@
       </w:pPr>
     </w:lvl>
   </w:abstractNum>
-  <w:abstractNum w:abstractNumId="25" w15:restartNumberingAfterBreak="0">
+  <w:abstractNum w:abstractNumId="26" w15:restartNumberingAfterBreak="0">
     <w:nsid w:val="6B5B5C85"/>
     <w:multiLevelType w:val="hybridMultilevel"/>
     <w:tmpl w:val="52BC4E46"/>
@@ -5037,7 +6722,7 @@
       </w:pPr>
     </w:lvl>
   </w:abstractNum>
-  <w:abstractNum w:abstractNumId="26" w15:restartNumberingAfterBreak="0">
+  <w:abstractNum w:abstractNumId="27" w15:restartNumberingAfterBreak="0">
     <w:nsid w:val="6DDD0901"/>
     <w:multiLevelType w:val="multilevel"/>
     <w:tmpl w:val="092A143C"/>
@@ -5150,7 +6835,7 @@
       </w:rPr>
     </w:lvl>
   </w:abstractNum>
-  <w:abstractNum w:abstractNumId="27" w15:restartNumberingAfterBreak="0">
+  <w:abstractNum w:abstractNumId="28" w15:restartNumberingAfterBreak="0">
     <w:nsid w:val="6E0C0D5C"/>
     <w:multiLevelType w:val="hybridMultilevel"/>
     <w:tmpl w:val="81E471AE"/>
@@ -5263,7 +6948,7 @@
       </w:rPr>
     </w:lvl>
   </w:abstractNum>
-  <w:abstractNum w:abstractNumId="28" w15:restartNumberingAfterBreak="0">
+  <w:abstractNum w:abstractNumId="29" w15:restartNumberingAfterBreak="0">
     <w:nsid w:val="6E254504"/>
     <w:multiLevelType w:val="hybridMultilevel"/>
     <w:tmpl w:val="8EA2657E"/>
@@ -5352,7 +7037,7 @@
       </w:pPr>
     </w:lvl>
   </w:abstractNum>
-  <w:abstractNum w:abstractNumId="29" w15:restartNumberingAfterBreak="0">
+  <w:abstractNum w:abstractNumId="30" w15:restartNumberingAfterBreak="0">
     <w:nsid w:val="7081652F"/>
     <w:multiLevelType w:val="hybridMultilevel"/>
     <w:tmpl w:val="4E78D284"/>
@@ -5441,7 +7126,7 @@
       </w:pPr>
     </w:lvl>
   </w:abstractNum>
-  <w:abstractNum w:abstractNumId="30" w15:restartNumberingAfterBreak="0">
+  <w:abstractNum w:abstractNumId="31" w15:restartNumberingAfterBreak="0">
     <w:nsid w:val="762408C9"/>
     <w:multiLevelType w:val="hybridMultilevel"/>
     <w:tmpl w:val="5A062E54"/>
@@ -5534,7 +7219,7 @@
     <w:abstractNumId w:val="3"/>
   </w:num>
   <w:num w:numId="3">
-    <w:abstractNumId w:val="24"/>
+    <w:abstractNumId w:val="25"/>
   </w:num>
   <w:num w:numId="4">
     <w:abstractNumId w:val="1"/>
@@ -5543,7 +7228,7 @@
     <w:abstractNumId w:val="0"/>
   </w:num>
   <w:num w:numId="6">
-    <w:abstractNumId w:val="27"/>
+    <w:abstractNumId w:val="28"/>
   </w:num>
   <w:num w:numId="7">
     <w:abstractNumId w:val="12"/>
@@ -5555,13 +7240,13 @@
     <w:abstractNumId w:val="21"/>
   </w:num>
   <w:num w:numId="10">
-    <w:abstractNumId w:val="30"/>
+    <w:abstractNumId w:val="31"/>
   </w:num>
   <w:num w:numId="11">
     <w:abstractNumId w:val="14"/>
   </w:num>
   <w:num w:numId="12">
-    <w:abstractNumId w:val="26"/>
+    <w:abstractNumId w:val="27"/>
   </w:num>
   <w:num w:numId="13">
     <w:abstractNumId w:val="6"/>
@@ -5588,7 +7273,7 @@
     <w:abstractNumId w:val="13"/>
   </w:num>
   <w:num w:numId="21">
-    <w:abstractNumId w:val="25"/>
+    <w:abstractNumId w:val="26"/>
   </w:num>
   <w:num w:numId="22">
     <w:abstractNumId w:val="7"/>
@@ -5600,7 +7285,7 @@
     <w:abstractNumId w:val="8"/>
   </w:num>
   <w:num w:numId="25">
-    <w:abstractNumId w:val="29"/>
+    <w:abstractNumId w:val="30"/>
   </w:num>
   <w:num w:numId="26">
     <w:abstractNumId w:val="22"/>
@@ -5609,16 +7294,19 @@
     <w:abstractNumId w:val="10"/>
   </w:num>
   <w:num w:numId="28">
-    <w:abstractNumId w:val="23"/>
+    <w:abstractNumId w:val="24"/>
   </w:num>
   <w:num w:numId="29">
-    <w:abstractNumId w:val="28"/>
+    <w:abstractNumId w:val="29"/>
   </w:num>
   <w:num w:numId="30">
     <w:abstractNumId w:val="2"/>
   </w:num>
   <w:num w:numId="31">
     <w:abstractNumId w:val="16"/>
+  </w:num>
+  <w:num w:numId="32">
+    <w:abstractNumId w:val="23"/>
   </w:num>
 </w:numbering>
 </file>
@@ -6539,7 +8227,7 @@
 </file>
 
 <file path=customXml/itemProps1.xml><?xml version="1.0" encoding="utf-8"?>
-<ds:datastoreItem xmlns:ds="http://schemas.openxmlformats.org/officeDocument/2006/customXml" ds:itemID="{60799AEB-A55B-4C41-8725-3E53AEDB28B9}">
+<ds:datastoreItem xmlns:ds="http://schemas.openxmlformats.org/officeDocument/2006/customXml" ds:itemID="{73EC0455-8ED6-4928-BAD1-ED5AB55B1EA7}">
   <ds:schemaRefs>
     <ds:schemaRef ds:uri="http://schemas.openxmlformats.org/officeDocument/2006/bibliography"/>
   </ds:schemaRefs>

</xml_diff>

<commit_message>
update bab 2 dan progress bab 3
</commit_message>
<xml_diff>
--- a/BAB III.docx
+++ b/BAB III.docx
@@ -2111,10 +2111,10 @@
         </w:rPr>
         <w:lastRenderedPageBreak/>
         <w:drawing>
-          <wp:inline distT="0" distB="0" distL="0" distR="0" wp14:anchorId="73B72C1F" wp14:editId="6A29C835">
-            <wp:extent cx="5039995" cy="3181350"/>
+          <wp:inline distT="0" distB="0" distL="0" distR="0" wp14:anchorId="7B4F6715" wp14:editId="6BF95CF9">
+            <wp:extent cx="5039995" cy="3185795"/>
             <wp:effectExtent l="0" t="0" r="8255" b="0"/>
-            <wp:docPr id="5" name="Picture 5"/>
+            <wp:docPr id="3" name="Picture 3"/>
             <wp:cNvGraphicFramePr>
               <a:graphicFrameLocks xmlns:a="http://schemas.openxmlformats.org/drawingml/2006/main" noChangeAspect="1"/>
             </wp:cNvGraphicFramePr>
@@ -2122,7 +2122,7 @@
               <a:graphicData uri="http://schemas.openxmlformats.org/drawingml/2006/picture">
                 <pic:pic xmlns:pic="http://schemas.openxmlformats.org/drawingml/2006/picture">
                   <pic:nvPicPr>
-                    <pic:cNvPr id="5" name="Untitled Diagram-sistem berjalan.png"/>
+                    <pic:cNvPr id="3" name="Untitled Diagram (1) (1).png"/>
                     <pic:cNvPicPr/>
                   </pic:nvPicPr>
                   <pic:blipFill>
@@ -2140,7 +2140,7 @@
                   <pic:spPr>
                     <a:xfrm>
                       <a:off x="0" y="0"/>
-                      <a:ext cx="5039995" cy="3181350"/>
+                      <a:ext cx="5039995" cy="3185795"/>
                     </a:xfrm>
                     <a:prstGeom prst="rect">
                       <a:avLst/>
@@ -2441,99 +2441,6 @@
           <w:szCs w:val="24"/>
           <w:lang w:val="en-US"/>
         </w:rPr>
-        <w:t xml:space="preserve">Customer </w:t>
-      </w:r>
-      <w:proofErr w:type="spellStart"/>
-      <w:r>
-        <w:rPr>
-          <w:rFonts w:ascii="Times New Roman" w:hAnsi="Times New Roman" w:cs="Times New Roman"/>
-          <w:color w:val="000000" w:themeColor="text1"/>
-          <w:sz w:val="24"/>
-          <w:szCs w:val="24"/>
-          <w:lang w:val="en-US"/>
-        </w:rPr>
-        <w:t>membeli</w:t>
-      </w:r>
-      <w:proofErr w:type="spellEnd"/>
-      <w:r>
-        <w:rPr>
-          <w:rFonts w:ascii="Times New Roman" w:hAnsi="Times New Roman" w:cs="Times New Roman"/>
-          <w:color w:val="000000" w:themeColor="text1"/>
-          <w:sz w:val="24"/>
-          <w:szCs w:val="24"/>
-          <w:lang w:val="en-US"/>
-        </w:rPr>
-        <w:t xml:space="preserve"> </w:t>
-      </w:r>
-      <w:proofErr w:type="spellStart"/>
-      <w:r>
-        <w:rPr>
-          <w:rFonts w:ascii="Times New Roman" w:hAnsi="Times New Roman" w:cs="Times New Roman"/>
-          <w:color w:val="000000" w:themeColor="text1"/>
-          <w:sz w:val="24"/>
-          <w:szCs w:val="24"/>
-          <w:lang w:val="en-US"/>
-        </w:rPr>
-        <w:t>produk</w:t>
-      </w:r>
-      <w:proofErr w:type="spellEnd"/>
-      <w:r>
-        <w:rPr>
-          <w:rFonts w:ascii="Times New Roman" w:hAnsi="Times New Roman" w:cs="Times New Roman"/>
-          <w:color w:val="000000" w:themeColor="text1"/>
-          <w:sz w:val="24"/>
-          <w:szCs w:val="24"/>
-          <w:lang w:val="en-US"/>
-        </w:rPr>
-        <w:t xml:space="preserve"> </w:t>
-      </w:r>
-      <w:proofErr w:type="spellStart"/>
-      <w:r>
-        <w:rPr>
-          <w:rFonts w:ascii="Times New Roman" w:hAnsi="Times New Roman" w:cs="Times New Roman"/>
-          <w:i/>
-          <w:color w:val="000000" w:themeColor="text1"/>
-          <w:sz w:val="24"/>
-          <w:szCs w:val="24"/>
-          <w:lang w:val="en-US"/>
-        </w:rPr>
-        <w:t>accessoris</w:t>
-      </w:r>
-      <w:proofErr w:type="spellEnd"/>
-      <w:r>
-        <w:rPr>
-          <w:rFonts w:ascii="Times New Roman" w:hAnsi="Times New Roman" w:cs="Times New Roman"/>
-          <w:i/>
-          <w:color w:val="000000" w:themeColor="text1"/>
-          <w:sz w:val="24"/>
-          <w:szCs w:val="24"/>
-          <w:lang w:val="en-US"/>
-        </w:rPr>
-        <w:t xml:space="preserve"> apple</w:t>
-      </w:r>
-    </w:p>
-    <w:p>
-      <w:pPr>
-        <w:pStyle w:val="ListParagraph"/>
-        <w:spacing w:line="480" w:lineRule="auto"/>
-        <w:jc w:val="both"/>
-        <w:rPr>
-          <w:rFonts w:ascii="Times New Roman" w:hAnsi="Times New Roman" w:cs="Times New Roman"/>
-          <w:color w:val="000000" w:themeColor="text1"/>
-          <w:sz w:val="24"/>
-          <w:szCs w:val="24"/>
-          <w:lang w:val="en-US"/>
-        </w:rPr>
-      </w:pPr>
-      <w:r>
-        <w:rPr>
-          <w:rFonts w:ascii="Times New Roman" w:hAnsi="Times New Roman" w:cs="Times New Roman"/>
-          <w:i/>
-          <w:color w:val="000000" w:themeColor="text1"/>
-          <w:sz w:val="24"/>
-          <w:szCs w:val="24"/>
-          <w:lang w:val="en-US"/>
-        </w:rPr>
         <w:t>Customer</w:t>
       </w:r>
       <w:r>
@@ -2577,7 +2484,7 @@
           <w:szCs w:val="24"/>
           <w:lang w:val="en-US"/>
         </w:rPr>
-        <w:t>pelanggan</w:t>
+        <w:t>konsumen</w:t>
       </w:r>
       <w:proofErr w:type="spellEnd"/>
       <w:r>
@@ -2805,9 +2712,141 @@
           <w:szCs w:val="24"/>
           <w:lang w:val="en-US"/>
         </w:rPr>
-        <w:t>jual</w:t>
-      </w:r>
-      <w:proofErr w:type="spellEnd"/>
+        <w:t>penjualan</w:t>
+      </w:r>
+      <w:proofErr w:type="spellEnd"/>
+      <w:r>
+        <w:rPr>
+          <w:rFonts w:ascii="Times New Roman" w:hAnsi="Times New Roman" w:cs="Times New Roman"/>
+          <w:color w:val="000000" w:themeColor="text1"/>
+          <w:sz w:val="24"/>
+          <w:szCs w:val="24"/>
+          <w:lang w:val="en-US"/>
+        </w:rPr>
+        <w:t xml:space="preserve"> </w:t>
+      </w:r>
+      <w:proofErr w:type="spellStart"/>
+      <w:r>
+        <w:rPr>
+          <w:rFonts w:ascii="Times New Roman" w:hAnsi="Times New Roman" w:cs="Times New Roman"/>
+          <w:color w:val="000000" w:themeColor="text1"/>
+          <w:sz w:val="24"/>
+          <w:szCs w:val="24"/>
+          <w:lang w:val="en-US"/>
+        </w:rPr>
+        <w:t>dengan</w:t>
+      </w:r>
+      <w:proofErr w:type="spellEnd"/>
+      <w:r>
+        <w:rPr>
+          <w:rFonts w:ascii="Times New Roman" w:hAnsi="Times New Roman" w:cs="Times New Roman"/>
+          <w:color w:val="000000" w:themeColor="text1"/>
+          <w:sz w:val="24"/>
+          <w:szCs w:val="24"/>
+          <w:lang w:val="en-US"/>
+        </w:rPr>
+        <w:t xml:space="preserve"> </w:t>
+      </w:r>
+      <w:r>
+        <w:rPr>
+          <w:rFonts w:ascii="Times New Roman" w:hAnsi="Times New Roman" w:cs="Times New Roman"/>
+          <w:i/>
+          <w:color w:val="000000" w:themeColor="text1"/>
+          <w:sz w:val="24"/>
+          <w:szCs w:val="24"/>
+          <w:lang w:val="en-US"/>
+        </w:rPr>
+        <w:t xml:space="preserve">customer </w:t>
+      </w:r>
+      <w:proofErr w:type="spellStart"/>
+      <w:r>
+        <w:rPr>
+          <w:rFonts w:ascii="Times New Roman" w:hAnsi="Times New Roman" w:cs="Times New Roman"/>
+          <w:color w:val="000000" w:themeColor="text1"/>
+          <w:sz w:val="24"/>
+          <w:szCs w:val="24"/>
+          <w:lang w:val="en-US"/>
+        </w:rPr>
+        <w:t>terhadap</w:t>
+      </w:r>
+      <w:proofErr w:type="spellEnd"/>
+      <w:r>
+        <w:rPr>
+          <w:rFonts w:ascii="Times New Roman" w:hAnsi="Times New Roman" w:cs="Times New Roman"/>
+          <w:color w:val="000000" w:themeColor="text1"/>
+          <w:sz w:val="24"/>
+          <w:szCs w:val="24"/>
+          <w:lang w:val="en-US"/>
+        </w:rPr>
+        <w:t xml:space="preserve"> </w:t>
+      </w:r>
+      <w:proofErr w:type="spellStart"/>
+      <w:r>
+        <w:rPr>
+          <w:rFonts w:ascii="Times New Roman" w:hAnsi="Times New Roman" w:cs="Times New Roman"/>
+          <w:color w:val="000000" w:themeColor="text1"/>
+          <w:sz w:val="24"/>
+          <w:szCs w:val="24"/>
+          <w:lang w:val="en-US"/>
+        </w:rPr>
+        <w:t>produk</w:t>
+      </w:r>
+      <w:proofErr w:type="spellEnd"/>
+      <w:r>
+        <w:rPr>
+          <w:rFonts w:ascii="Times New Roman" w:hAnsi="Times New Roman" w:cs="Times New Roman"/>
+          <w:color w:val="000000" w:themeColor="text1"/>
+          <w:sz w:val="24"/>
+          <w:szCs w:val="24"/>
+          <w:lang w:val="en-US"/>
+        </w:rPr>
+        <w:t xml:space="preserve"> </w:t>
+      </w:r>
+      <w:proofErr w:type="spellStart"/>
+      <w:r>
+        <w:rPr>
+          <w:rFonts w:ascii="Times New Roman" w:hAnsi="Times New Roman" w:cs="Times New Roman"/>
+          <w:i/>
+          <w:color w:val="000000" w:themeColor="text1"/>
+          <w:sz w:val="24"/>
+          <w:szCs w:val="24"/>
+          <w:lang w:val="en-US"/>
+        </w:rPr>
+        <w:t>accessoris</w:t>
+      </w:r>
+      <w:proofErr w:type="spellEnd"/>
+      <w:r>
+        <w:rPr>
+          <w:rFonts w:ascii="Times New Roman" w:hAnsi="Times New Roman" w:cs="Times New Roman"/>
+          <w:i/>
+          <w:color w:val="000000" w:themeColor="text1"/>
+          <w:sz w:val="24"/>
+          <w:szCs w:val="24"/>
+          <w:lang w:val="en-US"/>
+        </w:rPr>
+        <w:t xml:space="preserve"> apple </w:t>
+      </w:r>
+      <w:r>
+        <w:rPr>
+          <w:rFonts w:ascii="Times New Roman" w:hAnsi="Times New Roman" w:cs="Times New Roman"/>
+          <w:color w:val="000000" w:themeColor="text1"/>
+          <w:sz w:val="24"/>
+          <w:szCs w:val="24"/>
+          <w:lang w:val="en-US"/>
+        </w:rPr>
+        <w:t xml:space="preserve">yang </w:t>
+      </w:r>
+      <w:r>
+        <w:rPr>
+          <w:rFonts w:ascii="Times New Roman" w:hAnsi="Times New Roman" w:cs="Times New Roman"/>
+          <w:i/>
+          <w:color w:val="000000" w:themeColor="text1"/>
+          <w:sz w:val="24"/>
+          <w:szCs w:val="24"/>
+          <w:lang w:val="en-US"/>
+        </w:rPr>
+        <w:t>customer</w:t>
+      </w:r>
       <w:r>
         <w:rPr>
           <w:rFonts w:ascii="Times New Roman" w:hAnsi="Times New Roman" w:cs="Times New Roman"/>
@@ -2838,98 +2877,7 @@
           <w:szCs w:val="24"/>
           <w:lang w:val="en-US"/>
         </w:rPr>
-        <w:t xml:space="preserve"> </w:t>
-      </w:r>
-      <w:proofErr w:type="spellStart"/>
-      <w:r>
-        <w:rPr>
-          <w:rFonts w:ascii="Times New Roman" w:hAnsi="Times New Roman" w:cs="Times New Roman"/>
-          <w:color w:val="000000" w:themeColor="text1"/>
-          <w:sz w:val="24"/>
-          <w:szCs w:val="24"/>
-          <w:lang w:val="en-US"/>
-        </w:rPr>
-        <w:t>dengan</w:t>
-      </w:r>
-      <w:proofErr w:type="spellEnd"/>
-      <w:r>
-        <w:rPr>
-          <w:rFonts w:ascii="Times New Roman" w:hAnsi="Times New Roman" w:cs="Times New Roman"/>
-          <w:color w:val="000000" w:themeColor="text1"/>
-          <w:sz w:val="24"/>
-          <w:szCs w:val="24"/>
-          <w:lang w:val="en-US"/>
-        </w:rPr>
-        <w:t xml:space="preserve"> </w:t>
-      </w:r>
-      <w:r>
-        <w:rPr>
-          <w:rFonts w:ascii="Times New Roman" w:hAnsi="Times New Roman" w:cs="Times New Roman"/>
-          <w:i/>
-          <w:color w:val="000000" w:themeColor="text1"/>
-          <w:sz w:val="24"/>
-          <w:szCs w:val="24"/>
-          <w:lang w:val="en-US"/>
-        </w:rPr>
-        <w:t>customer</w:t>
-      </w:r>
-    </w:p>
-    <w:p>
-      <w:pPr>
-        <w:pStyle w:val="ListParagraph"/>
-        <w:spacing w:line="480" w:lineRule="auto"/>
-        <w:jc w:val="both"/>
-        <w:rPr>
-          <w:rFonts w:ascii="Times New Roman" w:hAnsi="Times New Roman" w:cs="Times New Roman"/>
-          <w:color w:val="000000" w:themeColor="text1"/>
-          <w:sz w:val="24"/>
-          <w:szCs w:val="24"/>
-          <w:lang w:val="en-US"/>
-        </w:rPr>
-      </w:pPr>
-      <w:proofErr w:type="spellStart"/>
-      <w:r>
-        <w:rPr>
-          <w:rFonts w:ascii="Times New Roman" w:hAnsi="Times New Roman" w:cs="Times New Roman"/>
-          <w:color w:val="000000" w:themeColor="text1"/>
-          <w:sz w:val="24"/>
-          <w:szCs w:val="24"/>
-          <w:lang w:val="en-US"/>
-        </w:rPr>
-        <w:t>Kasir</w:t>
-      </w:r>
-      <w:proofErr w:type="spellEnd"/>
-      <w:r>
-        <w:rPr>
-          <w:rFonts w:ascii="Times New Roman" w:hAnsi="Times New Roman" w:cs="Times New Roman"/>
-          <w:color w:val="000000" w:themeColor="text1"/>
-          <w:sz w:val="24"/>
-          <w:szCs w:val="24"/>
-          <w:lang w:val="en-US"/>
-        </w:rPr>
-        <w:t xml:space="preserve"> </w:t>
-      </w:r>
-      <w:proofErr w:type="spellStart"/>
-      <w:r>
-        <w:rPr>
-          <w:rFonts w:ascii="Times New Roman" w:hAnsi="Times New Roman" w:cs="Times New Roman"/>
-          <w:color w:val="000000" w:themeColor="text1"/>
-          <w:sz w:val="24"/>
-          <w:szCs w:val="24"/>
-          <w:lang w:val="en-US"/>
-        </w:rPr>
-        <w:t>melakukan</w:t>
-      </w:r>
-      <w:proofErr w:type="spellEnd"/>
-      <w:r>
-        <w:rPr>
-          <w:rFonts w:ascii="Times New Roman" w:hAnsi="Times New Roman" w:cs="Times New Roman"/>
-          <w:color w:val="000000" w:themeColor="text1"/>
-          <w:sz w:val="24"/>
-          <w:szCs w:val="24"/>
-          <w:lang w:val="en-US"/>
-        </w:rPr>
-        <w:t xml:space="preserve"> </w:t>
+        <w:t xml:space="preserve">. Data </w:t>
       </w:r>
       <w:proofErr w:type="spellStart"/>
       <w:r>
@@ -2952,182 +2900,6 @@
           <w:lang w:val="en-US"/>
         </w:rPr>
         <w:t xml:space="preserve"> </w:t>
-      </w:r>
-      <w:proofErr w:type="spellStart"/>
-      <w:r>
-        <w:rPr>
-          <w:rFonts w:ascii="Times New Roman" w:hAnsi="Times New Roman" w:cs="Times New Roman"/>
-          <w:color w:val="000000" w:themeColor="text1"/>
-          <w:sz w:val="24"/>
-          <w:szCs w:val="24"/>
-          <w:lang w:val="en-US"/>
-        </w:rPr>
-        <w:t>penjualan</w:t>
-      </w:r>
-      <w:proofErr w:type="spellEnd"/>
-      <w:r>
-        <w:rPr>
-          <w:rFonts w:ascii="Times New Roman" w:hAnsi="Times New Roman" w:cs="Times New Roman"/>
-          <w:color w:val="000000" w:themeColor="text1"/>
-          <w:sz w:val="24"/>
-          <w:szCs w:val="24"/>
-          <w:lang w:val="en-US"/>
-        </w:rPr>
-        <w:t xml:space="preserve"> </w:t>
-      </w:r>
-      <w:proofErr w:type="spellStart"/>
-      <w:r>
-        <w:rPr>
-          <w:rFonts w:ascii="Times New Roman" w:hAnsi="Times New Roman" w:cs="Times New Roman"/>
-          <w:color w:val="000000" w:themeColor="text1"/>
-          <w:sz w:val="24"/>
-          <w:szCs w:val="24"/>
-          <w:lang w:val="en-US"/>
-        </w:rPr>
-        <w:t>dengan</w:t>
-      </w:r>
-      <w:proofErr w:type="spellEnd"/>
-      <w:r>
-        <w:rPr>
-          <w:rFonts w:ascii="Times New Roman" w:hAnsi="Times New Roman" w:cs="Times New Roman"/>
-          <w:color w:val="000000" w:themeColor="text1"/>
-          <w:sz w:val="24"/>
-          <w:szCs w:val="24"/>
-          <w:lang w:val="en-US"/>
-        </w:rPr>
-        <w:t xml:space="preserve"> </w:t>
-      </w:r>
-      <w:r>
-        <w:rPr>
-          <w:rFonts w:ascii="Times New Roman" w:hAnsi="Times New Roman" w:cs="Times New Roman"/>
-          <w:i/>
-          <w:color w:val="000000" w:themeColor="text1"/>
-          <w:sz w:val="24"/>
-          <w:szCs w:val="24"/>
-          <w:lang w:val="en-US"/>
-        </w:rPr>
-        <w:t xml:space="preserve">customer </w:t>
-      </w:r>
-      <w:proofErr w:type="spellStart"/>
-      <w:r>
-        <w:rPr>
-          <w:rFonts w:ascii="Times New Roman" w:hAnsi="Times New Roman" w:cs="Times New Roman"/>
-          <w:color w:val="000000" w:themeColor="text1"/>
-          <w:sz w:val="24"/>
-          <w:szCs w:val="24"/>
-          <w:lang w:val="en-US"/>
-        </w:rPr>
-        <w:t>terhadap</w:t>
-      </w:r>
-      <w:proofErr w:type="spellEnd"/>
-      <w:r>
-        <w:rPr>
-          <w:rFonts w:ascii="Times New Roman" w:hAnsi="Times New Roman" w:cs="Times New Roman"/>
-          <w:color w:val="000000" w:themeColor="text1"/>
-          <w:sz w:val="24"/>
-          <w:szCs w:val="24"/>
-          <w:lang w:val="en-US"/>
-        </w:rPr>
-        <w:t xml:space="preserve"> </w:t>
-      </w:r>
-      <w:proofErr w:type="spellStart"/>
-      <w:r>
-        <w:rPr>
-          <w:rFonts w:ascii="Times New Roman" w:hAnsi="Times New Roman" w:cs="Times New Roman"/>
-          <w:color w:val="000000" w:themeColor="text1"/>
-          <w:sz w:val="24"/>
-          <w:szCs w:val="24"/>
-          <w:lang w:val="en-US"/>
-        </w:rPr>
-        <w:t>produk</w:t>
-      </w:r>
-      <w:proofErr w:type="spellEnd"/>
-      <w:r>
-        <w:rPr>
-          <w:rFonts w:ascii="Times New Roman" w:hAnsi="Times New Roman" w:cs="Times New Roman"/>
-          <w:color w:val="000000" w:themeColor="text1"/>
-          <w:sz w:val="24"/>
-          <w:szCs w:val="24"/>
-          <w:lang w:val="en-US"/>
-        </w:rPr>
-        <w:t xml:space="preserve"> </w:t>
-      </w:r>
-      <w:proofErr w:type="spellStart"/>
-      <w:r>
-        <w:rPr>
-          <w:rFonts w:ascii="Times New Roman" w:hAnsi="Times New Roman" w:cs="Times New Roman"/>
-          <w:i/>
-          <w:color w:val="000000" w:themeColor="text1"/>
-          <w:sz w:val="24"/>
-          <w:szCs w:val="24"/>
-          <w:lang w:val="en-US"/>
-        </w:rPr>
-        <w:t>accessoris</w:t>
-      </w:r>
-      <w:proofErr w:type="spellEnd"/>
-      <w:r>
-        <w:rPr>
-          <w:rFonts w:ascii="Times New Roman" w:hAnsi="Times New Roman" w:cs="Times New Roman"/>
-          <w:i/>
-          <w:color w:val="000000" w:themeColor="text1"/>
-          <w:sz w:val="24"/>
-          <w:szCs w:val="24"/>
-          <w:lang w:val="en-US"/>
-        </w:rPr>
-        <w:t xml:space="preserve"> apple </w:t>
-      </w:r>
-      <w:r>
-        <w:rPr>
-          <w:rFonts w:ascii="Times New Roman" w:hAnsi="Times New Roman" w:cs="Times New Roman"/>
-          <w:color w:val="000000" w:themeColor="text1"/>
-          <w:sz w:val="24"/>
-          <w:szCs w:val="24"/>
-          <w:lang w:val="en-US"/>
-        </w:rPr>
-        <w:t xml:space="preserve">yang </w:t>
-      </w:r>
-      <w:r>
-        <w:rPr>
-          <w:rFonts w:ascii="Times New Roman" w:hAnsi="Times New Roman" w:cs="Times New Roman"/>
-          <w:i/>
-          <w:color w:val="000000" w:themeColor="text1"/>
-          <w:sz w:val="24"/>
-          <w:szCs w:val="24"/>
-          <w:lang w:val="en-US"/>
-        </w:rPr>
-        <w:t>customer</w:t>
-      </w:r>
-      <w:r>
-        <w:rPr>
-          <w:rFonts w:ascii="Times New Roman" w:hAnsi="Times New Roman" w:cs="Times New Roman"/>
-          <w:color w:val="000000" w:themeColor="text1"/>
-          <w:sz w:val="24"/>
-          <w:szCs w:val="24"/>
-          <w:lang w:val="en-US"/>
-        </w:rPr>
-        <w:t xml:space="preserve"> </w:t>
-      </w:r>
-      <w:proofErr w:type="spellStart"/>
-      <w:r>
-        <w:rPr>
-          <w:rFonts w:ascii="Times New Roman" w:hAnsi="Times New Roman" w:cs="Times New Roman"/>
-          <w:color w:val="000000" w:themeColor="text1"/>
-          <w:sz w:val="24"/>
-          <w:szCs w:val="24"/>
-          <w:lang w:val="en-US"/>
-        </w:rPr>
-        <w:t>beli</w:t>
-      </w:r>
-      <w:proofErr w:type="spellEnd"/>
-      <w:r>
-        <w:rPr>
-          <w:rFonts w:ascii="Times New Roman" w:hAnsi="Times New Roman" w:cs="Times New Roman"/>
-          <w:color w:val="000000" w:themeColor="text1"/>
-          <w:sz w:val="24"/>
-          <w:szCs w:val="24"/>
-          <w:lang w:val="en-US"/>
-        </w:rPr>
-        <w:t xml:space="preserve">. Data </w:t>
       </w:r>
       <w:proofErr w:type="spellStart"/>
       <w:r>
@@ -3386,7 +3158,17 @@
           <w:szCs w:val="24"/>
           <w:lang w:val="en-US"/>
         </w:rPr>
-        <w:t xml:space="preserve"> marketing </w:t>
+        <w:t xml:space="preserve"> </w:t>
+      </w:r>
+      <w:r>
+        <w:rPr>
+          <w:rFonts w:ascii="Times New Roman" w:hAnsi="Times New Roman" w:cs="Times New Roman"/>
+          <w:color w:val="000000" w:themeColor="text1"/>
+          <w:sz w:val="24"/>
+          <w:szCs w:val="24"/>
+          <w:lang w:val="en-US"/>
+        </w:rPr>
+        <w:t xml:space="preserve">Marketing </w:t>
       </w:r>
       <w:proofErr w:type="spellStart"/>
       <w:r>
@@ -3444,86 +3226,6 @@
         <w:t>penjualan</w:t>
       </w:r>
       <w:proofErr w:type="spellEnd"/>
-    </w:p>
-    <w:p>
-      <w:pPr>
-        <w:pStyle w:val="ListParagraph"/>
-        <w:spacing w:line="480" w:lineRule="auto"/>
-        <w:jc w:val="both"/>
-        <w:rPr>
-          <w:rFonts w:ascii="Times New Roman" w:hAnsi="Times New Roman" w:cs="Times New Roman"/>
-          <w:color w:val="000000" w:themeColor="text1"/>
-          <w:sz w:val="24"/>
-          <w:szCs w:val="24"/>
-          <w:lang w:val="en-US"/>
-        </w:rPr>
-      </w:pPr>
-      <w:r>
-        <w:rPr>
-          <w:rFonts w:ascii="Times New Roman" w:hAnsi="Times New Roman" w:cs="Times New Roman"/>
-          <w:color w:val="000000" w:themeColor="text1"/>
-          <w:sz w:val="24"/>
-          <w:szCs w:val="24"/>
-          <w:lang w:val="en-US"/>
-        </w:rPr>
-        <w:t xml:space="preserve">Marketing </w:t>
-      </w:r>
-      <w:proofErr w:type="spellStart"/>
-      <w:r>
-        <w:rPr>
-          <w:rFonts w:ascii="Times New Roman" w:hAnsi="Times New Roman" w:cs="Times New Roman"/>
-          <w:color w:val="000000" w:themeColor="text1"/>
-          <w:sz w:val="24"/>
-          <w:szCs w:val="24"/>
-          <w:lang w:val="en-US"/>
-        </w:rPr>
-        <w:t>menganalisa</w:t>
-      </w:r>
-      <w:proofErr w:type="spellEnd"/>
-      <w:r>
-        <w:rPr>
-          <w:rFonts w:ascii="Times New Roman" w:hAnsi="Times New Roman" w:cs="Times New Roman"/>
-          <w:color w:val="000000" w:themeColor="text1"/>
-          <w:sz w:val="24"/>
-          <w:szCs w:val="24"/>
-          <w:lang w:val="en-US"/>
-        </w:rPr>
-        <w:t xml:space="preserve"> data </w:t>
-      </w:r>
-      <w:proofErr w:type="spellStart"/>
-      <w:r>
-        <w:rPr>
-          <w:rFonts w:ascii="Times New Roman" w:hAnsi="Times New Roman" w:cs="Times New Roman"/>
-          <w:color w:val="000000" w:themeColor="text1"/>
-          <w:sz w:val="24"/>
-          <w:szCs w:val="24"/>
-          <w:lang w:val="en-US"/>
-        </w:rPr>
-        <w:t>transaksi</w:t>
-      </w:r>
-      <w:proofErr w:type="spellEnd"/>
-      <w:r>
-        <w:rPr>
-          <w:rFonts w:ascii="Times New Roman" w:hAnsi="Times New Roman" w:cs="Times New Roman"/>
-          <w:color w:val="000000" w:themeColor="text1"/>
-          <w:sz w:val="24"/>
-          <w:szCs w:val="24"/>
-          <w:lang w:val="en-US"/>
-        </w:rPr>
-        <w:t xml:space="preserve"> </w:t>
-      </w:r>
-      <w:proofErr w:type="spellStart"/>
-      <w:r>
-        <w:rPr>
-          <w:rFonts w:ascii="Times New Roman" w:hAnsi="Times New Roman" w:cs="Times New Roman"/>
-          <w:color w:val="000000" w:themeColor="text1"/>
-          <w:sz w:val="24"/>
-          <w:szCs w:val="24"/>
-          <w:lang w:val="en-US"/>
-        </w:rPr>
-        <w:t>penjualan</w:t>
-      </w:r>
-      <w:proofErr w:type="spellEnd"/>
       <w:r>
         <w:rPr>
           <w:rFonts w:ascii="Times New Roman" w:hAnsi="Times New Roman" w:cs="Times New Roman"/>
@@ -3654,28 +3356,6 @@
           <w:lang w:val="en-US"/>
         </w:rPr>
         <w:t>hasil</w:t>
-      </w:r>
-      <w:proofErr w:type="spellEnd"/>
-      <w:r>
-        <w:rPr>
-          <w:rFonts w:ascii="Times New Roman" w:hAnsi="Times New Roman" w:cs="Times New Roman"/>
-          <w:color w:val="000000" w:themeColor="text1"/>
-          <w:sz w:val="24"/>
-          <w:szCs w:val="24"/>
-          <w:lang w:val="en-US"/>
-        </w:rPr>
-        <w:t xml:space="preserve"> </w:t>
-      </w:r>
-      <w:proofErr w:type="spellStart"/>
-      <w:r>
-        <w:rPr>
-          <w:rFonts w:ascii="Times New Roman" w:hAnsi="Times New Roman" w:cs="Times New Roman"/>
-          <w:color w:val="000000" w:themeColor="text1"/>
-          <w:sz w:val="24"/>
-          <w:szCs w:val="24"/>
-          <w:lang w:val="en-US"/>
-        </w:rPr>
-        <w:t>laporan</w:t>
       </w:r>
       <w:proofErr w:type="spellEnd"/>
       <w:r>
@@ -3750,109 +3430,94 @@
           <w:lang w:val="en-US"/>
         </w:rPr>
       </w:pPr>
-      <w:proofErr w:type="spellStart"/>
-      <w:r>
-        <w:rPr>
-          <w:rFonts w:ascii="Times New Roman" w:hAnsi="Times New Roman" w:cs="Times New Roman"/>
-          <w:color w:val="000000" w:themeColor="text1"/>
-          <w:sz w:val="24"/>
-          <w:szCs w:val="24"/>
-          <w:lang w:val="en-US"/>
-        </w:rPr>
-        <w:t>Membuat</w:t>
-      </w:r>
-      <w:proofErr w:type="spellEnd"/>
-      <w:r>
-        <w:rPr>
-          <w:rFonts w:ascii="Times New Roman" w:hAnsi="Times New Roman" w:cs="Times New Roman"/>
-          <w:color w:val="000000" w:themeColor="text1"/>
-          <w:sz w:val="24"/>
-          <w:szCs w:val="24"/>
-          <w:lang w:val="en-US"/>
-        </w:rPr>
-        <w:t xml:space="preserve"> </w:t>
-      </w:r>
-      <w:proofErr w:type="spellStart"/>
-      <w:r>
-        <w:rPr>
-          <w:rFonts w:ascii="Times New Roman" w:hAnsi="Times New Roman" w:cs="Times New Roman"/>
-          <w:color w:val="000000" w:themeColor="text1"/>
-          <w:sz w:val="24"/>
-          <w:szCs w:val="24"/>
-          <w:lang w:val="en-US"/>
-        </w:rPr>
-        <w:t>strategi</w:t>
-      </w:r>
-      <w:proofErr w:type="spellEnd"/>
-      <w:r>
-        <w:rPr>
-          <w:rFonts w:ascii="Times New Roman" w:hAnsi="Times New Roman" w:cs="Times New Roman"/>
-          <w:color w:val="000000" w:themeColor="text1"/>
-          <w:sz w:val="24"/>
-          <w:szCs w:val="24"/>
-          <w:lang w:val="en-US"/>
-        </w:rPr>
-        <w:t xml:space="preserve"> </w:t>
-      </w:r>
-      <w:proofErr w:type="spellStart"/>
-      <w:r>
-        <w:rPr>
-          <w:rFonts w:ascii="Times New Roman" w:hAnsi="Times New Roman" w:cs="Times New Roman"/>
-          <w:color w:val="000000" w:themeColor="text1"/>
-          <w:sz w:val="24"/>
-          <w:szCs w:val="24"/>
-          <w:lang w:val="en-US"/>
-        </w:rPr>
-        <w:t>penjualan</w:t>
-      </w:r>
-      <w:proofErr w:type="spellEnd"/>
-    </w:p>
-    <w:p>
-      <w:pPr>
-        <w:pStyle w:val="ListParagraph"/>
-        <w:spacing w:line="480" w:lineRule="auto"/>
-        <w:jc w:val="both"/>
-        <w:rPr>
-          <w:rFonts w:ascii="Times New Roman" w:hAnsi="Times New Roman" w:cs="Times New Roman"/>
-          <w:color w:val="000000" w:themeColor="text1"/>
-          <w:sz w:val="24"/>
-          <w:szCs w:val="24"/>
-          <w:lang w:val="en-US"/>
-        </w:rPr>
-      </w:pPr>
-      <w:proofErr w:type="spellStart"/>
-      <w:r>
-        <w:rPr>
-          <w:rFonts w:ascii="Times New Roman" w:hAnsi="Times New Roman" w:cs="Times New Roman"/>
-          <w:color w:val="000000" w:themeColor="text1"/>
-          <w:sz w:val="24"/>
-          <w:szCs w:val="24"/>
-          <w:lang w:val="en-US"/>
-        </w:rPr>
-        <w:lastRenderedPageBreak/>
-        <w:t>Setelah</w:t>
-      </w:r>
-      <w:proofErr w:type="spellEnd"/>
-      <w:r>
-        <w:rPr>
-          <w:rFonts w:ascii="Times New Roman" w:hAnsi="Times New Roman" w:cs="Times New Roman"/>
-          <w:color w:val="000000" w:themeColor="text1"/>
-          <w:sz w:val="24"/>
-          <w:szCs w:val="24"/>
-          <w:lang w:val="en-US"/>
-        </w:rPr>
-        <w:t xml:space="preserve"> marketing </w:t>
-      </w:r>
-      <w:proofErr w:type="spellStart"/>
-      <w:r>
-        <w:rPr>
-          <w:rFonts w:ascii="Times New Roman" w:hAnsi="Times New Roman" w:cs="Times New Roman"/>
-          <w:color w:val="000000" w:themeColor="text1"/>
-          <w:sz w:val="24"/>
-          <w:szCs w:val="24"/>
-          <w:lang w:val="en-US"/>
-        </w:rPr>
-        <w:t>melakukan</w:t>
+      <w:r>
+        <w:rPr>
+          <w:rFonts w:ascii="Times New Roman" w:hAnsi="Times New Roman" w:cs="Times New Roman"/>
+          <w:color w:val="000000" w:themeColor="text1"/>
+          <w:sz w:val="24"/>
+          <w:szCs w:val="24"/>
+          <w:lang w:val="en-US"/>
+        </w:rPr>
+        <w:t xml:space="preserve">Manager </w:t>
+      </w:r>
+      <w:proofErr w:type="spellStart"/>
+      <w:proofErr w:type="gramStart"/>
+      <w:r>
+        <w:rPr>
+          <w:rFonts w:ascii="Times New Roman" w:hAnsi="Times New Roman" w:cs="Times New Roman"/>
+          <w:color w:val="000000" w:themeColor="text1"/>
+          <w:sz w:val="24"/>
+          <w:szCs w:val="24"/>
+          <w:lang w:val="en-US"/>
+        </w:rPr>
+        <w:t>mengevaluasi</w:t>
+      </w:r>
+      <w:proofErr w:type="spellEnd"/>
+      <w:proofErr w:type="gramEnd"/>
+      <w:r>
+        <w:rPr>
+          <w:rFonts w:ascii="Times New Roman" w:hAnsi="Times New Roman" w:cs="Times New Roman"/>
+          <w:color w:val="000000" w:themeColor="text1"/>
+          <w:sz w:val="24"/>
+          <w:szCs w:val="24"/>
+          <w:lang w:val="en-US"/>
+        </w:rPr>
+        <w:t xml:space="preserve"> </w:t>
+      </w:r>
+      <w:proofErr w:type="spellStart"/>
+      <w:r>
+        <w:rPr>
+          <w:rFonts w:ascii="Times New Roman" w:hAnsi="Times New Roman" w:cs="Times New Roman"/>
+          <w:color w:val="000000" w:themeColor="text1"/>
+          <w:sz w:val="24"/>
+          <w:szCs w:val="24"/>
+          <w:lang w:val="en-US"/>
+        </w:rPr>
+        <w:t>dan</w:t>
+      </w:r>
+      <w:proofErr w:type="spellEnd"/>
+      <w:r>
+        <w:rPr>
+          <w:rFonts w:ascii="Times New Roman" w:hAnsi="Times New Roman" w:cs="Times New Roman"/>
+          <w:color w:val="000000" w:themeColor="text1"/>
+          <w:sz w:val="24"/>
+          <w:szCs w:val="24"/>
+          <w:lang w:val="en-US"/>
+        </w:rPr>
+        <w:t xml:space="preserve"> </w:t>
+      </w:r>
+      <w:proofErr w:type="spellStart"/>
+      <w:r>
+        <w:rPr>
+          <w:rFonts w:ascii="Times New Roman" w:hAnsi="Times New Roman" w:cs="Times New Roman"/>
+          <w:color w:val="000000" w:themeColor="text1"/>
+          <w:sz w:val="24"/>
+          <w:szCs w:val="24"/>
+          <w:lang w:val="en-US"/>
+        </w:rPr>
+        <w:t>menyetujui</w:t>
+      </w:r>
+      <w:proofErr w:type="spellEnd"/>
+      <w:r>
+        <w:rPr>
+          <w:rFonts w:ascii="Times New Roman" w:hAnsi="Times New Roman" w:cs="Times New Roman"/>
+          <w:color w:val="000000" w:themeColor="text1"/>
+          <w:sz w:val="24"/>
+          <w:szCs w:val="24"/>
+          <w:lang w:val="en-US"/>
+        </w:rPr>
+        <w:t xml:space="preserve"> </w:t>
+      </w:r>
+      <w:proofErr w:type="spellStart"/>
+      <w:r>
+        <w:rPr>
+          <w:rFonts w:ascii="Times New Roman" w:hAnsi="Times New Roman" w:cs="Times New Roman"/>
+          <w:color w:val="000000" w:themeColor="text1"/>
+          <w:sz w:val="24"/>
+          <w:szCs w:val="24"/>
+          <w:lang w:val="en-US"/>
+        </w:rPr>
+        <w:t>hasil</w:t>
       </w:r>
       <w:proofErr w:type="spellEnd"/>
       <w:r>
@@ -3885,118 +3550,6 @@
           <w:szCs w:val="24"/>
           <w:lang w:val="en-US"/>
         </w:rPr>
-        <w:t xml:space="preserve"> </w:t>
-      </w:r>
-      <w:proofErr w:type="spellStart"/>
-      <w:r>
-        <w:rPr>
-          <w:rFonts w:ascii="Times New Roman" w:hAnsi="Times New Roman" w:cs="Times New Roman"/>
-          <w:color w:val="000000" w:themeColor="text1"/>
-          <w:sz w:val="24"/>
-          <w:szCs w:val="24"/>
-          <w:lang w:val="en-US"/>
-        </w:rPr>
-        <w:t>penjualan</w:t>
-      </w:r>
-      <w:proofErr w:type="spellEnd"/>
-      <w:r>
-        <w:rPr>
-          <w:rFonts w:ascii="Times New Roman" w:hAnsi="Times New Roman" w:cs="Times New Roman"/>
-          <w:color w:val="000000" w:themeColor="text1"/>
-          <w:sz w:val="24"/>
-          <w:szCs w:val="24"/>
-          <w:lang w:val="en-US"/>
-        </w:rPr>
-        <w:t xml:space="preserve">, </w:t>
-      </w:r>
-      <w:proofErr w:type="spellStart"/>
-      <w:r>
-        <w:rPr>
-          <w:rFonts w:ascii="Times New Roman" w:hAnsi="Times New Roman" w:cs="Times New Roman"/>
-          <w:color w:val="000000" w:themeColor="text1"/>
-          <w:sz w:val="24"/>
-          <w:szCs w:val="24"/>
-          <w:lang w:val="en-US"/>
-        </w:rPr>
-        <w:t>maka</w:t>
-      </w:r>
-      <w:proofErr w:type="spellEnd"/>
-      <w:r>
-        <w:rPr>
-          <w:rFonts w:ascii="Times New Roman" w:hAnsi="Times New Roman" w:cs="Times New Roman"/>
-          <w:color w:val="000000" w:themeColor="text1"/>
-          <w:sz w:val="24"/>
-          <w:szCs w:val="24"/>
-          <w:lang w:val="en-US"/>
-        </w:rPr>
-        <w:t xml:space="preserve"> </w:t>
-      </w:r>
-      <w:proofErr w:type="spellStart"/>
-      <w:r>
-        <w:rPr>
-          <w:rFonts w:ascii="Times New Roman" w:hAnsi="Times New Roman" w:cs="Times New Roman"/>
-          <w:color w:val="000000" w:themeColor="text1"/>
-          <w:sz w:val="24"/>
-          <w:szCs w:val="24"/>
-          <w:lang w:val="en-US"/>
-        </w:rPr>
-        <w:t>ditentukan</w:t>
-      </w:r>
-      <w:proofErr w:type="spellEnd"/>
-      <w:r>
-        <w:rPr>
-          <w:rFonts w:ascii="Times New Roman" w:hAnsi="Times New Roman" w:cs="Times New Roman"/>
-          <w:color w:val="000000" w:themeColor="text1"/>
-          <w:sz w:val="24"/>
-          <w:szCs w:val="24"/>
-          <w:lang w:val="en-US"/>
-        </w:rPr>
-        <w:t xml:space="preserve"> </w:t>
-      </w:r>
-      <w:proofErr w:type="spellStart"/>
-      <w:r>
-        <w:rPr>
-          <w:rFonts w:ascii="Times New Roman" w:hAnsi="Times New Roman" w:cs="Times New Roman"/>
-          <w:color w:val="000000" w:themeColor="text1"/>
-          <w:sz w:val="24"/>
-          <w:szCs w:val="24"/>
-          <w:lang w:val="en-US"/>
-        </w:rPr>
-        <w:t>strategi</w:t>
-      </w:r>
-      <w:proofErr w:type="spellEnd"/>
-      <w:r>
-        <w:rPr>
-          <w:rFonts w:ascii="Times New Roman" w:hAnsi="Times New Roman" w:cs="Times New Roman"/>
-          <w:color w:val="000000" w:themeColor="text1"/>
-          <w:sz w:val="24"/>
-          <w:szCs w:val="24"/>
-          <w:lang w:val="en-US"/>
-        </w:rPr>
-        <w:t xml:space="preserve"> </w:t>
-      </w:r>
-      <w:proofErr w:type="spellStart"/>
-      <w:proofErr w:type="gramStart"/>
-      <w:r>
-        <w:rPr>
-          <w:rFonts w:ascii="Times New Roman" w:hAnsi="Times New Roman" w:cs="Times New Roman"/>
-          <w:color w:val="000000" w:themeColor="text1"/>
-          <w:sz w:val="24"/>
-          <w:szCs w:val="24"/>
-          <w:lang w:val="en-US"/>
-        </w:rPr>
-        <w:t>apa</w:t>
-      </w:r>
-      <w:proofErr w:type="spellEnd"/>
-      <w:proofErr w:type="gramEnd"/>
-      <w:r>
-        <w:rPr>
-          <w:rFonts w:ascii="Times New Roman" w:hAnsi="Times New Roman" w:cs="Times New Roman"/>
-          <w:color w:val="000000" w:themeColor="text1"/>
-          <w:sz w:val="24"/>
-          <w:szCs w:val="24"/>
-          <w:lang w:val="en-US"/>
-        </w:rPr>
         <w:t xml:space="preserve"> yang </w:t>
       </w:r>
       <w:proofErr w:type="spellStart"/>
@@ -4008,196 +3561,62 @@
           <w:szCs w:val="24"/>
           <w:lang w:val="en-US"/>
         </w:rPr>
-        <w:t>cocok</w:t>
-      </w:r>
-      <w:proofErr w:type="spellEnd"/>
-      <w:r>
-        <w:rPr>
-          <w:rFonts w:ascii="Times New Roman" w:hAnsi="Times New Roman" w:cs="Times New Roman"/>
-          <w:color w:val="000000" w:themeColor="text1"/>
-          <w:sz w:val="24"/>
-          <w:szCs w:val="24"/>
-          <w:lang w:val="en-US"/>
-        </w:rPr>
-        <w:t xml:space="preserve"> agar </w:t>
-      </w:r>
-      <w:proofErr w:type="spellStart"/>
-      <w:r>
-        <w:rPr>
-          <w:rFonts w:ascii="Times New Roman" w:hAnsi="Times New Roman" w:cs="Times New Roman"/>
-          <w:color w:val="000000" w:themeColor="text1"/>
-          <w:sz w:val="24"/>
-          <w:szCs w:val="24"/>
-          <w:lang w:val="en-US"/>
-        </w:rPr>
-        <w:t>penjualan</w:t>
-      </w:r>
-      <w:proofErr w:type="spellEnd"/>
-      <w:r>
-        <w:rPr>
-          <w:rFonts w:ascii="Times New Roman" w:hAnsi="Times New Roman" w:cs="Times New Roman"/>
-          <w:color w:val="000000" w:themeColor="text1"/>
-          <w:sz w:val="24"/>
-          <w:szCs w:val="24"/>
-          <w:lang w:val="en-US"/>
-        </w:rPr>
-        <w:t xml:space="preserve"> </w:t>
-      </w:r>
-      <w:proofErr w:type="spellStart"/>
-      <w:r>
-        <w:rPr>
-          <w:rFonts w:ascii="Times New Roman" w:hAnsi="Times New Roman" w:cs="Times New Roman"/>
-          <w:color w:val="000000" w:themeColor="text1"/>
-          <w:sz w:val="24"/>
-          <w:szCs w:val="24"/>
-          <w:lang w:val="en-US"/>
-        </w:rPr>
-        <w:t>dan</w:t>
-      </w:r>
-      <w:proofErr w:type="spellEnd"/>
-      <w:r>
-        <w:rPr>
-          <w:rFonts w:ascii="Times New Roman" w:hAnsi="Times New Roman" w:cs="Times New Roman"/>
-          <w:color w:val="000000" w:themeColor="text1"/>
-          <w:sz w:val="24"/>
-          <w:szCs w:val="24"/>
-          <w:lang w:val="en-US"/>
-        </w:rPr>
-        <w:t xml:space="preserve"> </w:t>
-      </w:r>
-      <w:proofErr w:type="spellStart"/>
-      <w:r>
-        <w:rPr>
-          <w:rFonts w:ascii="Times New Roman" w:hAnsi="Times New Roman" w:cs="Times New Roman"/>
-          <w:color w:val="000000" w:themeColor="text1"/>
-          <w:sz w:val="24"/>
-          <w:szCs w:val="24"/>
-          <w:lang w:val="en-US"/>
-        </w:rPr>
-        <w:t>ketersediaan</w:t>
-      </w:r>
-      <w:proofErr w:type="spellEnd"/>
-      <w:r>
-        <w:rPr>
-          <w:rFonts w:ascii="Times New Roman" w:hAnsi="Times New Roman" w:cs="Times New Roman"/>
-          <w:color w:val="000000" w:themeColor="text1"/>
-          <w:sz w:val="24"/>
-          <w:szCs w:val="24"/>
-          <w:lang w:val="en-US"/>
-        </w:rPr>
-        <w:t xml:space="preserve"> </w:t>
-      </w:r>
-      <w:proofErr w:type="spellStart"/>
-      <w:r>
-        <w:rPr>
-          <w:rFonts w:ascii="Times New Roman" w:hAnsi="Times New Roman" w:cs="Times New Roman"/>
-          <w:color w:val="000000" w:themeColor="text1"/>
-          <w:sz w:val="24"/>
-          <w:szCs w:val="24"/>
-          <w:lang w:val="en-US"/>
-        </w:rPr>
-        <w:t>stok</w:t>
-      </w:r>
-      <w:proofErr w:type="spellEnd"/>
-      <w:r>
-        <w:rPr>
-          <w:rFonts w:ascii="Times New Roman" w:hAnsi="Times New Roman" w:cs="Times New Roman"/>
-          <w:color w:val="000000" w:themeColor="text1"/>
-          <w:sz w:val="24"/>
-          <w:szCs w:val="24"/>
-          <w:lang w:val="en-US"/>
-        </w:rPr>
-        <w:t xml:space="preserve"> </w:t>
-      </w:r>
-      <w:proofErr w:type="spellStart"/>
-      <w:r>
-        <w:rPr>
-          <w:rFonts w:ascii="Times New Roman" w:hAnsi="Times New Roman" w:cs="Times New Roman"/>
-          <w:color w:val="000000" w:themeColor="text1"/>
-          <w:sz w:val="24"/>
-          <w:szCs w:val="24"/>
-          <w:lang w:val="en-US"/>
-        </w:rPr>
-        <w:t>produk</w:t>
-      </w:r>
-      <w:proofErr w:type="spellEnd"/>
-      <w:r>
-        <w:rPr>
-          <w:rFonts w:ascii="Times New Roman" w:hAnsi="Times New Roman" w:cs="Times New Roman"/>
-          <w:color w:val="000000" w:themeColor="text1"/>
-          <w:sz w:val="24"/>
-          <w:szCs w:val="24"/>
-          <w:lang w:val="en-US"/>
-        </w:rPr>
-        <w:t xml:space="preserve"> </w:t>
-      </w:r>
-      <w:proofErr w:type="spellStart"/>
-      <w:r>
-        <w:rPr>
-          <w:rFonts w:ascii="Times New Roman" w:hAnsi="Times New Roman" w:cs="Times New Roman"/>
-          <w:i/>
-          <w:color w:val="000000" w:themeColor="text1"/>
-          <w:sz w:val="24"/>
-          <w:szCs w:val="24"/>
-          <w:lang w:val="en-US"/>
-        </w:rPr>
-        <w:t>accessoris</w:t>
-      </w:r>
-      <w:proofErr w:type="spellEnd"/>
-      <w:r>
-        <w:rPr>
-          <w:rFonts w:ascii="Times New Roman" w:hAnsi="Times New Roman" w:cs="Times New Roman"/>
-          <w:i/>
-          <w:color w:val="000000" w:themeColor="text1"/>
-          <w:sz w:val="24"/>
-          <w:szCs w:val="24"/>
-          <w:lang w:val="en-US"/>
-        </w:rPr>
-        <w:t xml:space="preserve"> apple </w:t>
-      </w:r>
-      <w:proofErr w:type="spellStart"/>
-      <w:r>
-        <w:rPr>
-          <w:rFonts w:ascii="Times New Roman" w:hAnsi="Times New Roman" w:cs="Times New Roman"/>
-          <w:color w:val="000000" w:themeColor="text1"/>
-          <w:sz w:val="24"/>
-          <w:szCs w:val="24"/>
-          <w:lang w:val="en-US"/>
-        </w:rPr>
-        <w:t>dapat</w:t>
-      </w:r>
-      <w:proofErr w:type="spellEnd"/>
-      <w:r>
-        <w:rPr>
-          <w:rFonts w:ascii="Times New Roman" w:hAnsi="Times New Roman" w:cs="Times New Roman"/>
-          <w:color w:val="000000" w:themeColor="text1"/>
-          <w:sz w:val="24"/>
-          <w:szCs w:val="24"/>
-          <w:lang w:val="en-US"/>
-        </w:rPr>
-        <w:t xml:space="preserve"> </w:t>
-      </w:r>
-      <w:proofErr w:type="spellStart"/>
-      <w:r>
-        <w:rPr>
-          <w:rFonts w:ascii="Times New Roman" w:hAnsi="Times New Roman" w:cs="Times New Roman"/>
-          <w:color w:val="000000" w:themeColor="text1"/>
-          <w:sz w:val="24"/>
-          <w:szCs w:val="24"/>
-          <w:lang w:val="en-US"/>
-        </w:rPr>
-        <w:t>lebih</w:t>
-      </w:r>
-      <w:proofErr w:type="spellEnd"/>
-      <w:r>
-        <w:rPr>
-          <w:rFonts w:ascii="Times New Roman" w:hAnsi="Times New Roman" w:cs="Times New Roman"/>
-          <w:color w:val="000000" w:themeColor="text1"/>
-          <w:sz w:val="24"/>
-          <w:szCs w:val="24"/>
-          <w:lang w:val="en-US"/>
-        </w:rPr>
-        <w:t xml:space="preserve"> optimal.</w:t>
+        <w:t>telah</w:t>
+      </w:r>
+      <w:proofErr w:type="spellEnd"/>
+      <w:r>
+        <w:rPr>
+          <w:rFonts w:ascii="Times New Roman" w:hAnsi="Times New Roman" w:cs="Times New Roman"/>
+          <w:color w:val="000000" w:themeColor="text1"/>
+          <w:sz w:val="24"/>
+          <w:szCs w:val="24"/>
+          <w:lang w:val="en-US"/>
+        </w:rPr>
+        <w:t xml:space="preserve"> </w:t>
+      </w:r>
+      <w:proofErr w:type="spellStart"/>
+      <w:r>
+        <w:rPr>
+          <w:rFonts w:ascii="Times New Roman" w:hAnsi="Times New Roman" w:cs="Times New Roman"/>
+          <w:color w:val="000000" w:themeColor="text1"/>
+          <w:sz w:val="24"/>
+          <w:szCs w:val="24"/>
+          <w:lang w:val="en-US"/>
+        </w:rPr>
+        <w:t>dibuat</w:t>
+      </w:r>
+      <w:proofErr w:type="spellEnd"/>
+      <w:r>
+        <w:rPr>
+          <w:rFonts w:ascii="Times New Roman" w:hAnsi="Times New Roman" w:cs="Times New Roman"/>
+          <w:color w:val="000000" w:themeColor="text1"/>
+          <w:sz w:val="24"/>
+          <w:szCs w:val="24"/>
+          <w:lang w:val="en-US"/>
+        </w:rPr>
+        <w:t xml:space="preserve"> </w:t>
+      </w:r>
+      <w:proofErr w:type="spellStart"/>
+      <w:r>
+        <w:rPr>
+          <w:rFonts w:ascii="Times New Roman" w:hAnsi="Times New Roman" w:cs="Times New Roman"/>
+          <w:color w:val="000000" w:themeColor="text1"/>
+          <w:sz w:val="24"/>
+          <w:szCs w:val="24"/>
+          <w:lang w:val="en-US"/>
+        </w:rPr>
+        <w:t>oleh</w:t>
+      </w:r>
+      <w:proofErr w:type="spellEnd"/>
+      <w:r>
+        <w:rPr>
+          <w:rFonts w:ascii="Times New Roman" w:hAnsi="Times New Roman" w:cs="Times New Roman"/>
+          <w:color w:val="000000" w:themeColor="text1"/>
+          <w:sz w:val="24"/>
+          <w:szCs w:val="24"/>
+          <w:lang w:val="en-US"/>
+        </w:rPr>
+        <w:t xml:space="preserve"> marketing.</w:t>
       </w:r>
     </w:p>
     <w:p>
@@ -4225,18 +3644,28 @@
           <w:szCs w:val="24"/>
           <w:lang w:val="en-US"/>
         </w:rPr>
-        <w:t xml:space="preserve">Manager </w:t>
-      </w:r>
-      <w:proofErr w:type="spellStart"/>
-      <w:r>
-        <w:rPr>
-          <w:rFonts w:ascii="Times New Roman" w:hAnsi="Times New Roman" w:cs="Times New Roman"/>
-          <w:color w:val="000000" w:themeColor="text1"/>
-          <w:sz w:val="24"/>
-          <w:szCs w:val="24"/>
-          <w:lang w:val="en-US"/>
-        </w:rPr>
-        <w:t>mengevaluasi</w:t>
+        <w:t>Admin</w:t>
+      </w:r>
+      <w:r>
+        <w:rPr>
+          <w:rFonts w:ascii="Times New Roman" w:hAnsi="Times New Roman" w:cs="Times New Roman"/>
+          <w:color w:val="000000" w:themeColor="text1"/>
+          <w:sz w:val="24"/>
+          <w:szCs w:val="24"/>
+          <w:lang w:val="en-US"/>
+        </w:rPr>
+        <w:t xml:space="preserve"> </w:t>
+      </w:r>
+      <w:proofErr w:type="spellStart"/>
+      <w:r>
+        <w:rPr>
+          <w:rFonts w:ascii="Times New Roman" w:hAnsi="Times New Roman" w:cs="Times New Roman"/>
+          <w:color w:val="000000" w:themeColor="text1"/>
+          <w:sz w:val="24"/>
+          <w:szCs w:val="24"/>
+          <w:lang w:val="en-US"/>
+        </w:rPr>
+        <w:t>membuat</w:t>
       </w:r>
       <w:proofErr w:type="spellEnd"/>
       <w:r>
@@ -4280,67 +3709,116 @@
           <w:szCs w:val="24"/>
           <w:lang w:val="en-US"/>
         </w:rPr>
-        <w:t>menyetujui</w:t>
-      </w:r>
-      <w:proofErr w:type="spellEnd"/>
-    </w:p>
-    <w:p>
-      <w:pPr>
-        <w:pStyle w:val="ListParagraph"/>
-        <w:spacing w:line="480" w:lineRule="auto"/>
-        <w:jc w:val="both"/>
-        <w:rPr>
-          <w:rFonts w:ascii="Times New Roman" w:hAnsi="Times New Roman" w:cs="Times New Roman"/>
-          <w:color w:val="000000" w:themeColor="text1"/>
-          <w:sz w:val="24"/>
-          <w:szCs w:val="24"/>
-          <w:lang w:val="en-US"/>
-        </w:rPr>
-      </w:pPr>
-      <w:r>
-        <w:rPr>
-          <w:rFonts w:ascii="Times New Roman" w:hAnsi="Times New Roman" w:cs="Times New Roman"/>
-          <w:color w:val="000000" w:themeColor="text1"/>
-          <w:sz w:val="24"/>
-          <w:szCs w:val="24"/>
-          <w:lang w:val="en-US"/>
-        </w:rPr>
-        <w:t xml:space="preserve">Manager </w:t>
-      </w:r>
-      <w:proofErr w:type="spellStart"/>
-      <w:proofErr w:type="gramStart"/>
-      <w:r>
-        <w:rPr>
-          <w:rFonts w:ascii="Times New Roman" w:hAnsi="Times New Roman" w:cs="Times New Roman"/>
-          <w:color w:val="000000" w:themeColor="text1"/>
-          <w:sz w:val="24"/>
-          <w:szCs w:val="24"/>
-          <w:lang w:val="en-US"/>
-        </w:rPr>
-        <w:t>akan</w:t>
-      </w:r>
-      <w:proofErr w:type="spellEnd"/>
-      <w:proofErr w:type="gramEnd"/>
-      <w:r>
-        <w:rPr>
-          <w:rFonts w:ascii="Times New Roman" w:hAnsi="Times New Roman" w:cs="Times New Roman"/>
-          <w:color w:val="000000" w:themeColor="text1"/>
-          <w:sz w:val="24"/>
-          <w:szCs w:val="24"/>
-          <w:lang w:val="en-US"/>
-        </w:rPr>
-        <w:t xml:space="preserve"> </w:t>
-      </w:r>
-      <w:proofErr w:type="spellStart"/>
-      <w:r>
-        <w:rPr>
-          <w:rFonts w:ascii="Times New Roman" w:hAnsi="Times New Roman" w:cs="Times New Roman"/>
-          <w:color w:val="000000" w:themeColor="text1"/>
-          <w:sz w:val="24"/>
-          <w:szCs w:val="24"/>
-          <w:lang w:val="en-US"/>
-        </w:rPr>
-        <w:t>mengevaluasi</w:t>
+        <w:t>meng-</w:t>
+      </w:r>
+      <w:r>
+        <w:rPr>
+          <w:rFonts w:ascii="Times New Roman" w:hAnsi="Times New Roman" w:cs="Times New Roman"/>
+          <w:i/>
+          <w:color w:val="000000" w:themeColor="text1"/>
+          <w:sz w:val="24"/>
+          <w:szCs w:val="24"/>
+          <w:lang w:val="en-US"/>
+        </w:rPr>
+        <w:t>implementasi</w:t>
+      </w:r>
+      <w:r>
+        <w:rPr>
+          <w:rFonts w:ascii="Times New Roman" w:hAnsi="Times New Roman" w:cs="Times New Roman"/>
+          <w:color w:val="000000" w:themeColor="text1"/>
+          <w:sz w:val="24"/>
+          <w:szCs w:val="24"/>
+          <w:lang w:val="en-US"/>
+        </w:rPr>
+        <w:t>-kan</w:t>
+      </w:r>
+      <w:proofErr w:type="spellEnd"/>
+      <w:r>
+        <w:rPr>
+          <w:rFonts w:ascii="Times New Roman" w:hAnsi="Times New Roman" w:cs="Times New Roman"/>
+          <w:color w:val="000000" w:themeColor="text1"/>
+          <w:sz w:val="24"/>
+          <w:szCs w:val="24"/>
+          <w:lang w:val="en-US"/>
+        </w:rPr>
+        <w:t xml:space="preserve"> </w:t>
+      </w:r>
+      <w:proofErr w:type="spellStart"/>
+      <w:r>
+        <w:rPr>
+          <w:rFonts w:ascii="Times New Roman" w:hAnsi="Times New Roman" w:cs="Times New Roman"/>
+          <w:color w:val="000000" w:themeColor="text1"/>
+          <w:sz w:val="24"/>
+          <w:szCs w:val="24"/>
+          <w:lang w:val="en-US"/>
+        </w:rPr>
+        <w:t>strategi</w:t>
+      </w:r>
+      <w:proofErr w:type="spellEnd"/>
+      <w:r>
+        <w:rPr>
+          <w:rFonts w:ascii="Times New Roman" w:hAnsi="Times New Roman" w:cs="Times New Roman"/>
+          <w:color w:val="000000" w:themeColor="text1"/>
+          <w:sz w:val="24"/>
+          <w:szCs w:val="24"/>
+          <w:lang w:val="en-US"/>
+        </w:rPr>
+        <w:t xml:space="preserve"> </w:t>
+      </w:r>
+      <w:proofErr w:type="spellStart"/>
+      <w:r>
+        <w:rPr>
+          <w:rFonts w:ascii="Times New Roman" w:hAnsi="Times New Roman" w:cs="Times New Roman"/>
+          <w:color w:val="000000" w:themeColor="text1"/>
+          <w:sz w:val="24"/>
+          <w:szCs w:val="24"/>
+          <w:lang w:val="en-US"/>
+        </w:rPr>
+        <w:t>penjualan</w:t>
+      </w:r>
+      <w:proofErr w:type="spellEnd"/>
+      <w:r>
+        <w:rPr>
+          <w:rFonts w:ascii="Times New Roman" w:hAnsi="Times New Roman" w:cs="Times New Roman"/>
+          <w:color w:val="000000" w:themeColor="text1"/>
+          <w:sz w:val="24"/>
+          <w:szCs w:val="24"/>
+          <w:lang w:val="en-US"/>
+        </w:rPr>
+        <w:t xml:space="preserve"> yang </w:t>
+      </w:r>
+      <w:proofErr w:type="spellStart"/>
+      <w:r>
+        <w:rPr>
+          <w:rFonts w:ascii="Times New Roman" w:hAnsi="Times New Roman" w:cs="Times New Roman"/>
+          <w:color w:val="000000" w:themeColor="text1"/>
+          <w:sz w:val="24"/>
+          <w:szCs w:val="24"/>
+          <w:lang w:val="en-US"/>
+        </w:rPr>
+        <w:t>sudah</w:t>
+      </w:r>
+      <w:proofErr w:type="spellEnd"/>
+      <w:r>
+        <w:rPr>
+          <w:rFonts w:ascii="Times New Roman" w:hAnsi="Times New Roman" w:cs="Times New Roman"/>
+          <w:color w:val="000000" w:themeColor="text1"/>
+          <w:sz w:val="24"/>
+          <w:szCs w:val="24"/>
+          <w:lang w:val="en-US"/>
+        </w:rPr>
+        <w:t xml:space="preserve"> </w:t>
+      </w:r>
+      <w:proofErr w:type="spellStart"/>
+      <w:r>
+        <w:rPr>
+          <w:rFonts w:ascii="Times New Roman" w:hAnsi="Times New Roman" w:cs="Times New Roman"/>
+          <w:color w:val="000000" w:themeColor="text1"/>
+          <w:sz w:val="24"/>
+          <w:szCs w:val="24"/>
+          <w:lang w:val="en-US"/>
+        </w:rPr>
+        <w:t>dievaluasi</w:t>
       </w:r>
       <w:proofErr w:type="spellEnd"/>
       <w:r>
@@ -4384,455 +3862,6 @@
           <w:szCs w:val="24"/>
           <w:lang w:val="en-US"/>
         </w:rPr>
-        <w:t>menyetujui</w:t>
-      </w:r>
-      <w:proofErr w:type="spellEnd"/>
-      <w:r>
-        <w:rPr>
-          <w:rFonts w:ascii="Times New Roman" w:hAnsi="Times New Roman" w:cs="Times New Roman"/>
-          <w:color w:val="000000" w:themeColor="text1"/>
-          <w:sz w:val="24"/>
-          <w:szCs w:val="24"/>
-          <w:lang w:val="en-US"/>
-        </w:rPr>
-        <w:t xml:space="preserve"> </w:t>
-      </w:r>
-      <w:proofErr w:type="spellStart"/>
-      <w:r>
-        <w:rPr>
-          <w:rFonts w:ascii="Times New Roman" w:hAnsi="Times New Roman" w:cs="Times New Roman"/>
-          <w:color w:val="000000" w:themeColor="text1"/>
-          <w:sz w:val="24"/>
-          <w:szCs w:val="24"/>
-          <w:lang w:val="en-US"/>
-        </w:rPr>
-        <w:t>hasil</w:t>
-      </w:r>
-      <w:proofErr w:type="spellEnd"/>
-      <w:r>
-        <w:rPr>
-          <w:rFonts w:ascii="Times New Roman" w:hAnsi="Times New Roman" w:cs="Times New Roman"/>
-          <w:color w:val="000000" w:themeColor="text1"/>
-          <w:sz w:val="24"/>
-          <w:szCs w:val="24"/>
-          <w:lang w:val="en-US"/>
-        </w:rPr>
-        <w:t xml:space="preserve"> </w:t>
-      </w:r>
-      <w:proofErr w:type="spellStart"/>
-      <w:r>
-        <w:rPr>
-          <w:rFonts w:ascii="Times New Roman" w:hAnsi="Times New Roman" w:cs="Times New Roman"/>
-          <w:color w:val="000000" w:themeColor="text1"/>
-          <w:sz w:val="24"/>
-          <w:szCs w:val="24"/>
-          <w:lang w:val="en-US"/>
-        </w:rPr>
-        <w:t>analisa</w:t>
-      </w:r>
-      <w:proofErr w:type="spellEnd"/>
-      <w:r>
-        <w:rPr>
-          <w:rFonts w:ascii="Times New Roman" w:hAnsi="Times New Roman" w:cs="Times New Roman"/>
-          <w:color w:val="000000" w:themeColor="text1"/>
-          <w:sz w:val="24"/>
-          <w:szCs w:val="24"/>
-          <w:lang w:val="en-US"/>
-        </w:rPr>
-        <w:t xml:space="preserve"> </w:t>
-      </w:r>
-      <w:proofErr w:type="spellStart"/>
-      <w:r>
-        <w:rPr>
-          <w:rFonts w:ascii="Times New Roman" w:hAnsi="Times New Roman" w:cs="Times New Roman"/>
-          <w:color w:val="000000" w:themeColor="text1"/>
-          <w:sz w:val="24"/>
-          <w:szCs w:val="24"/>
-          <w:lang w:val="en-US"/>
-        </w:rPr>
-        <w:t>dan</w:t>
-      </w:r>
-      <w:proofErr w:type="spellEnd"/>
-      <w:r>
-        <w:rPr>
-          <w:rFonts w:ascii="Times New Roman" w:hAnsi="Times New Roman" w:cs="Times New Roman"/>
-          <w:color w:val="000000" w:themeColor="text1"/>
-          <w:sz w:val="24"/>
-          <w:szCs w:val="24"/>
-          <w:lang w:val="en-US"/>
-        </w:rPr>
-        <w:t xml:space="preserve"> </w:t>
-      </w:r>
-      <w:proofErr w:type="spellStart"/>
-      <w:r>
-        <w:rPr>
-          <w:rFonts w:ascii="Times New Roman" w:hAnsi="Times New Roman" w:cs="Times New Roman"/>
-          <w:color w:val="000000" w:themeColor="text1"/>
-          <w:sz w:val="24"/>
-          <w:szCs w:val="24"/>
-          <w:lang w:val="en-US"/>
-        </w:rPr>
-        <w:t>strategi</w:t>
-      </w:r>
-      <w:proofErr w:type="spellEnd"/>
-      <w:r>
-        <w:rPr>
-          <w:rFonts w:ascii="Times New Roman" w:hAnsi="Times New Roman" w:cs="Times New Roman"/>
-          <w:color w:val="000000" w:themeColor="text1"/>
-          <w:sz w:val="24"/>
-          <w:szCs w:val="24"/>
-          <w:lang w:val="en-US"/>
-        </w:rPr>
-        <w:t xml:space="preserve"> </w:t>
-      </w:r>
-      <w:proofErr w:type="spellStart"/>
-      <w:r>
-        <w:rPr>
-          <w:rFonts w:ascii="Times New Roman" w:hAnsi="Times New Roman" w:cs="Times New Roman"/>
-          <w:color w:val="000000" w:themeColor="text1"/>
-          <w:sz w:val="24"/>
-          <w:szCs w:val="24"/>
-          <w:lang w:val="en-US"/>
-        </w:rPr>
-        <w:t>penjualan</w:t>
-      </w:r>
-      <w:proofErr w:type="spellEnd"/>
-      <w:r>
-        <w:rPr>
-          <w:rFonts w:ascii="Times New Roman" w:hAnsi="Times New Roman" w:cs="Times New Roman"/>
-          <w:color w:val="000000" w:themeColor="text1"/>
-          <w:sz w:val="24"/>
-          <w:szCs w:val="24"/>
-          <w:lang w:val="en-US"/>
-        </w:rPr>
-        <w:t xml:space="preserve"> yang </w:t>
-      </w:r>
-      <w:proofErr w:type="spellStart"/>
-      <w:r>
-        <w:rPr>
-          <w:rFonts w:ascii="Times New Roman" w:hAnsi="Times New Roman" w:cs="Times New Roman"/>
-          <w:color w:val="000000" w:themeColor="text1"/>
-          <w:sz w:val="24"/>
-          <w:szCs w:val="24"/>
-          <w:lang w:val="en-US"/>
-        </w:rPr>
-        <w:t>telah</w:t>
-      </w:r>
-      <w:proofErr w:type="spellEnd"/>
-      <w:r>
-        <w:rPr>
-          <w:rFonts w:ascii="Times New Roman" w:hAnsi="Times New Roman" w:cs="Times New Roman"/>
-          <w:color w:val="000000" w:themeColor="text1"/>
-          <w:sz w:val="24"/>
-          <w:szCs w:val="24"/>
-          <w:lang w:val="en-US"/>
-        </w:rPr>
-        <w:t xml:space="preserve"> </w:t>
-      </w:r>
-      <w:proofErr w:type="spellStart"/>
-      <w:r>
-        <w:rPr>
-          <w:rFonts w:ascii="Times New Roman" w:hAnsi="Times New Roman" w:cs="Times New Roman"/>
-          <w:color w:val="000000" w:themeColor="text1"/>
-          <w:sz w:val="24"/>
-          <w:szCs w:val="24"/>
-          <w:lang w:val="en-US"/>
-        </w:rPr>
-        <w:t>dibuat</w:t>
-      </w:r>
-      <w:proofErr w:type="spellEnd"/>
-      <w:r>
-        <w:rPr>
-          <w:rFonts w:ascii="Times New Roman" w:hAnsi="Times New Roman" w:cs="Times New Roman"/>
-          <w:color w:val="000000" w:themeColor="text1"/>
-          <w:sz w:val="24"/>
-          <w:szCs w:val="24"/>
-          <w:lang w:val="en-US"/>
-        </w:rPr>
-        <w:t xml:space="preserve"> </w:t>
-      </w:r>
-      <w:proofErr w:type="spellStart"/>
-      <w:r>
-        <w:rPr>
-          <w:rFonts w:ascii="Times New Roman" w:hAnsi="Times New Roman" w:cs="Times New Roman"/>
-          <w:color w:val="000000" w:themeColor="text1"/>
-          <w:sz w:val="24"/>
-          <w:szCs w:val="24"/>
-          <w:lang w:val="en-US"/>
-        </w:rPr>
-        <w:t>oleh</w:t>
-      </w:r>
-      <w:proofErr w:type="spellEnd"/>
-      <w:r>
-        <w:rPr>
-          <w:rFonts w:ascii="Times New Roman" w:hAnsi="Times New Roman" w:cs="Times New Roman"/>
-          <w:color w:val="000000" w:themeColor="text1"/>
-          <w:sz w:val="24"/>
-          <w:szCs w:val="24"/>
-          <w:lang w:val="en-US"/>
-        </w:rPr>
-        <w:t xml:space="preserve"> marketing.</w:t>
-      </w:r>
-    </w:p>
-    <w:p>
-      <w:pPr>
-        <w:pStyle w:val="ListParagraph"/>
-        <w:numPr>
-          <w:ilvl w:val="0"/>
-          <w:numId w:val="32"/>
-        </w:numPr>
-        <w:spacing w:line="480" w:lineRule="auto"/>
-        <w:jc w:val="both"/>
-        <w:rPr>
-          <w:rFonts w:ascii="Times New Roman" w:hAnsi="Times New Roman" w:cs="Times New Roman"/>
-          <w:color w:val="000000" w:themeColor="text1"/>
-          <w:sz w:val="24"/>
-          <w:szCs w:val="24"/>
-          <w:lang w:val="en-US"/>
-        </w:rPr>
-      </w:pPr>
-      <w:r>
-        <w:rPr>
-          <w:rFonts w:ascii="Times New Roman" w:hAnsi="Times New Roman" w:cs="Times New Roman"/>
-          <w:color w:val="000000" w:themeColor="text1"/>
-          <w:sz w:val="24"/>
-          <w:szCs w:val="24"/>
-          <w:lang w:val="en-US"/>
-        </w:rPr>
-        <w:t xml:space="preserve">Admin </w:t>
-      </w:r>
-      <w:proofErr w:type="spellStart"/>
-      <w:r>
-        <w:rPr>
-          <w:rFonts w:ascii="Times New Roman" w:hAnsi="Times New Roman" w:cs="Times New Roman"/>
-          <w:color w:val="000000" w:themeColor="text1"/>
-          <w:sz w:val="24"/>
-          <w:szCs w:val="24"/>
-          <w:lang w:val="en-US"/>
-        </w:rPr>
-        <w:t>meng-</w:t>
-      </w:r>
-      <w:r>
-        <w:rPr>
-          <w:rFonts w:ascii="Times New Roman" w:hAnsi="Times New Roman" w:cs="Times New Roman"/>
-          <w:i/>
-          <w:color w:val="000000" w:themeColor="text1"/>
-          <w:sz w:val="24"/>
-          <w:szCs w:val="24"/>
-          <w:lang w:val="en-US"/>
-        </w:rPr>
-        <w:t>implementasi</w:t>
-      </w:r>
-      <w:r>
-        <w:rPr>
-          <w:rFonts w:ascii="Times New Roman" w:hAnsi="Times New Roman" w:cs="Times New Roman"/>
-          <w:color w:val="000000" w:themeColor="text1"/>
-          <w:sz w:val="24"/>
-          <w:szCs w:val="24"/>
-          <w:lang w:val="en-US"/>
-        </w:rPr>
-        <w:t>-kan</w:t>
-      </w:r>
-      <w:proofErr w:type="spellEnd"/>
-      <w:r>
-        <w:rPr>
-          <w:rFonts w:ascii="Times New Roman" w:hAnsi="Times New Roman" w:cs="Times New Roman"/>
-          <w:color w:val="000000" w:themeColor="text1"/>
-          <w:sz w:val="24"/>
-          <w:szCs w:val="24"/>
-          <w:lang w:val="en-US"/>
-        </w:rPr>
-        <w:t xml:space="preserve"> </w:t>
-      </w:r>
-      <w:proofErr w:type="spellStart"/>
-      <w:r>
-        <w:rPr>
-          <w:rFonts w:ascii="Times New Roman" w:hAnsi="Times New Roman" w:cs="Times New Roman"/>
-          <w:color w:val="000000" w:themeColor="text1"/>
-          <w:sz w:val="24"/>
-          <w:szCs w:val="24"/>
-          <w:lang w:val="en-US"/>
-        </w:rPr>
-        <w:t>hasil</w:t>
-      </w:r>
-      <w:proofErr w:type="spellEnd"/>
-      <w:r>
-        <w:rPr>
-          <w:rFonts w:ascii="Times New Roman" w:hAnsi="Times New Roman" w:cs="Times New Roman"/>
-          <w:color w:val="000000" w:themeColor="text1"/>
-          <w:sz w:val="24"/>
-          <w:szCs w:val="24"/>
-          <w:lang w:val="en-US"/>
-        </w:rPr>
-        <w:t xml:space="preserve"> </w:t>
-      </w:r>
-      <w:proofErr w:type="spellStart"/>
-      <w:r>
-        <w:rPr>
-          <w:rFonts w:ascii="Times New Roman" w:hAnsi="Times New Roman" w:cs="Times New Roman"/>
-          <w:color w:val="000000" w:themeColor="text1"/>
-          <w:sz w:val="24"/>
-          <w:szCs w:val="24"/>
-          <w:lang w:val="en-US"/>
-        </w:rPr>
-        <w:t>analisa</w:t>
-      </w:r>
-      <w:proofErr w:type="spellEnd"/>
-    </w:p>
-    <w:p>
-      <w:pPr>
-        <w:pStyle w:val="ListParagraph"/>
-        <w:spacing w:line="480" w:lineRule="auto"/>
-        <w:jc w:val="both"/>
-        <w:rPr>
-          <w:rFonts w:ascii="Times New Roman" w:hAnsi="Times New Roman" w:cs="Times New Roman"/>
-          <w:color w:val="000000" w:themeColor="text1"/>
-          <w:sz w:val="24"/>
-          <w:szCs w:val="24"/>
-          <w:lang w:val="en-US"/>
-        </w:rPr>
-      </w:pPr>
-      <w:proofErr w:type="spellStart"/>
-      <w:r>
-        <w:rPr>
-          <w:rFonts w:ascii="Times New Roman" w:hAnsi="Times New Roman" w:cs="Times New Roman"/>
-          <w:color w:val="000000" w:themeColor="text1"/>
-          <w:sz w:val="24"/>
-          <w:szCs w:val="24"/>
-          <w:lang w:val="en-US"/>
-        </w:rPr>
-        <w:t>Hasil</w:t>
-      </w:r>
-      <w:proofErr w:type="spellEnd"/>
-      <w:r>
-        <w:rPr>
-          <w:rFonts w:ascii="Times New Roman" w:hAnsi="Times New Roman" w:cs="Times New Roman"/>
-          <w:color w:val="000000" w:themeColor="text1"/>
-          <w:sz w:val="24"/>
-          <w:szCs w:val="24"/>
-          <w:lang w:val="en-US"/>
-        </w:rPr>
-        <w:t xml:space="preserve"> </w:t>
-      </w:r>
-      <w:proofErr w:type="spellStart"/>
-      <w:r>
-        <w:rPr>
-          <w:rFonts w:ascii="Times New Roman" w:hAnsi="Times New Roman" w:cs="Times New Roman"/>
-          <w:color w:val="000000" w:themeColor="text1"/>
-          <w:sz w:val="24"/>
-          <w:szCs w:val="24"/>
-          <w:lang w:val="en-US"/>
-        </w:rPr>
-        <w:t>analisa</w:t>
-      </w:r>
-      <w:proofErr w:type="spellEnd"/>
-      <w:r>
-        <w:rPr>
-          <w:rFonts w:ascii="Times New Roman" w:hAnsi="Times New Roman" w:cs="Times New Roman"/>
-          <w:color w:val="000000" w:themeColor="text1"/>
-          <w:sz w:val="24"/>
-          <w:szCs w:val="24"/>
-          <w:lang w:val="en-US"/>
-        </w:rPr>
-        <w:t xml:space="preserve"> </w:t>
-      </w:r>
-      <w:proofErr w:type="spellStart"/>
-      <w:r>
-        <w:rPr>
-          <w:rFonts w:ascii="Times New Roman" w:hAnsi="Times New Roman" w:cs="Times New Roman"/>
-          <w:color w:val="000000" w:themeColor="text1"/>
-          <w:sz w:val="24"/>
-          <w:szCs w:val="24"/>
-          <w:lang w:val="en-US"/>
-        </w:rPr>
-        <w:t>dan</w:t>
-      </w:r>
-      <w:proofErr w:type="spellEnd"/>
-      <w:r>
-        <w:rPr>
-          <w:rFonts w:ascii="Times New Roman" w:hAnsi="Times New Roman" w:cs="Times New Roman"/>
-          <w:color w:val="000000" w:themeColor="text1"/>
-          <w:sz w:val="24"/>
-          <w:szCs w:val="24"/>
-          <w:lang w:val="en-US"/>
-        </w:rPr>
-        <w:t xml:space="preserve"> </w:t>
-      </w:r>
-      <w:proofErr w:type="spellStart"/>
-      <w:r>
-        <w:rPr>
-          <w:rFonts w:ascii="Times New Roman" w:hAnsi="Times New Roman" w:cs="Times New Roman"/>
-          <w:color w:val="000000" w:themeColor="text1"/>
-          <w:sz w:val="24"/>
-          <w:szCs w:val="24"/>
-          <w:lang w:val="en-US"/>
-        </w:rPr>
-        <w:t>strategi</w:t>
-      </w:r>
-      <w:proofErr w:type="spellEnd"/>
-      <w:r>
-        <w:rPr>
-          <w:rFonts w:ascii="Times New Roman" w:hAnsi="Times New Roman" w:cs="Times New Roman"/>
-          <w:color w:val="000000" w:themeColor="text1"/>
-          <w:sz w:val="24"/>
-          <w:szCs w:val="24"/>
-          <w:lang w:val="en-US"/>
-        </w:rPr>
-        <w:t xml:space="preserve"> </w:t>
-      </w:r>
-      <w:proofErr w:type="spellStart"/>
-      <w:r>
-        <w:rPr>
-          <w:rFonts w:ascii="Times New Roman" w:hAnsi="Times New Roman" w:cs="Times New Roman"/>
-          <w:color w:val="000000" w:themeColor="text1"/>
-          <w:sz w:val="24"/>
-          <w:szCs w:val="24"/>
-          <w:lang w:val="en-US"/>
-        </w:rPr>
-        <w:t>penjualan</w:t>
-      </w:r>
-      <w:proofErr w:type="spellEnd"/>
-      <w:r>
-        <w:rPr>
-          <w:rFonts w:ascii="Times New Roman" w:hAnsi="Times New Roman" w:cs="Times New Roman"/>
-          <w:color w:val="000000" w:themeColor="text1"/>
-          <w:sz w:val="24"/>
-          <w:szCs w:val="24"/>
-          <w:lang w:val="en-US"/>
-        </w:rPr>
-        <w:t xml:space="preserve"> yang </w:t>
-      </w:r>
-      <w:proofErr w:type="spellStart"/>
-      <w:r>
-        <w:rPr>
-          <w:rFonts w:ascii="Times New Roman" w:hAnsi="Times New Roman" w:cs="Times New Roman"/>
-          <w:color w:val="000000" w:themeColor="text1"/>
-          <w:sz w:val="24"/>
-          <w:szCs w:val="24"/>
-          <w:lang w:val="en-US"/>
-        </w:rPr>
-        <w:t>telah</w:t>
-      </w:r>
-      <w:proofErr w:type="spellEnd"/>
-      <w:r>
-        <w:rPr>
-          <w:rFonts w:ascii="Times New Roman" w:hAnsi="Times New Roman" w:cs="Times New Roman"/>
-          <w:color w:val="000000" w:themeColor="text1"/>
-          <w:sz w:val="24"/>
-          <w:szCs w:val="24"/>
-          <w:lang w:val="en-US"/>
-        </w:rPr>
-        <w:t xml:space="preserve"> </w:t>
-      </w:r>
-      <w:proofErr w:type="spellStart"/>
-      <w:r>
-        <w:rPr>
-          <w:rFonts w:ascii="Times New Roman" w:hAnsi="Times New Roman" w:cs="Times New Roman"/>
-          <w:color w:val="000000" w:themeColor="text1"/>
-          <w:sz w:val="24"/>
-          <w:szCs w:val="24"/>
-          <w:lang w:val="en-US"/>
-        </w:rPr>
         <w:t>disetujui</w:t>
       </w:r>
       <w:proofErr w:type="spellEnd"/>
@@ -4844,175 +3873,8 @@
           <w:szCs w:val="24"/>
           <w:lang w:val="en-US"/>
         </w:rPr>
-        <w:t xml:space="preserve"> </w:t>
-      </w:r>
-      <w:proofErr w:type="spellStart"/>
-      <w:r>
-        <w:rPr>
-          <w:rFonts w:ascii="Times New Roman" w:hAnsi="Times New Roman" w:cs="Times New Roman"/>
-          <w:color w:val="000000" w:themeColor="text1"/>
-          <w:sz w:val="24"/>
-          <w:szCs w:val="24"/>
-          <w:lang w:val="en-US"/>
-        </w:rPr>
-        <w:t>oleh</w:t>
-      </w:r>
-      <w:proofErr w:type="spellEnd"/>
-      <w:r>
-        <w:rPr>
-          <w:rFonts w:ascii="Times New Roman" w:hAnsi="Times New Roman" w:cs="Times New Roman"/>
-          <w:color w:val="000000" w:themeColor="text1"/>
-          <w:sz w:val="24"/>
-          <w:szCs w:val="24"/>
-          <w:lang w:val="en-US"/>
-        </w:rPr>
-        <w:t xml:space="preserve"> manager </w:t>
-      </w:r>
-      <w:proofErr w:type="spellStart"/>
-      <w:r>
-        <w:rPr>
-          <w:rFonts w:ascii="Times New Roman" w:hAnsi="Times New Roman" w:cs="Times New Roman"/>
-          <w:color w:val="000000" w:themeColor="text1"/>
-          <w:sz w:val="24"/>
-          <w:szCs w:val="24"/>
-          <w:lang w:val="en-US"/>
-        </w:rPr>
-        <w:t>selanjutnya</w:t>
-      </w:r>
-      <w:proofErr w:type="spellEnd"/>
-      <w:r>
-        <w:rPr>
-          <w:rFonts w:ascii="Times New Roman" w:hAnsi="Times New Roman" w:cs="Times New Roman"/>
-          <w:color w:val="000000" w:themeColor="text1"/>
-          <w:sz w:val="24"/>
-          <w:szCs w:val="24"/>
-          <w:lang w:val="en-US"/>
-        </w:rPr>
-        <w:t xml:space="preserve"> di-</w:t>
-      </w:r>
-      <w:proofErr w:type="spellStart"/>
-      <w:r>
-        <w:rPr>
-          <w:rFonts w:ascii="Times New Roman" w:hAnsi="Times New Roman" w:cs="Times New Roman"/>
-          <w:i/>
-          <w:color w:val="000000" w:themeColor="text1"/>
-          <w:sz w:val="24"/>
-          <w:szCs w:val="24"/>
-          <w:lang w:val="en-US"/>
-        </w:rPr>
-        <w:t>implementasi</w:t>
-      </w:r>
-      <w:proofErr w:type="spellEnd"/>
-      <w:r>
-        <w:rPr>
-          <w:rFonts w:ascii="Times New Roman" w:hAnsi="Times New Roman" w:cs="Times New Roman"/>
-          <w:color w:val="000000" w:themeColor="text1"/>
-          <w:sz w:val="24"/>
-          <w:szCs w:val="24"/>
-          <w:lang w:val="en-US"/>
-        </w:rPr>
-        <w:t>-</w:t>
-      </w:r>
-      <w:proofErr w:type="spellStart"/>
-      <w:r>
-        <w:rPr>
-          <w:rFonts w:ascii="Times New Roman" w:hAnsi="Times New Roman" w:cs="Times New Roman"/>
-          <w:color w:val="000000" w:themeColor="text1"/>
-          <w:sz w:val="24"/>
-          <w:szCs w:val="24"/>
-          <w:lang w:val="en-US"/>
-        </w:rPr>
-        <w:t>kan</w:t>
-      </w:r>
-      <w:proofErr w:type="spellEnd"/>
-      <w:r>
-        <w:rPr>
-          <w:rFonts w:ascii="Times New Roman" w:hAnsi="Times New Roman" w:cs="Times New Roman"/>
-          <w:color w:val="000000" w:themeColor="text1"/>
-          <w:sz w:val="24"/>
-          <w:szCs w:val="24"/>
-          <w:lang w:val="en-US"/>
-        </w:rPr>
-        <w:t xml:space="preserve"> </w:t>
-      </w:r>
-      <w:proofErr w:type="spellStart"/>
-      <w:r>
-        <w:rPr>
-          <w:rFonts w:ascii="Times New Roman" w:hAnsi="Times New Roman" w:cs="Times New Roman"/>
-          <w:color w:val="000000" w:themeColor="text1"/>
-          <w:sz w:val="24"/>
-          <w:szCs w:val="24"/>
-          <w:lang w:val="en-US"/>
-        </w:rPr>
-        <w:t>atau</w:t>
-      </w:r>
-      <w:proofErr w:type="spellEnd"/>
-      <w:r>
-        <w:rPr>
-          <w:rFonts w:ascii="Times New Roman" w:hAnsi="Times New Roman" w:cs="Times New Roman"/>
-          <w:color w:val="000000" w:themeColor="text1"/>
-          <w:sz w:val="24"/>
-          <w:szCs w:val="24"/>
-          <w:lang w:val="en-US"/>
-        </w:rPr>
-        <w:t xml:space="preserve"> </w:t>
-      </w:r>
-      <w:proofErr w:type="spellStart"/>
-      <w:r>
-        <w:rPr>
-          <w:rFonts w:ascii="Times New Roman" w:hAnsi="Times New Roman" w:cs="Times New Roman"/>
-          <w:color w:val="000000" w:themeColor="text1"/>
-          <w:sz w:val="24"/>
-          <w:szCs w:val="24"/>
-          <w:lang w:val="en-US"/>
-        </w:rPr>
-        <w:t>dijalankan</w:t>
-      </w:r>
-      <w:proofErr w:type="spellEnd"/>
-      <w:r>
-        <w:rPr>
-          <w:rFonts w:ascii="Times New Roman" w:hAnsi="Times New Roman" w:cs="Times New Roman"/>
-          <w:color w:val="000000" w:themeColor="text1"/>
-          <w:sz w:val="24"/>
-          <w:szCs w:val="24"/>
-          <w:lang w:val="en-US"/>
-        </w:rPr>
-        <w:t xml:space="preserve"> </w:t>
-      </w:r>
-      <w:proofErr w:type="spellStart"/>
-      <w:r>
-        <w:rPr>
-          <w:rFonts w:ascii="Times New Roman" w:hAnsi="Times New Roman" w:cs="Times New Roman"/>
-          <w:color w:val="000000" w:themeColor="text1"/>
-          <w:sz w:val="24"/>
-          <w:szCs w:val="24"/>
-          <w:lang w:val="en-US"/>
-        </w:rPr>
-        <w:t>oleh</w:t>
-      </w:r>
-      <w:proofErr w:type="spellEnd"/>
-      <w:r>
-        <w:rPr>
-          <w:rFonts w:ascii="Times New Roman" w:hAnsi="Times New Roman" w:cs="Times New Roman"/>
-          <w:color w:val="000000" w:themeColor="text1"/>
-          <w:sz w:val="24"/>
-          <w:szCs w:val="24"/>
-          <w:lang w:val="en-US"/>
-        </w:rPr>
-        <w:t xml:space="preserve"> admin </w:t>
-      </w:r>
-      <w:proofErr w:type="spellStart"/>
-      <w:r>
-        <w:rPr>
-          <w:rFonts w:ascii="Times New Roman" w:hAnsi="Times New Roman" w:cs="Times New Roman"/>
-          <w:color w:val="000000" w:themeColor="text1"/>
-          <w:sz w:val="24"/>
-          <w:szCs w:val="24"/>
-          <w:lang w:val="en-US"/>
-        </w:rPr>
-        <w:t>dilapangan</w:t>
-      </w:r>
-      <w:proofErr w:type="spellEnd"/>
+        <w:t xml:space="preserve"> manager</w:t>
+      </w:r>
       <w:r>
         <w:rPr>
           <w:rFonts w:ascii="Times New Roman" w:hAnsi="Times New Roman" w:cs="Times New Roman"/>
@@ -5101,6 +3963,7 @@
           <w:szCs w:val="24"/>
           <w:lang w:val="en-US"/>
         </w:rPr>
+        <w:lastRenderedPageBreak/>
         <w:t>Berdasarkan</w:t>
       </w:r>
       <w:proofErr w:type="spellEnd"/>
@@ -5493,141 +4356,95 @@
           <w:szCs w:val="24"/>
           <w:lang w:val="en-US"/>
         </w:rPr>
-        <w:t>Penjualan</w:t>
-      </w:r>
-      <w:proofErr w:type="spellEnd"/>
-      <w:r>
-        <w:rPr>
-          <w:rFonts w:ascii="Times New Roman" w:hAnsi="Times New Roman" w:cs="Times New Roman"/>
-          <w:color w:val="000000" w:themeColor="text1"/>
-          <w:sz w:val="24"/>
-          <w:szCs w:val="24"/>
-          <w:lang w:val="en-US"/>
-        </w:rPr>
-        <w:t xml:space="preserve"> </w:t>
-      </w:r>
-      <w:proofErr w:type="spellStart"/>
-      <w:r>
-        <w:rPr>
-          <w:rFonts w:ascii="Times New Roman" w:hAnsi="Times New Roman" w:cs="Times New Roman"/>
-          <w:color w:val="000000" w:themeColor="text1"/>
-          <w:sz w:val="24"/>
-          <w:szCs w:val="24"/>
-          <w:lang w:val="en-US"/>
-        </w:rPr>
-        <w:t>produk</w:t>
-      </w:r>
-      <w:proofErr w:type="spellEnd"/>
-      <w:r>
-        <w:rPr>
-          <w:rFonts w:ascii="Times New Roman" w:hAnsi="Times New Roman" w:cs="Times New Roman"/>
-          <w:color w:val="000000" w:themeColor="text1"/>
-          <w:sz w:val="24"/>
-          <w:szCs w:val="24"/>
-          <w:lang w:val="en-US"/>
-        </w:rPr>
-        <w:t xml:space="preserve"> </w:t>
-      </w:r>
-      <w:proofErr w:type="spellStart"/>
-      <w:r>
-        <w:rPr>
-          <w:rFonts w:ascii="Times New Roman" w:hAnsi="Times New Roman" w:cs="Times New Roman"/>
-          <w:i/>
-          <w:color w:val="000000" w:themeColor="text1"/>
-          <w:sz w:val="24"/>
-          <w:szCs w:val="24"/>
-          <w:lang w:val="en-US"/>
-        </w:rPr>
-        <w:t>accessoris</w:t>
-      </w:r>
-      <w:proofErr w:type="spellEnd"/>
-      <w:r>
-        <w:rPr>
-          <w:rFonts w:ascii="Times New Roman" w:hAnsi="Times New Roman" w:cs="Times New Roman"/>
-          <w:i/>
-          <w:color w:val="000000" w:themeColor="text1"/>
-          <w:sz w:val="24"/>
-          <w:szCs w:val="24"/>
-          <w:lang w:val="en-US"/>
-        </w:rPr>
-        <w:t xml:space="preserve"> apple </w:t>
-      </w:r>
-      <w:proofErr w:type="spellStart"/>
-      <w:r>
-        <w:rPr>
-          <w:rFonts w:ascii="Times New Roman" w:hAnsi="Times New Roman" w:cs="Times New Roman"/>
-          <w:color w:val="000000" w:themeColor="text1"/>
-          <w:sz w:val="24"/>
-          <w:szCs w:val="24"/>
-          <w:lang w:val="en-US"/>
-        </w:rPr>
-        <w:t>dan</w:t>
-      </w:r>
-      <w:proofErr w:type="spellEnd"/>
-      <w:r>
-        <w:rPr>
-          <w:rFonts w:ascii="Times New Roman" w:hAnsi="Times New Roman" w:cs="Times New Roman"/>
-          <w:color w:val="000000" w:themeColor="text1"/>
-          <w:sz w:val="24"/>
-          <w:szCs w:val="24"/>
-          <w:lang w:val="en-US"/>
-        </w:rPr>
-        <w:t xml:space="preserve"> </w:t>
-      </w:r>
-      <w:proofErr w:type="spellStart"/>
-      <w:r>
-        <w:rPr>
-          <w:rFonts w:ascii="Times New Roman" w:hAnsi="Times New Roman" w:cs="Times New Roman"/>
-          <w:color w:val="000000" w:themeColor="text1"/>
-          <w:sz w:val="24"/>
-          <w:szCs w:val="24"/>
-          <w:lang w:val="en-US"/>
-        </w:rPr>
-        <w:t>ketersediaan</w:t>
-      </w:r>
-      <w:proofErr w:type="spellEnd"/>
-      <w:r>
-        <w:rPr>
-          <w:rFonts w:ascii="Times New Roman" w:hAnsi="Times New Roman" w:cs="Times New Roman"/>
-          <w:color w:val="000000" w:themeColor="text1"/>
-          <w:sz w:val="24"/>
-          <w:szCs w:val="24"/>
-          <w:lang w:val="en-US"/>
-        </w:rPr>
-        <w:t xml:space="preserve"> </w:t>
-      </w:r>
-      <w:proofErr w:type="spellStart"/>
-      <w:r>
-        <w:rPr>
-          <w:rFonts w:ascii="Times New Roman" w:hAnsi="Times New Roman" w:cs="Times New Roman"/>
-          <w:color w:val="000000" w:themeColor="text1"/>
-          <w:sz w:val="24"/>
-          <w:szCs w:val="24"/>
-          <w:lang w:val="en-US"/>
-        </w:rPr>
-        <w:t>stok</w:t>
-      </w:r>
-      <w:proofErr w:type="spellEnd"/>
-      <w:r>
-        <w:rPr>
-          <w:rFonts w:ascii="Times New Roman" w:hAnsi="Times New Roman" w:cs="Times New Roman"/>
-          <w:color w:val="000000" w:themeColor="text1"/>
-          <w:sz w:val="24"/>
-          <w:szCs w:val="24"/>
-          <w:lang w:val="en-US"/>
-        </w:rPr>
-        <w:t xml:space="preserve"> </w:t>
-      </w:r>
-      <w:proofErr w:type="spellStart"/>
-      <w:r>
-        <w:rPr>
-          <w:rFonts w:ascii="Times New Roman" w:hAnsi="Times New Roman" w:cs="Times New Roman"/>
-          <w:color w:val="000000" w:themeColor="text1"/>
-          <w:sz w:val="24"/>
-          <w:szCs w:val="24"/>
-          <w:lang w:val="en-US"/>
-        </w:rPr>
-        <w:t>produk</w:t>
+        <w:t>Analisa</w:t>
+      </w:r>
+      <w:proofErr w:type="spellEnd"/>
+      <w:r>
+        <w:rPr>
+          <w:rFonts w:ascii="Times New Roman" w:hAnsi="Times New Roman" w:cs="Times New Roman"/>
+          <w:color w:val="000000" w:themeColor="text1"/>
+          <w:sz w:val="24"/>
+          <w:szCs w:val="24"/>
+          <w:lang w:val="en-US"/>
+        </w:rPr>
+        <w:t xml:space="preserve"> </w:t>
+      </w:r>
+      <w:proofErr w:type="spellStart"/>
+      <w:r>
+        <w:rPr>
+          <w:rFonts w:ascii="Times New Roman" w:hAnsi="Times New Roman" w:cs="Times New Roman"/>
+          <w:color w:val="000000" w:themeColor="text1"/>
+          <w:sz w:val="24"/>
+          <w:szCs w:val="24"/>
+          <w:lang w:val="en-US"/>
+        </w:rPr>
+        <w:t>secara</w:t>
+      </w:r>
+      <w:proofErr w:type="spellEnd"/>
+      <w:r>
+        <w:rPr>
+          <w:rFonts w:ascii="Times New Roman" w:hAnsi="Times New Roman" w:cs="Times New Roman"/>
+          <w:color w:val="000000" w:themeColor="text1"/>
+          <w:sz w:val="24"/>
+          <w:szCs w:val="24"/>
+          <w:lang w:val="en-US"/>
+        </w:rPr>
+        <w:t xml:space="preserve"> manual </w:t>
+      </w:r>
+      <w:proofErr w:type="spellStart"/>
+      <w:r>
+        <w:rPr>
+          <w:rFonts w:ascii="Times New Roman" w:hAnsi="Times New Roman" w:cs="Times New Roman"/>
+          <w:color w:val="000000" w:themeColor="text1"/>
+          <w:sz w:val="24"/>
+          <w:szCs w:val="24"/>
+          <w:lang w:val="en-US"/>
+        </w:rPr>
+        <w:t>terhadap</w:t>
+      </w:r>
+      <w:proofErr w:type="spellEnd"/>
+      <w:r>
+        <w:rPr>
+          <w:rFonts w:ascii="Times New Roman" w:hAnsi="Times New Roman" w:cs="Times New Roman"/>
+          <w:color w:val="000000" w:themeColor="text1"/>
+          <w:sz w:val="24"/>
+          <w:szCs w:val="24"/>
+          <w:lang w:val="en-US"/>
+        </w:rPr>
+        <w:t xml:space="preserve"> data </w:t>
+      </w:r>
+      <w:proofErr w:type="spellStart"/>
+      <w:r>
+        <w:rPr>
+          <w:rFonts w:ascii="Times New Roman" w:hAnsi="Times New Roman" w:cs="Times New Roman"/>
+          <w:color w:val="000000" w:themeColor="text1"/>
+          <w:sz w:val="24"/>
+          <w:szCs w:val="24"/>
+          <w:lang w:val="en-US"/>
+        </w:rPr>
+        <w:t>transaksi</w:t>
+      </w:r>
+      <w:proofErr w:type="spellEnd"/>
+      <w:r>
+        <w:rPr>
+          <w:rFonts w:ascii="Times New Roman" w:hAnsi="Times New Roman" w:cs="Times New Roman"/>
+          <w:color w:val="000000" w:themeColor="text1"/>
+          <w:sz w:val="24"/>
+          <w:szCs w:val="24"/>
+          <w:lang w:val="en-US"/>
+        </w:rPr>
+        <w:t xml:space="preserve"> </w:t>
+      </w:r>
+      <w:proofErr w:type="spellStart"/>
+      <w:r>
+        <w:rPr>
+          <w:rFonts w:ascii="Times New Roman" w:hAnsi="Times New Roman" w:cs="Times New Roman"/>
+          <w:color w:val="000000" w:themeColor="text1"/>
+          <w:sz w:val="24"/>
+          <w:szCs w:val="24"/>
+          <w:lang w:val="en-US"/>
+        </w:rPr>
+        <w:t>penjualan</w:t>
       </w:r>
       <w:proofErr w:type="spellEnd"/>
       <w:r>
@@ -5660,128 +4477,172 @@
           <w:szCs w:val="24"/>
           <w:lang w:val="en-US"/>
         </w:rPr>
-        <w:t xml:space="preserve"> optimal, </w:t>
-      </w:r>
-      <w:proofErr w:type="spellStart"/>
-      <w:r>
-        <w:rPr>
-          <w:rFonts w:ascii="Times New Roman" w:hAnsi="Times New Roman" w:cs="Times New Roman"/>
-          <w:color w:val="000000" w:themeColor="text1"/>
-          <w:sz w:val="24"/>
-          <w:szCs w:val="24"/>
-          <w:lang w:val="en-US"/>
-        </w:rPr>
-        <w:t>dikarenakan</w:t>
-      </w:r>
-      <w:proofErr w:type="spellEnd"/>
-      <w:r>
-        <w:rPr>
-          <w:rFonts w:ascii="Times New Roman" w:hAnsi="Times New Roman" w:cs="Times New Roman"/>
-          <w:color w:val="000000" w:themeColor="text1"/>
-          <w:sz w:val="24"/>
-          <w:szCs w:val="24"/>
-          <w:lang w:val="en-US"/>
-        </w:rPr>
-        <w:t xml:space="preserve"> </w:t>
-      </w:r>
-      <w:proofErr w:type="spellStart"/>
-      <w:r>
-        <w:rPr>
-          <w:rFonts w:ascii="Times New Roman" w:hAnsi="Times New Roman" w:cs="Times New Roman"/>
-          <w:color w:val="000000" w:themeColor="text1"/>
-          <w:sz w:val="24"/>
-          <w:szCs w:val="24"/>
-          <w:lang w:val="en-US"/>
-        </w:rPr>
-        <w:t>tidak</w:t>
-      </w:r>
-      <w:proofErr w:type="spellEnd"/>
-      <w:r>
-        <w:rPr>
-          <w:rFonts w:ascii="Times New Roman" w:hAnsi="Times New Roman" w:cs="Times New Roman"/>
-          <w:color w:val="000000" w:themeColor="text1"/>
-          <w:sz w:val="24"/>
-          <w:szCs w:val="24"/>
-          <w:lang w:val="en-US"/>
-        </w:rPr>
-        <w:t xml:space="preserve"> </w:t>
-      </w:r>
-      <w:proofErr w:type="spellStart"/>
-      <w:r>
-        <w:rPr>
-          <w:rFonts w:ascii="Times New Roman" w:hAnsi="Times New Roman" w:cs="Times New Roman"/>
-          <w:color w:val="000000" w:themeColor="text1"/>
-          <w:sz w:val="24"/>
-          <w:szCs w:val="24"/>
-          <w:lang w:val="en-US"/>
-        </w:rPr>
-        <w:t>adanya</w:t>
-      </w:r>
-      <w:proofErr w:type="spellEnd"/>
-      <w:r>
-        <w:rPr>
-          <w:rFonts w:ascii="Times New Roman" w:hAnsi="Times New Roman" w:cs="Times New Roman"/>
-          <w:color w:val="000000" w:themeColor="text1"/>
-          <w:sz w:val="24"/>
-          <w:szCs w:val="24"/>
-          <w:lang w:val="en-US"/>
-        </w:rPr>
-        <w:t xml:space="preserve"> proses </w:t>
-      </w:r>
-      <w:proofErr w:type="spellStart"/>
-      <w:r>
-        <w:rPr>
-          <w:rFonts w:ascii="Times New Roman" w:hAnsi="Times New Roman" w:cs="Times New Roman"/>
-          <w:color w:val="000000" w:themeColor="text1"/>
-          <w:sz w:val="24"/>
-          <w:szCs w:val="24"/>
-          <w:lang w:val="en-US"/>
-        </w:rPr>
-        <w:t>perhitungan</w:t>
-      </w:r>
-      <w:proofErr w:type="spellEnd"/>
-      <w:r>
-        <w:rPr>
-          <w:rFonts w:ascii="Times New Roman" w:hAnsi="Times New Roman" w:cs="Times New Roman"/>
-          <w:color w:val="000000" w:themeColor="text1"/>
-          <w:sz w:val="24"/>
-          <w:szCs w:val="24"/>
-          <w:lang w:val="en-US"/>
-        </w:rPr>
-        <w:t xml:space="preserve"> </w:t>
-      </w:r>
-      <w:proofErr w:type="spellStart"/>
-      <w:r>
-        <w:rPr>
-          <w:rFonts w:ascii="Times New Roman" w:hAnsi="Times New Roman" w:cs="Times New Roman"/>
-          <w:color w:val="000000" w:themeColor="text1"/>
-          <w:sz w:val="24"/>
-          <w:szCs w:val="24"/>
-          <w:lang w:val="en-US"/>
-        </w:rPr>
-        <w:t>secara</w:t>
-      </w:r>
-      <w:proofErr w:type="spellEnd"/>
-      <w:r>
-        <w:rPr>
-          <w:rFonts w:ascii="Times New Roman" w:hAnsi="Times New Roman" w:cs="Times New Roman"/>
-          <w:color w:val="000000" w:themeColor="text1"/>
-          <w:sz w:val="24"/>
-          <w:szCs w:val="24"/>
-          <w:lang w:val="en-US"/>
-        </w:rPr>
-        <w:t xml:space="preserve"> </w:t>
-      </w:r>
-      <w:proofErr w:type="spellStart"/>
-      <w:r>
-        <w:rPr>
-          <w:rFonts w:ascii="Times New Roman" w:hAnsi="Times New Roman" w:cs="Times New Roman"/>
-          <w:color w:val="000000" w:themeColor="text1"/>
-          <w:sz w:val="24"/>
-          <w:szCs w:val="24"/>
-          <w:lang w:val="en-US"/>
-        </w:rPr>
-        <w:t>objektif</w:t>
+        <w:t xml:space="preserve"> </w:t>
+      </w:r>
+      <w:proofErr w:type="spellStart"/>
+      <w:r>
+        <w:rPr>
+          <w:rFonts w:ascii="Times New Roman" w:hAnsi="Times New Roman" w:cs="Times New Roman"/>
+          <w:color w:val="000000" w:themeColor="text1"/>
+          <w:sz w:val="24"/>
+          <w:szCs w:val="24"/>
+          <w:lang w:val="en-US"/>
+        </w:rPr>
+        <w:t>efektif</w:t>
+      </w:r>
+      <w:proofErr w:type="spellEnd"/>
+      <w:r>
+        <w:rPr>
+          <w:rFonts w:ascii="Times New Roman" w:hAnsi="Times New Roman" w:cs="Times New Roman"/>
+          <w:color w:val="000000" w:themeColor="text1"/>
+          <w:sz w:val="24"/>
+          <w:szCs w:val="24"/>
+          <w:lang w:val="en-US"/>
+        </w:rPr>
+        <w:t xml:space="preserve">, </w:t>
+      </w:r>
+      <w:proofErr w:type="spellStart"/>
+      <w:r>
+        <w:rPr>
+          <w:rFonts w:ascii="Times New Roman" w:hAnsi="Times New Roman" w:cs="Times New Roman"/>
+          <w:color w:val="000000" w:themeColor="text1"/>
+          <w:sz w:val="24"/>
+          <w:szCs w:val="24"/>
+          <w:lang w:val="en-US"/>
+        </w:rPr>
+        <w:t>sehingga</w:t>
+      </w:r>
+      <w:proofErr w:type="spellEnd"/>
+      <w:r>
+        <w:rPr>
+          <w:rFonts w:ascii="Times New Roman" w:hAnsi="Times New Roman" w:cs="Times New Roman"/>
+          <w:color w:val="000000" w:themeColor="text1"/>
+          <w:sz w:val="24"/>
+          <w:szCs w:val="24"/>
+          <w:lang w:val="en-US"/>
+        </w:rPr>
+        <w:t xml:space="preserve"> </w:t>
+      </w:r>
+      <w:proofErr w:type="spellStart"/>
+      <w:r>
+        <w:rPr>
+          <w:rFonts w:ascii="Times New Roman" w:hAnsi="Times New Roman" w:cs="Times New Roman"/>
+          <w:color w:val="000000" w:themeColor="text1"/>
+          <w:sz w:val="24"/>
+          <w:szCs w:val="24"/>
+          <w:lang w:val="en-US"/>
+        </w:rPr>
+        <w:t>berpengaruh</w:t>
+      </w:r>
+      <w:proofErr w:type="spellEnd"/>
+      <w:r>
+        <w:rPr>
+          <w:rFonts w:ascii="Times New Roman" w:hAnsi="Times New Roman" w:cs="Times New Roman"/>
+          <w:color w:val="000000" w:themeColor="text1"/>
+          <w:sz w:val="24"/>
+          <w:szCs w:val="24"/>
+          <w:lang w:val="en-US"/>
+        </w:rPr>
+        <w:t xml:space="preserve"> </w:t>
+      </w:r>
+      <w:proofErr w:type="spellStart"/>
+      <w:r>
+        <w:rPr>
+          <w:rFonts w:ascii="Times New Roman" w:hAnsi="Times New Roman" w:cs="Times New Roman"/>
+          <w:color w:val="000000" w:themeColor="text1"/>
+          <w:sz w:val="24"/>
+          <w:szCs w:val="24"/>
+          <w:lang w:val="en-US"/>
+        </w:rPr>
+        <w:t>pada</w:t>
+      </w:r>
+      <w:proofErr w:type="spellEnd"/>
+      <w:r>
+        <w:rPr>
+          <w:rFonts w:ascii="Times New Roman" w:hAnsi="Times New Roman" w:cs="Times New Roman"/>
+          <w:color w:val="000000" w:themeColor="text1"/>
+          <w:sz w:val="24"/>
+          <w:szCs w:val="24"/>
+          <w:lang w:val="en-US"/>
+        </w:rPr>
+        <w:t xml:space="preserve"> </w:t>
+      </w:r>
+      <w:proofErr w:type="spellStart"/>
+      <w:r>
+        <w:rPr>
+          <w:rFonts w:ascii="Times New Roman" w:hAnsi="Times New Roman" w:cs="Times New Roman"/>
+          <w:color w:val="000000" w:themeColor="text1"/>
+          <w:sz w:val="24"/>
+          <w:szCs w:val="24"/>
+          <w:lang w:val="en-US"/>
+        </w:rPr>
+        <w:t>strategi</w:t>
+      </w:r>
+      <w:proofErr w:type="spellEnd"/>
+      <w:r>
+        <w:rPr>
+          <w:rFonts w:ascii="Times New Roman" w:hAnsi="Times New Roman" w:cs="Times New Roman"/>
+          <w:color w:val="000000" w:themeColor="text1"/>
+          <w:sz w:val="24"/>
+          <w:szCs w:val="24"/>
+          <w:lang w:val="en-US"/>
+        </w:rPr>
+        <w:t xml:space="preserve"> </w:t>
+      </w:r>
+      <w:proofErr w:type="spellStart"/>
+      <w:r>
+        <w:rPr>
+          <w:rFonts w:ascii="Times New Roman" w:hAnsi="Times New Roman" w:cs="Times New Roman"/>
+          <w:color w:val="000000" w:themeColor="text1"/>
+          <w:sz w:val="24"/>
+          <w:szCs w:val="24"/>
+          <w:lang w:val="en-US"/>
+        </w:rPr>
+        <w:t>penjualan</w:t>
+      </w:r>
+      <w:proofErr w:type="spellEnd"/>
+      <w:r>
+        <w:rPr>
+          <w:rFonts w:ascii="Times New Roman" w:hAnsi="Times New Roman" w:cs="Times New Roman"/>
+          <w:color w:val="000000" w:themeColor="text1"/>
+          <w:sz w:val="24"/>
+          <w:szCs w:val="24"/>
+          <w:lang w:val="en-US"/>
+        </w:rPr>
+        <w:t xml:space="preserve"> yang </w:t>
+      </w:r>
+      <w:proofErr w:type="spellStart"/>
+      <w:r>
+        <w:rPr>
+          <w:rFonts w:ascii="Times New Roman" w:hAnsi="Times New Roman" w:cs="Times New Roman"/>
+          <w:color w:val="000000" w:themeColor="text1"/>
+          <w:sz w:val="24"/>
+          <w:szCs w:val="24"/>
+          <w:lang w:val="en-US"/>
+        </w:rPr>
+        <w:t>kurang</w:t>
+      </w:r>
+      <w:proofErr w:type="spellEnd"/>
+      <w:r>
+        <w:rPr>
+          <w:rFonts w:ascii="Times New Roman" w:hAnsi="Times New Roman" w:cs="Times New Roman"/>
+          <w:color w:val="000000" w:themeColor="text1"/>
+          <w:sz w:val="24"/>
+          <w:szCs w:val="24"/>
+          <w:lang w:val="en-US"/>
+        </w:rPr>
+        <w:t xml:space="preserve"> </w:t>
+      </w:r>
+      <w:proofErr w:type="spellStart"/>
+      <w:r>
+        <w:rPr>
+          <w:rFonts w:ascii="Times New Roman" w:hAnsi="Times New Roman" w:cs="Times New Roman"/>
+          <w:color w:val="000000" w:themeColor="text1"/>
+          <w:sz w:val="24"/>
+          <w:szCs w:val="24"/>
+          <w:lang w:val="en-US"/>
+        </w:rPr>
+        <w:t>maksimal</w:t>
       </w:r>
       <w:proofErr w:type="spellEnd"/>
       <w:r>
@@ -5876,19 +4737,294 @@
           <w:szCs w:val="24"/>
           <w:lang w:val="en-US"/>
         </w:rPr>
-        <w:t xml:space="preserve"> </w:t>
-      </w:r>
-      <w:r>
-        <w:rPr>
-          <w:rFonts w:ascii="Times New Roman" w:hAnsi="Times New Roman" w:cs="Times New Roman"/>
-          <w:i/>
-          <w:color w:val="000000" w:themeColor="text1"/>
-          <w:sz w:val="24"/>
-          <w:szCs w:val="24"/>
-          <w:lang w:val="en-US"/>
-        </w:rPr>
-        <w:t>data mining</w:t>
-      </w:r>
+        <w:t xml:space="preserve"> yang </w:t>
+      </w:r>
+      <w:proofErr w:type="spellStart"/>
+      <w:r>
+        <w:rPr>
+          <w:rFonts w:ascii="Times New Roman" w:hAnsi="Times New Roman" w:cs="Times New Roman"/>
+          <w:color w:val="000000" w:themeColor="text1"/>
+          <w:sz w:val="24"/>
+          <w:szCs w:val="24"/>
+          <w:lang w:val="en-US"/>
+        </w:rPr>
+        <w:t>dapat</w:t>
+      </w:r>
+      <w:proofErr w:type="spellEnd"/>
+      <w:r>
+        <w:rPr>
+          <w:rFonts w:ascii="Times New Roman" w:hAnsi="Times New Roman" w:cs="Times New Roman"/>
+          <w:color w:val="000000" w:themeColor="text1"/>
+          <w:sz w:val="24"/>
+          <w:szCs w:val="24"/>
+          <w:lang w:val="en-US"/>
+        </w:rPr>
+        <w:t xml:space="preserve"> </w:t>
+      </w:r>
+      <w:proofErr w:type="spellStart"/>
+      <w:r>
+        <w:rPr>
+          <w:rFonts w:ascii="Times New Roman" w:hAnsi="Times New Roman" w:cs="Times New Roman"/>
+          <w:color w:val="000000" w:themeColor="text1"/>
+          <w:sz w:val="24"/>
+          <w:szCs w:val="24"/>
+          <w:lang w:val="en-US"/>
+        </w:rPr>
+        <w:t>menganalisa</w:t>
+      </w:r>
+      <w:proofErr w:type="spellEnd"/>
+      <w:r>
+        <w:rPr>
+          <w:rFonts w:ascii="Times New Roman" w:hAnsi="Times New Roman" w:cs="Times New Roman"/>
+          <w:color w:val="000000" w:themeColor="text1"/>
+          <w:sz w:val="24"/>
+          <w:szCs w:val="24"/>
+          <w:lang w:val="en-US"/>
+        </w:rPr>
+        <w:t xml:space="preserve"> </w:t>
+      </w:r>
+      <w:r>
+        <w:rPr>
+          <w:rFonts w:ascii="Times New Roman" w:hAnsi="Times New Roman" w:cs="Times New Roman"/>
+          <w:color w:val="000000" w:themeColor="text1"/>
+          <w:sz w:val="24"/>
+          <w:szCs w:val="24"/>
+          <w:lang w:val="en-US"/>
+        </w:rPr>
+        <w:t xml:space="preserve">data </w:t>
+      </w:r>
+      <w:proofErr w:type="spellStart"/>
+      <w:r>
+        <w:rPr>
+          <w:rFonts w:ascii="Times New Roman" w:hAnsi="Times New Roman" w:cs="Times New Roman"/>
+          <w:color w:val="000000" w:themeColor="text1"/>
+          <w:sz w:val="24"/>
+          <w:szCs w:val="24"/>
+          <w:lang w:val="en-US"/>
+        </w:rPr>
+        <w:t>transaksi</w:t>
+      </w:r>
+      <w:proofErr w:type="spellEnd"/>
+      <w:r>
+        <w:rPr>
+          <w:rFonts w:ascii="Times New Roman" w:hAnsi="Times New Roman" w:cs="Times New Roman"/>
+          <w:color w:val="000000" w:themeColor="text1"/>
+          <w:sz w:val="24"/>
+          <w:szCs w:val="24"/>
+          <w:lang w:val="en-US"/>
+        </w:rPr>
+        <w:t xml:space="preserve"> </w:t>
+      </w:r>
+      <w:proofErr w:type="spellStart"/>
+      <w:r>
+        <w:rPr>
+          <w:rFonts w:ascii="Times New Roman" w:hAnsi="Times New Roman" w:cs="Times New Roman"/>
+          <w:color w:val="000000" w:themeColor="text1"/>
+          <w:sz w:val="24"/>
+          <w:szCs w:val="24"/>
+          <w:lang w:val="en-US"/>
+        </w:rPr>
+        <w:t>penjualan</w:t>
+      </w:r>
+      <w:proofErr w:type="spellEnd"/>
+      <w:r>
+        <w:rPr>
+          <w:rFonts w:ascii="Times New Roman" w:hAnsi="Times New Roman" w:cs="Times New Roman"/>
+          <w:color w:val="000000" w:themeColor="text1"/>
+          <w:sz w:val="24"/>
+          <w:szCs w:val="24"/>
+          <w:lang w:val="en-US"/>
+        </w:rPr>
+        <w:t xml:space="preserve"> </w:t>
+      </w:r>
+      <w:proofErr w:type="spellStart"/>
+      <w:r>
+        <w:rPr>
+          <w:rFonts w:ascii="Times New Roman" w:hAnsi="Times New Roman" w:cs="Times New Roman"/>
+          <w:color w:val="000000" w:themeColor="text1"/>
+          <w:sz w:val="24"/>
+          <w:szCs w:val="24"/>
+          <w:lang w:val="en-US"/>
+        </w:rPr>
+        <w:t>sehingga</w:t>
+      </w:r>
+      <w:proofErr w:type="spellEnd"/>
+      <w:r>
+        <w:rPr>
+          <w:rFonts w:ascii="Times New Roman" w:hAnsi="Times New Roman" w:cs="Times New Roman"/>
+          <w:color w:val="000000" w:themeColor="text1"/>
+          <w:sz w:val="24"/>
+          <w:szCs w:val="24"/>
+          <w:lang w:val="en-US"/>
+        </w:rPr>
+        <w:t xml:space="preserve"> </w:t>
+      </w:r>
+      <w:proofErr w:type="spellStart"/>
+      <w:r>
+        <w:rPr>
+          <w:rFonts w:ascii="Times New Roman" w:hAnsi="Times New Roman" w:cs="Times New Roman"/>
+          <w:color w:val="000000" w:themeColor="text1"/>
+          <w:sz w:val="24"/>
+          <w:szCs w:val="24"/>
+          <w:lang w:val="en-US"/>
+        </w:rPr>
+        <w:t>perusahaan</w:t>
+      </w:r>
+      <w:proofErr w:type="spellEnd"/>
+      <w:r>
+        <w:rPr>
+          <w:rFonts w:ascii="Times New Roman" w:hAnsi="Times New Roman" w:cs="Times New Roman"/>
+          <w:color w:val="000000" w:themeColor="text1"/>
+          <w:sz w:val="24"/>
+          <w:szCs w:val="24"/>
+          <w:lang w:val="en-US"/>
+        </w:rPr>
+        <w:t xml:space="preserve"> </w:t>
+      </w:r>
+      <w:proofErr w:type="spellStart"/>
+      <w:r>
+        <w:rPr>
+          <w:rFonts w:ascii="Times New Roman" w:hAnsi="Times New Roman" w:cs="Times New Roman"/>
+          <w:color w:val="000000" w:themeColor="text1"/>
+          <w:sz w:val="24"/>
+          <w:szCs w:val="24"/>
+          <w:lang w:val="en-US"/>
+        </w:rPr>
+        <w:t>dapat</w:t>
+      </w:r>
+      <w:proofErr w:type="spellEnd"/>
+      <w:r>
+        <w:rPr>
+          <w:rFonts w:ascii="Times New Roman" w:hAnsi="Times New Roman" w:cs="Times New Roman"/>
+          <w:color w:val="000000" w:themeColor="text1"/>
+          <w:sz w:val="24"/>
+          <w:szCs w:val="24"/>
+          <w:lang w:val="en-US"/>
+        </w:rPr>
+        <w:t xml:space="preserve"> </w:t>
+      </w:r>
+      <w:proofErr w:type="spellStart"/>
+      <w:r>
+        <w:rPr>
+          <w:rFonts w:ascii="Times New Roman" w:hAnsi="Times New Roman" w:cs="Times New Roman"/>
+          <w:color w:val="000000" w:themeColor="text1"/>
+          <w:sz w:val="24"/>
+          <w:szCs w:val="24"/>
+          <w:lang w:val="en-US"/>
+        </w:rPr>
+        <w:t>dengan</w:t>
+      </w:r>
+      <w:proofErr w:type="spellEnd"/>
+      <w:r>
+        <w:rPr>
+          <w:rFonts w:ascii="Times New Roman" w:hAnsi="Times New Roman" w:cs="Times New Roman"/>
+          <w:color w:val="000000" w:themeColor="text1"/>
+          <w:sz w:val="24"/>
+          <w:szCs w:val="24"/>
+          <w:lang w:val="en-US"/>
+        </w:rPr>
+        <w:t xml:space="preserve"> </w:t>
+      </w:r>
+      <w:proofErr w:type="spellStart"/>
+      <w:r>
+        <w:rPr>
+          <w:rFonts w:ascii="Times New Roman" w:hAnsi="Times New Roman" w:cs="Times New Roman"/>
+          <w:color w:val="000000" w:themeColor="text1"/>
+          <w:sz w:val="24"/>
+          <w:szCs w:val="24"/>
+          <w:lang w:val="en-US"/>
+        </w:rPr>
+        <w:t>mudah</w:t>
+      </w:r>
+      <w:proofErr w:type="spellEnd"/>
+      <w:r>
+        <w:rPr>
+          <w:rFonts w:ascii="Times New Roman" w:hAnsi="Times New Roman" w:cs="Times New Roman"/>
+          <w:color w:val="000000" w:themeColor="text1"/>
+          <w:sz w:val="24"/>
+          <w:szCs w:val="24"/>
+          <w:lang w:val="en-US"/>
+        </w:rPr>
+        <w:t xml:space="preserve"> </w:t>
+      </w:r>
+      <w:proofErr w:type="spellStart"/>
+      <w:r>
+        <w:rPr>
+          <w:rFonts w:ascii="Times New Roman" w:hAnsi="Times New Roman" w:cs="Times New Roman"/>
+          <w:color w:val="000000" w:themeColor="text1"/>
+          <w:sz w:val="24"/>
+          <w:szCs w:val="24"/>
+          <w:lang w:val="en-US"/>
+        </w:rPr>
+        <w:t>mengetahui</w:t>
+      </w:r>
+      <w:proofErr w:type="spellEnd"/>
+      <w:r>
+        <w:rPr>
+          <w:rFonts w:ascii="Times New Roman" w:hAnsi="Times New Roman" w:cs="Times New Roman"/>
+          <w:color w:val="000000" w:themeColor="text1"/>
+          <w:sz w:val="24"/>
+          <w:szCs w:val="24"/>
+          <w:lang w:val="en-US"/>
+        </w:rPr>
+        <w:t xml:space="preserve"> </w:t>
+      </w:r>
+      <w:proofErr w:type="spellStart"/>
+      <w:r>
+        <w:rPr>
+          <w:rFonts w:ascii="Times New Roman" w:hAnsi="Times New Roman" w:cs="Times New Roman"/>
+          <w:color w:val="000000" w:themeColor="text1"/>
+          <w:sz w:val="24"/>
+          <w:szCs w:val="24"/>
+          <w:lang w:val="en-US"/>
+        </w:rPr>
+        <w:t>pola</w:t>
+      </w:r>
+      <w:proofErr w:type="spellEnd"/>
+      <w:r>
+        <w:rPr>
+          <w:rFonts w:ascii="Times New Roman" w:hAnsi="Times New Roman" w:cs="Times New Roman"/>
+          <w:color w:val="000000" w:themeColor="text1"/>
+          <w:sz w:val="24"/>
+          <w:szCs w:val="24"/>
+          <w:lang w:val="en-US"/>
+        </w:rPr>
+        <w:t xml:space="preserve"> </w:t>
+      </w:r>
+      <w:proofErr w:type="spellStart"/>
+      <w:r>
+        <w:rPr>
+          <w:rFonts w:ascii="Times New Roman" w:hAnsi="Times New Roman" w:cs="Times New Roman"/>
+          <w:color w:val="000000" w:themeColor="text1"/>
+          <w:sz w:val="24"/>
+          <w:szCs w:val="24"/>
+          <w:lang w:val="en-US"/>
+        </w:rPr>
+        <w:t>pembelian</w:t>
+      </w:r>
+      <w:proofErr w:type="spellEnd"/>
+      <w:r>
+        <w:rPr>
+          <w:rFonts w:ascii="Times New Roman" w:hAnsi="Times New Roman" w:cs="Times New Roman"/>
+          <w:color w:val="000000" w:themeColor="text1"/>
+          <w:sz w:val="24"/>
+          <w:szCs w:val="24"/>
+          <w:lang w:val="en-US"/>
+        </w:rPr>
+        <w:t xml:space="preserve"> </w:t>
+      </w:r>
+      <w:proofErr w:type="spellStart"/>
+      <w:r>
+        <w:rPr>
+          <w:rFonts w:ascii="Times New Roman" w:hAnsi="Times New Roman" w:cs="Times New Roman"/>
+          <w:color w:val="000000" w:themeColor="text1"/>
+          <w:sz w:val="24"/>
+          <w:szCs w:val="24"/>
+          <w:lang w:val="en-US"/>
+        </w:rPr>
+        <w:t>produk</w:t>
+      </w:r>
+      <w:proofErr w:type="spellEnd"/>
       <w:r>
         <w:rPr>
           <w:rFonts w:ascii="Times New Roman" w:hAnsi="Times New Roman" w:cs="Times New Roman"/>
@@ -5930,138 +5066,6 @@
           <w:szCs w:val="24"/>
           <w:lang w:val="en-US"/>
         </w:rPr>
-        <w:t>sistem</w:t>
-      </w:r>
-      <w:proofErr w:type="spellEnd"/>
-      <w:r>
-        <w:rPr>
-          <w:rFonts w:ascii="Times New Roman" w:hAnsi="Times New Roman" w:cs="Times New Roman"/>
-          <w:color w:val="000000" w:themeColor="text1"/>
-          <w:sz w:val="24"/>
-          <w:szCs w:val="24"/>
-          <w:lang w:val="en-US"/>
-        </w:rPr>
-        <w:t xml:space="preserve"> </w:t>
-      </w:r>
-      <w:proofErr w:type="spellStart"/>
-      <w:r>
-        <w:rPr>
-          <w:rFonts w:ascii="Times New Roman" w:hAnsi="Times New Roman" w:cs="Times New Roman"/>
-          <w:color w:val="000000" w:themeColor="text1"/>
-          <w:sz w:val="24"/>
-          <w:szCs w:val="24"/>
-          <w:lang w:val="en-US"/>
-        </w:rPr>
-        <w:t>pengolah</w:t>
-      </w:r>
-      <w:proofErr w:type="spellEnd"/>
-      <w:r>
-        <w:rPr>
-          <w:rFonts w:ascii="Times New Roman" w:hAnsi="Times New Roman" w:cs="Times New Roman"/>
-          <w:color w:val="000000" w:themeColor="text1"/>
-          <w:sz w:val="24"/>
-          <w:szCs w:val="24"/>
-          <w:lang w:val="en-US"/>
-        </w:rPr>
-        <w:t xml:space="preserve"> data yang </w:t>
-      </w:r>
-      <w:proofErr w:type="spellStart"/>
-      <w:r>
-        <w:rPr>
-          <w:rFonts w:ascii="Times New Roman" w:hAnsi="Times New Roman" w:cs="Times New Roman"/>
-          <w:color w:val="000000" w:themeColor="text1"/>
-          <w:sz w:val="24"/>
-          <w:szCs w:val="24"/>
-          <w:lang w:val="en-US"/>
-        </w:rPr>
-        <w:t>dapat</w:t>
-      </w:r>
-      <w:proofErr w:type="spellEnd"/>
-      <w:r>
-        <w:rPr>
-          <w:rFonts w:ascii="Times New Roman" w:hAnsi="Times New Roman" w:cs="Times New Roman"/>
-          <w:color w:val="000000" w:themeColor="text1"/>
-          <w:sz w:val="24"/>
-          <w:szCs w:val="24"/>
-          <w:lang w:val="en-US"/>
-        </w:rPr>
-        <w:t xml:space="preserve"> </w:t>
-      </w:r>
-      <w:proofErr w:type="spellStart"/>
-      <w:r>
-        <w:rPr>
-          <w:rFonts w:ascii="Times New Roman" w:hAnsi="Times New Roman" w:cs="Times New Roman"/>
-          <w:color w:val="000000" w:themeColor="text1"/>
-          <w:sz w:val="24"/>
-          <w:szCs w:val="24"/>
-          <w:lang w:val="en-US"/>
-        </w:rPr>
-        <w:t>mengetahui</w:t>
-      </w:r>
-      <w:proofErr w:type="spellEnd"/>
-      <w:r>
-        <w:rPr>
-          <w:rFonts w:ascii="Times New Roman" w:hAnsi="Times New Roman" w:cs="Times New Roman"/>
-          <w:color w:val="000000" w:themeColor="text1"/>
-          <w:sz w:val="24"/>
-          <w:szCs w:val="24"/>
-          <w:lang w:val="en-US"/>
-        </w:rPr>
-        <w:t xml:space="preserve"> </w:t>
-      </w:r>
-      <w:proofErr w:type="spellStart"/>
-      <w:r>
-        <w:rPr>
-          <w:rFonts w:ascii="Times New Roman" w:hAnsi="Times New Roman" w:cs="Times New Roman"/>
-          <w:color w:val="000000" w:themeColor="text1"/>
-          <w:sz w:val="24"/>
-          <w:szCs w:val="24"/>
-          <w:lang w:val="en-US"/>
-        </w:rPr>
-        <w:t>pola</w:t>
-      </w:r>
-      <w:proofErr w:type="spellEnd"/>
-      <w:r>
-        <w:rPr>
-          <w:rFonts w:ascii="Times New Roman" w:hAnsi="Times New Roman" w:cs="Times New Roman"/>
-          <w:color w:val="000000" w:themeColor="text1"/>
-          <w:sz w:val="24"/>
-          <w:szCs w:val="24"/>
-          <w:lang w:val="en-US"/>
-        </w:rPr>
-        <w:t xml:space="preserve"> </w:t>
-      </w:r>
-      <w:proofErr w:type="spellStart"/>
-      <w:r>
-        <w:rPr>
-          <w:rFonts w:ascii="Times New Roman" w:hAnsi="Times New Roman" w:cs="Times New Roman"/>
-          <w:color w:val="000000" w:themeColor="text1"/>
-          <w:sz w:val="24"/>
-          <w:szCs w:val="24"/>
-          <w:lang w:val="en-US"/>
-        </w:rPr>
-        <w:t>atau</w:t>
-      </w:r>
-      <w:proofErr w:type="spellEnd"/>
-      <w:r>
-        <w:rPr>
-          <w:rFonts w:ascii="Times New Roman" w:hAnsi="Times New Roman" w:cs="Times New Roman"/>
-          <w:color w:val="000000" w:themeColor="text1"/>
-          <w:sz w:val="24"/>
-          <w:szCs w:val="24"/>
-          <w:lang w:val="en-US"/>
-        </w:rPr>
-        <w:t xml:space="preserve"> </w:t>
-      </w:r>
-      <w:proofErr w:type="spellStart"/>
-      <w:r>
-        <w:rPr>
-          <w:rFonts w:ascii="Times New Roman" w:hAnsi="Times New Roman" w:cs="Times New Roman"/>
-          <w:color w:val="000000" w:themeColor="text1"/>
-          <w:sz w:val="24"/>
-          <w:szCs w:val="24"/>
-          <w:lang w:val="en-US"/>
-        </w:rPr>
         <w:t>kebiasaan</w:t>
       </w:r>
       <w:proofErr w:type="spellEnd"/>
@@ -6129,314 +5133,6 @@
           <w:lang w:val="en-US"/>
         </w:rPr>
         <w:t>berbelanja</w:t>
-      </w:r>
-      <w:proofErr w:type="spellEnd"/>
-      <w:r>
-        <w:rPr>
-          <w:rFonts w:ascii="Times New Roman" w:hAnsi="Times New Roman" w:cs="Times New Roman"/>
-          <w:color w:val="000000" w:themeColor="text1"/>
-          <w:sz w:val="24"/>
-          <w:szCs w:val="24"/>
-          <w:lang w:val="en-US"/>
-        </w:rPr>
-        <w:t xml:space="preserve">. </w:t>
-      </w:r>
-      <w:proofErr w:type="spellStart"/>
-      <w:r>
-        <w:rPr>
-          <w:rFonts w:ascii="Times New Roman" w:hAnsi="Times New Roman" w:cs="Times New Roman"/>
-          <w:color w:val="000000" w:themeColor="text1"/>
-          <w:sz w:val="24"/>
-          <w:szCs w:val="24"/>
-          <w:lang w:val="en-US"/>
-        </w:rPr>
-        <w:t>Sehingga</w:t>
-      </w:r>
-      <w:proofErr w:type="spellEnd"/>
-      <w:r>
-        <w:rPr>
-          <w:rFonts w:ascii="Times New Roman" w:hAnsi="Times New Roman" w:cs="Times New Roman"/>
-          <w:color w:val="000000" w:themeColor="text1"/>
-          <w:sz w:val="24"/>
-          <w:szCs w:val="24"/>
-          <w:lang w:val="en-US"/>
-        </w:rPr>
-        <w:t xml:space="preserve"> </w:t>
-      </w:r>
-      <w:proofErr w:type="spellStart"/>
-      <w:r>
-        <w:rPr>
-          <w:rFonts w:ascii="Times New Roman" w:hAnsi="Times New Roman" w:cs="Times New Roman"/>
-          <w:color w:val="000000" w:themeColor="text1"/>
-          <w:sz w:val="24"/>
-          <w:szCs w:val="24"/>
-          <w:lang w:val="en-US"/>
-        </w:rPr>
-        <w:t>dengan</w:t>
-      </w:r>
-      <w:proofErr w:type="spellEnd"/>
-      <w:r>
-        <w:rPr>
-          <w:rFonts w:ascii="Times New Roman" w:hAnsi="Times New Roman" w:cs="Times New Roman"/>
-          <w:color w:val="000000" w:themeColor="text1"/>
-          <w:sz w:val="24"/>
-          <w:szCs w:val="24"/>
-          <w:lang w:val="en-US"/>
-        </w:rPr>
-        <w:t xml:space="preserve"> </w:t>
-      </w:r>
-      <w:proofErr w:type="spellStart"/>
-      <w:r>
-        <w:rPr>
-          <w:rFonts w:ascii="Times New Roman" w:hAnsi="Times New Roman" w:cs="Times New Roman"/>
-          <w:color w:val="000000" w:themeColor="text1"/>
-          <w:sz w:val="24"/>
-          <w:szCs w:val="24"/>
-          <w:lang w:val="en-US"/>
-        </w:rPr>
-        <w:t>kemampuan</w:t>
-      </w:r>
-      <w:proofErr w:type="spellEnd"/>
-      <w:r>
-        <w:rPr>
-          <w:rFonts w:ascii="Times New Roman" w:hAnsi="Times New Roman" w:cs="Times New Roman"/>
-          <w:color w:val="000000" w:themeColor="text1"/>
-          <w:sz w:val="24"/>
-          <w:szCs w:val="24"/>
-          <w:lang w:val="en-US"/>
-        </w:rPr>
-        <w:t xml:space="preserve"> </w:t>
-      </w:r>
-      <w:proofErr w:type="spellStart"/>
-      <w:r>
-        <w:rPr>
-          <w:rFonts w:ascii="Times New Roman" w:hAnsi="Times New Roman" w:cs="Times New Roman"/>
-          <w:color w:val="000000" w:themeColor="text1"/>
-          <w:sz w:val="24"/>
-          <w:szCs w:val="24"/>
-          <w:lang w:val="en-US"/>
-        </w:rPr>
-        <w:t>tersebut</w:t>
-      </w:r>
-      <w:proofErr w:type="spellEnd"/>
-      <w:r>
-        <w:rPr>
-          <w:rFonts w:ascii="Times New Roman" w:hAnsi="Times New Roman" w:cs="Times New Roman"/>
-          <w:color w:val="000000" w:themeColor="text1"/>
-          <w:sz w:val="24"/>
-          <w:szCs w:val="24"/>
-          <w:lang w:val="en-US"/>
-        </w:rPr>
-        <w:t xml:space="preserve"> </w:t>
-      </w:r>
-      <w:proofErr w:type="spellStart"/>
-      <w:r>
-        <w:rPr>
-          <w:rFonts w:ascii="Times New Roman" w:hAnsi="Times New Roman" w:cs="Times New Roman"/>
-          <w:color w:val="000000" w:themeColor="text1"/>
-          <w:sz w:val="24"/>
-          <w:szCs w:val="24"/>
-          <w:lang w:val="en-US"/>
-        </w:rPr>
-        <w:t>perusahaan</w:t>
-      </w:r>
-      <w:proofErr w:type="spellEnd"/>
-      <w:r>
-        <w:rPr>
-          <w:rFonts w:ascii="Times New Roman" w:hAnsi="Times New Roman" w:cs="Times New Roman"/>
-          <w:color w:val="000000" w:themeColor="text1"/>
-          <w:sz w:val="24"/>
-          <w:szCs w:val="24"/>
-          <w:lang w:val="en-US"/>
-        </w:rPr>
-        <w:t xml:space="preserve"> </w:t>
-      </w:r>
-      <w:proofErr w:type="spellStart"/>
-      <w:r>
-        <w:rPr>
-          <w:rFonts w:ascii="Times New Roman" w:hAnsi="Times New Roman" w:cs="Times New Roman"/>
-          <w:color w:val="000000" w:themeColor="text1"/>
-          <w:sz w:val="24"/>
-          <w:szCs w:val="24"/>
-          <w:lang w:val="en-US"/>
-        </w:rPr>
-        <w:t>dapat</w:t>
-      </w:r>
-      <w:proofErr w:type="spellEnd"/>
-      <w:r>
-        <w:rPr>
-          <w:rFonts w:ascii="Times New Roman" w:hAnsi="Times New Roman" w:cs="Times New Roman"/>
-          <w:color w:val="000000" w:themeColor="text1"/>
-          <w:sz w:val="24"/>
-          <w:szCs w:val="24"/>
-          <w:lang w:val="en-US"/>
-        </w:rPr>
-        <w:t xml:space="preserve"> </w:t>
-      </w:r>
-      <w:proofErr w:type="spellStart"/>
-      <w:r>
-        <w:rPr>
-          <w:rFonts w:ascii="Times New Roman" w:hAnsi="Times New Roman" w:cs="Times New Roman"/>
-          <w:color w:val="000000" w:themeColor="text1"/>
-          <w:sz w:val="24"/>
-          <w:szCs w:val="24"/>
-          <w:lang w:val="en-US"/>
-        </w:rPr>
-        <w:t>mengambil</w:t>
-      </w:r>
-      <w:proofErr w:type="spellEnd"/>
-      <w:r>
-        <w:rPr>
-          <w:rFonts w:ascii="Times New Roman" w:hAnsi="Times New Roman" w:cs="Times New Roman"/>
-          <w:color w:val="000000" w:themeColor="text1"/>
-          <w:sz w:val="24"/>
-          <w:szCs w:val="24"/>
-          <w:lang w:val="en-US"/>
-        </w:rPr>
-        <w:t xml:space="preserve"> </w:t>
-      </w:r>
-      <w:proofErr w:type="spellStart"/>
-      <w:r>
-        <w:rPr>
-          <w:rFonts w:ascii="Times New Roman" w:hAnsi="Times New Roman" w:cs="Times New Roman"/>
-          <w:color w:val="000000" w:themeColor="text1"/>
-          <w:sz w:val="24"/>
-          <w:szCs w:val="24"/>
-          <w:lang w:val="en-US"/>
-        </w:rPr>
-        <w:t>kebijakan</w:t>
-      </w:r>
-      <w:proofErr w:type="spellEnd"/>
-      <w:r>
-        <w:rPr>
-          <w:rFonts w:ascii="Times New Roman" w:hAnsi="Times New Roman" w:cs="Times New Roman"/>
-          <w:color w:val="000000" w:themeColor="text1"/>
-          <w:sz w:val="24"/>
-          <w:szCs w:val="24"/>
-          <w:lang w:val="en-US"/>
-        </w:rPr>
-        <w:t xml:space="preserve"> </w:t>
-      </w:r>
-      <w:proofErr w:type="spellStart"/>
-      <w:r>
-        <w:rPr>
-          <w:rFonts w:ascii="Times New Roman" w:hAnsi="Times New Roman" w:cs="Times New Roman"/>
-          <w:color w:val="000000" w:themeColor="text1"/>
-          <w:sz w:val="24"/>
-          <w:szCs w:val="24"/>
-          <w:lang w:val="en-US"/>
-        </w:rPr>
-        <w:t>dalam</w:t>
-      </w:r>
-      <w:proofErr w:type="spellEnd"/>
-      <w:r>
-        <w:rPr>
-          <w:rFonts w:ascii="Times New Roman" w:hAnsi="Times New Roman" w:cs="Times New Roman"/>
-          <w:color w:val="000000" w:themeColor="text1"/>
-          <w:sz w:val="24"/>
-          <w:szCs w:val="24"/>
-          <w:lang w:val="en-US"/>
-        </w:rPr>
-        <w:t xml:space="preserve"> </w:t>
-      </w:r>
-      <w:proofErr w:type="spellStart"/>
-      <w:r>
-        <w:rPr>
-          <w:rFonts w:ascii="Times New Roman" w:hAnsi="Times New Roman" w:cs="Times New Roman"/>
-          <w:color w:val="000000" w:themeColor="text1"/>
-          <w:sz w:val="24"/>
-          <w:szCs w:val="24"/>
-          <w:lang w:val="en-US"/>
-        </w:rPr>
-        <w:t>hal</w:t>
-      </w:r>
-      <w:proofErr w:type="spellEnd"/>
-      <w:r>
-        <w:rPr>
-          <w:rFonts w:ascii="Times New Roman" w:hAnsi="Times New Roman" w:cs="Times New Roman"/>
-          <w:color w:val="000000" w:themeColor="text1"/>
-          <w:sz w:val="24"/>
-          <w:szCs w:val="24"/>
-          <w:lang w:val="en-US"/>
-        </w:rPr>
-        <w:t xml:space="preserve"> </w:t>
-      </w:r>
-      <w:proofErr w:type="spellStart"/>
-      <w:r>
-        <w:rPr>
-          <w:rFonts w:ascii="Times New Roman" w:hAnsi="Times New Roman" w:cs="Times New Roman"/>
-          <w:color w:val="000000" w:themeColor="text1"/>
-          <w:sz w:val="24"/>
-          <w:szCs w:val="24"/>
-          <w:lang w:val="en-US"/>
-        </w:rPr>
-        <w:t>membuat</w:t>
-      </w:r>
-      <w:proofErr w:type="spellEnd"/>
-      <w:r>
-        <w:rPr>
-          <w:rFonts w:ascii="Times New Roman" w:hAnsi="Times New Roman" w:cs="Times New Roman"/>
-          <w:color w:val="000000" w:themeColor="text1"/>
-          <w:sz w:val="24"/>
-          <w:szCs w:val="24"/>
-          <w:lang w:val="en-US"/>
-        </w:rPr>
-        <w:t xml:space="preserve"> </w:t>
-      </w:r>
-      <w:proofErr w:type="spellStart"/>
-      <w:r>
-        <w:rPr>
-          <w:rFonts w:ascii="Times New Roman" w:hAnsi="Times New Roman" w:cs="Times New Roman"/>
-          <w:color w:val="000000" w:themeColor="text1"/>
-          <w:sz w:val="24"/>
-          <w:szCs w:val="24"/>
-          <w:lang w:val="en-US"/>
-        </w:rPr>
-        <w:t>strategi</w:t>
-      </w:r>
-      <w:proofErr w:type="spellEnd"/>
-      <w:r>
-        <w:rPr>
-          <w:rFonts w:ascii="Times New Roman" w:hAnsi="Times New Roman" w:cs="Times New Roman"/>
-          <w:color w:val="000000" w:themeColor="text1"/>
-          <w:sz w:val="24"/>
-          <w:szCs w:val="24"/>
-          <w:lang w:val="en-US"/>
-        </w:rPr>
-        <w:t xml:space="preserve"> </w:t>
-      </w:r>
-      <w:proofErr w:type="spellStart"/>
-      <w:r>
-        <w:rPr>
-          <w:rFonts w:ascii="Times New Roman" w:hAnsi="Times New Roman" w:cs="Times New Roman"/>
-          <w:color w:val="000000" w:themeColor="text1"/>
-          <w:sz w:val="24"/>
-          <w:szCs w:val="24"/>
-          <w:lang w:val="en-US"/>
-        </w:rPr>
-        <w:t>penjualan</w:t>
-      </w:r>
-      <w:proofErr w:type="spellEnd"/>
-      <w:r>
-        <w:rPr>
-          <w:rFonts w:ascii="Times New Roman" w:hAnsi="Times New Roman" w:cs="Times New Roman"/>
-          <w:color w:val="000000" w:themeColor="text1"/>
-          <w:sz w:val="24"/>
-          <w:szCs w:val="24"/>
-          <w:lang w:val="en-US"/>
-        </w:rPr>
-        <w:t xml:space="preserve"> yang </w:t>
-      </w:r>
-      <w:proofErr w:type="spellStart"/>
-      <w:r>
-        <w:rPr>
-          <w:rFonts w:ascii="Times New Roman" w:hAnsi="Times New Roman" w:cs="Times New Roman"/>
-          <w:color w:val="000000" w:themeColor="text1"/>
-          <w:sz w:val="24"/>
-          <w:szCs w:val="24"/>
-          <w:lang w:val="en-US"/>
-        </w:rPr>
-        <w:t>tepat</w:t>
       </w:r>
       <w:proofErr w:type="spellEnd"/>
       <w:r>
@@ -7045,7 +5741,7 @@
           <w:szCs w:val="24"/>
           <w:lang w:val="en-US"/>
         </w:rPr>
-        <w:t>mengolah</w:t>
+        <w:t>menganalisa</w:t>
       </w:r>
       <w:proofErr w:type="spellEnd"/>
       <w:r>
@@ -7287,7 +5983,6 @@
           <w:szCs w:val="24"/>
           <w:lang w:val="en-US"/>
         </w:rPr>
-        <w:lastRenderedPageBreak/>
         <w:t>meng</w:t>
       </w:r>
       <w:proofErr w:type="spellEnd"/>
@@ -7497,7 +6192,7 @@
           <w:szCs w:val="24"/>
           <w:lang w:val="en-US"/>
         </w:rPr>
-        <w:t>dihitung</w:t>
+        <w:t>dianalisa</w:t>
       </w:r>
       <w:proofErr w:type="spellEnd"/>
       <w:r>
@@ -7716,7 +6411,7 @@
           <w:szCs w:val="24"/>
           <w:lang w:val="en-US"/>
         </w:rPr>
-        <w:t>keluar</w:t>
+        <w:t>mengeluarkan</w:t>
       </w:r>
       <w:proofErr w:type="spellEnd"/>
       <w:r>
@@ -8146,38 +6841,92 @@
         </w:rPr>
         <w:t xml:space="preserve"> </w:t>
       </w:r>
-      <w:proofErr w:type="spellStart"/>
-      <w:r>
-        <w:rPr>
-          <w:rFonts w:ascii="Times New Roman" w:hAnsi="Times New Roman" w:cs="Times New Roman"/>
-          <w:color w:val="000000" w:themeColor="text1"/>
-          <w:sz w:val="24"/>
-          <w:szCs w:val="24"/>
-          <w:lang w:val="en-US"/>
-        </w:rPr>
-        <w:t>atau</w:t>
-      </w:r>
-      <w:proofErr w:type="spellEnd"/>
-      <w:r>
-        <w:rPr>
-          <w:rFonts w:ascii="Times New Roman" w:hAnsi="Times New Roman" w:cs="Times New Roman"/>
-          <w:color w:val="000000" w:themeColor="text1"/>
-          <w:sz w:val="24"/>
-          <w:szCs w:val="24"/>
-          <w:lang w:val="en-US"/>
-        </w:rPr>
-        <w:t xml:space="preserve"> </w:t>
-      </w:r>
-      <w:proofErr w:type="spellStart"/>
-      <w:r>
-        <w:rPr>
-          <w:rFonts w:ascii="Times New Roman" w:hAnsi="Times New Roman" w:cs="Times New Roman"/>
-          <w:color w:val="000000" w:themeColor="text1"/>
-          <w:sz w:val="24"/>
-          <w:szCs w:val="24"/>
-          <w:lang w:val="en-US"/>
-        </w:rPr>
-        <w:t>pengambilan</w:t>
+      <w:r>
+        <w:rPr>
+          <w:rFonts w:ascii="Times New Roman" w:hAnsi="Times New Roman" w:cs="Times New Roman"/>
+          <w:color w:val="000000" w:themeColor="text1"/>
+          <w:sz w:val="24"/>
+          <w:szCs w:val="24"/>
+          <w:lang w:val="en-US"/>
+        </w:rPr>
+        <w:t xml:space="preserve">yang </w:t>
+      </w:r>
+      <w:proofErr w:type="spellStart"/>
+      <w:r>
+        <w:rPr>
+          <w:rFonts w:ascii="Times New Roman" w:hAnsi="Times New Roman" w:cs="Times New Roman"/>
+          <w:color w:val="000000" w:themeColor="text1"/>
+          <w:sz w:val="24"/>
+          <w:szCs w:val="24"/>
+          <w:lang w:val="en-US"/>
+        </w:rPr>
+        <w:t>dapat</w:t>
+      </w:r>
+      <w:proofErr w:type="spellEnd"/>
+      <w:r>
+        <w:rPr>
+          <w:rFonts w:ascii="Times New Roman" w:hAnsi="Times New Roman" w:cs="Times New Roman"/>
+          <w:color w:val="000000" w:themeColor="text1"/>
+          <w:sz w:val="24"/>
+          <w:szCs w:val="24"/>
+          <w:lang w:val="en-US"/>
+        </w:rPr>
+        <w:t xml:space="preserve"> </w:t>
+      </w:r>
+      <w:proofErr w:type="spellStart"/>
+      <w:r>
+        <w:rPr>
+          <w:rFonts w:ascii="Times New Roman" w:hAnsi="Times New Roman" w:cs="Times New Roman"/>
+          <w:color w:val="000000" w:themeColor="text1"/>
+          <w:sz w:val="24"/>
+          <w:szCs w:val="24"/>
+          <w:lang w:val="en-US"/>
+        </w:rPr>
+        <w:t>digunakan</w:t>
+      </w:r>
+      <w:proofErr w:type="spellEnd"/>
+      <w:r>
+        <w:rPr>
+          <w:rFonts w:ascii="Times New Roman" w:hAnsi="Times New Roman" w:cs="Times New Roman"/>
+          <w:color w:val="000000" w:themeColor="text1"/>
+          <w:sz w:val="24"/>
+          <w:szCs w:val="24"/>
+          <w:lang w:val="en-US"/>
+        </w:rPr>
+        <w:t xml:space="preserve"> </w:t>
+      </w:r>
+      <w:proofErr w:type="spellStart"/>
+      <w:r>
+        <w:rPr>
+          <w:rFonts w:ascii="Times New Roman" w:hAnsi="Times New Roman" w:cs="Times New Roman"/>
+          <w:color w:val="000000" w:themeColor="text1"/>
+          <w:sz w:val="24"/>
+          <w:szCs w:val="24"/>
+          <w:lang w:val="en-US"/>
+        </w:rPr>
+        <w:t>untuk</w:t>
+      </w:r>
+      <w:proofErr w:type="spellEnd"/>
+      <w:r>
+        <w:rPr>
+          <w:rFonts w:ascii="Times New Roman" w:hAnsi="Times New Roman" w:cs="Times New Roman"/>
+          <w:color w:val="000000" w:themeColor="text1"/>
+          <w:sz w:val="24"/>
+          <w:szCs w:val="24"/>
+          <w:lang w:val="en-US"/>
+        </w:rPr>
+        <w:t xml:space="preserve"> </w:t>
+      </w:r>
+      <w:proofErr w:type="spellStart"/>
+      <w:r>
+        <w:rPr>
+          <w:rFonts w:ascii="Times New Roman" w:hAnsi="Times New Roman" w:cs="Times New Roman"/>
+          <w:color w:val="000000" w:themeColor="text1"/>
+          <w:sz w:val="24"/>
+          <w:szCs w:val="24"/>
+          <w:lang w:val="en-US"/>
+        </w:rPr>
+        <w:t>membuat</w:t>
       </w:r>
       <w:proofErr w:type="spellEnd"/>
       <w:r>
@@ -8276,18 +7025,40 @@
           <w:szCs w:val="24"/>
           <w:lang w:val="en-US"/>
         </w:rPr>
-        <w:t xml:space="preserve"> yang </w:t>
-      </w:r>
-      <w:proofErr w:type="spellStart"/>
-      <w:r>
-        <w:rPr>
-          <w:rFonts w:ascii="Times New Roman" w:hAnsi="Times New Roman" w:cs="Times New Roman"/>
-          <w:color w:val="000000" w:themeColor="text1"/>
-          <w:sz w:val="24"/>
-          <w:szCs w:val="24"/>
-          <w:lang w:val="en-US"/>
-        </w:rPr>
-        <w:t>tepat</w:t>
+        <w:t xml:space="preserve"> </w:t>
+      </w:r>
+      <w:proofErr w:type="spellStart"/>
+      <w:r>
+        <w:rPr>
+          <w:rFonts w:ascii="Times New Roman" w:hAnsi="Times New Roman" w:cs="Times New Roman"/>
+          <w:color w:val="000000" w:themeColor="text1"/>
+          <w:sz w:val="24"/>
+          <w:szCs w:val="24"/>
+          <w:lang w:val="en-US"/>
+        </w:rPr>
+        <w:t>lebih</w:t>
+      </w:r>
+      <w:proofErr w:type="spellEnd"/>
+      <w:r>
+        <w:rPr>
+          <w:rFonts w:ascii="Times New Roman" w:hAnsi="Times New Roman" w:cs="Times New Roman"/>
+          <w:color w:val="000000" w:themeColor="text1"/>
+          <w:sz w:val="24"/>
+          <w:szCs w:val="24"/>
+          <w:lang w:val="en-US"/>
+        </w:rPr>
+        <w:t xml:space="preserve"> </w:t>
+      </w:r>
+      <w:proofErr w:type="spellStart"/>
+      <w:r>
+        <w:rPr>
+          <w:rFonts w:ascii="Times New Roman" w:hAnsi="Times New Roman" w:cs="Times New Roman"/>
+          <w:color w:val="000000" w:themeColor="text1"/>
+          <w:sz w:val="24"/>
+          <w:szCs w:val="24"/>
+          <w:lang w:val="en-US"/>
+        </w:rPr>
+        <w:t>maksimal</w:t>
       </w:r>
       <w:proofErr w:type="spellEnd"/>
       <w:r>
@@ -8437,11 +7208,12 @@
           <w:szCs w:val="24"/>
           <w:lang w:val="en-US"/>
         </w:rPr>
+        <w:lastRenderedPageBreak/>
         <w:drawing>
-          <wp:inline distT="0" distB="0" distL="0" distR="0" wp14:anchorId="7947CECC" wp14:editId="560D2F0D">
+          <wp:inline distT="0" distB="0" distL="0" distR="0" wp14:anchorId="40649953" wp14:editId="61CDE9EA">
             <wp:extent cx="5039995" cy="4702810"/>
             <wp:effectExtent l="0" t="0" r="8255" b="2540"/>
-            <wp:docPr id="4" name="Picture 4"/>
+            <wp:docPr id="6" name="Picture 6"/>
             <wp:cNvGraphicFramePr>
               <a:graphicFrameLocks xmlns:a="http://schemas.openxmlformats.org/drawingml/2006/main" noChangeAspect="1"/>
             </wp:cNvGraphicFramePr>
@@ -8449,7 +7221,7 @@
               <a:graphicData uri="http://schemas.openxmlformats.org/drawingml/2006/picture">
                 <pic:pic xmlns:pic="http://schemas.openxmlformats.org/drawingml/2006/picture">
                   <pic:nvPicPr>
-                    <pic:cNvPr id="4" name="Untitled Diagram-sistem usulan.png"/>
+                    <pic:cNvPr id="6" name="Untitled Diagram (1)-sistem usulan.png"/>
                     <pic:cNvPicPr/>
                   </pic:nvPicPr>
                   <pic:blipFill>
@@ -8479,6 +7251,8 @@
           </wp:inline>
         </w:drawing>
       </w:r>
+      <w:bookmarkStart w:id="0" w:name="_GoBack"/>
+      <w:bookmarkEnd w:id="0"/>
     </w:p>
     <w:p>
       <w:pPr>
@@ -8590,8 +7364,6 @@
           <w:szCs w:val="24"/>
         </w:rPr>
       </w:pPr>
-      <w:bookmarkStart w:id="0" w:name="_GoBack"/>
-      <w:bookmarkEnd w:id="0"/>
     </w:p>
     <w:p>
       <w:pPr>
@@ -8619,7 +7391,6 @@
           <w:szCs w:val="24"/>
           <w:lang w:val="en-US"/>
         </w:rPr>
-        <w:lastRenderedPageBreak/>
         <w:t>Diagram UML</w:t>
       </w:r>
     </w:p>
@@ -8856,7 +7627,7 @@
         <w:caps/>
         <w:noProof/>
       </w:rPr>
-      <w:t>5</w:t>
+      <w:t>4</w:t>
     </w:r>
     <w:r>
       <w:rPr>
@@ -8902,6 +7673,92 @@
 <file path=word/numbering.xml><?xml version="1.0" encoding="utf-8"?>
 <w:numbering xmlns:wpc="http://schemas.microsoft.com/office/word/2010/wordprocessingCanvas" xmlns:mc="http://schemas.openxmlformats.org/markup-compatibility/2006" xmlns:o="urn:schemas-microsoft-com:office:office" xmlns:r="http://schemas.openxmlformats.org/officeDocument/2006/relationships" xmlns:m="http://schemas.openxmlformats.org/officeDocument/2006/math" xmlns:v="urn:schemas-microsoft-com:vml" xmlns:wp14="http://schemas.microsoft.com/office/word/2010/wordprocessingDrawing" xmlns:wp="http://schemas.openxmlformats.org/drawingml/2006/wordprocessingDrawing" xmlns:w10="urn:schemas-microsoft-com:office:word" xmlns:w="http://schemas.openxmlformats.org/wordprocessingml/2006/main" xmlns:w14="http://schemas.microsoft.com/office/word/2010/wordml" xmlns:w15="http://schemas.microsoft.com/office/word/2012/wordml" xmlns:wpg="http://schemas.microsoft.com/office/word/2010/wordprocessingGroup" xmlns:wpi="http://schemas.microsoft.com/office/word/2010/wordprocessingInk" xmlns:wne="http://schemas.microsoft.com/office/word/2006/wordml" xmlns:wps="http://schemas.microsoft.com/office/word/2010/wordprocessingShape" mc:Ignorable="w14 w15 wp14">
   <w:abstractNum w:abstractNumId="0" w15:restartNumberingAfterBreak="0">
+    <w:nsid w:val="00766033"/>
+    <w:multiLevelType w:val="hybridMultilevel"/>
+    <w:tmpl w:val="9078E7D4"/>
+    <w:lvl w:ilvl="0" w:tplc="0409000F">
+      <w:start w:val="1"/>
+      <w:numFmt w:val="decimal"/>
+      <w:lvlText w:val="%1."/>
+      <w:lvlJc w:val="left"/>
+      <w:pPr>
+        <w:ind w:left="720" w:hanging="360"/>
+      </w:pPr>
+    </w:lvl>
+    <w:lvl w:ilvl="1" w:tplc="04090019" w:tentative="1">
+      <w:start w:val="1"/>
+      <w:numFmt w:val="lowerLetter"/>
+      <w:lvlText w:val="%2."/>
+      <w:lvlJc w:val="left"/>
+      <w:pPr>
+        <w:ind w:left="1440" w:hanging="360"/>
+      </w:pPr>
+    </w:lvl>
+    <w:lvl w:ilvl="2" w:tplc="0409001B" w:tentative="1">
+      <w:start w:val="1"/>
+      <w:numFmt w:val="lowerRoman"/>
+      <w:lvlText w:val="%3."/>
+      <w:lvlJc w:val="right"/>
+      <w:pPr>
+        <w:ind w:left="2160" w:hanging="180"/>
+      </w:pPr>
+    </w:lvl>
+    <w:lvl w:ilvl="3" w:tplc="0409000F" w:tentative="1">
+      <w:start w:val="1"/>
+      <w:numFmt w:val="decimal"/>
+      <w:lvlText w:val="%4."/>
+      <w:lvlJc w:val="left"/>
+      <w:pPr>
+        <w:ind w:left="2880" w:hanging="360"/>
+      </w:pPr>
+    </w:lvl>
+    <w:lvl w:ilvl="4" w:tplc="04090019" w:tentative="1">
+      <w:start w:val="1"/>
+      <w:numFmt w:val="lowerLetter"/>
+      <w:lvlText w:val="%5."/>
+      <w:lvlJc w:val="left"/>
+      <w:pPr>
+        <w:ind w:left="3600" w:hanging="360"/>
+      </w:pPr>
+    </w:lvl>
+    <w:lvl w:ilvl="5" w:tplc="0409001B" w:tentative="1">
+      <w:start w:val="1"/>
+      <w:numFmt w:val="lowerRoman"/>
+      <w:lvlText w:val="%6."/>
+      <w:lvlJc w:val="right"/>
+      <w:pPr>
+        <w:ind w:left="4320" w:hanging="180"/>
+      </w:pPr>
+    </w:lvl>
+    <w:lvl w:ilvl="6" w:tplc="0409000F" w:tentative="1">
+      <w:start w:val="1"/>
+      <w:numFmt w:val="decimal"/>
+      <w:lvlText w:val="%7."/>
+      <w:lvlJc w:val="left"/>
+      <w:pPr>
+        <w:ind w:left="5040" w:hanging="360"/>
+      </w:pPr>
+    </w:lvl>
+    <w:lvl w:ilvl="7" w:tplc="04090019" w:tentative="1">
+      <w:start w:val="1"/>
+      <w:numFmt w:val="lowerLetter"/>
+      <w:lvlText w:val="%8."/>
+      <w:lvlJc w:val="left"/>
+      <w:pPr>
+        <w:ind w:left="5760" w:hanging="360"/>
+      </w:pPr>
+    </w:lvl>
+    <w:lvl w:ilvl="8" w:tplc="0409001B" w:tentative="1">
+      <w:start w:val="1"/>
+      <w:numFmt w:val="lowerRoman"/>
+      <w:lvlText w:val="%9."/>
+      <w:lvlJc w:val="right"/>
+      <w:pPr>
+        <w:ind w:left="6480" w:hanging="180"/>
+      </w:pPr>
+    </w:lvl>
+  </w:abstractNum>
+  <w:abstractNum w:abstractNumId="1" w15:restartNumberingAfterBreak="0">
     <w:nsid w:val="049E589B"/>
     <w:multiLevelType w:val="hybridMultilevel"/>
     <w:tmpl w:val="E9CA75A0"/>
@@ -9014,7 +7871,7 @@
       </w:rPr>
     </w:lvl>
   </w:abstractNum>
-  <w:abstractNum w:abstractNumId="1" w15:restartNumberingAfterBreak="0">
+  <w:abstractNum w:abstractNumId="2" w15:restartNumberingAfterBreak="0">
     <w:nsid w:val="053A2785"/>
     <w:multiLevelType w:val="hybridMultilevel"/>
     <w:tmpl w:val="816C6F0E"/>
@@ -9100,7 +7957,7 @@
       </w:pPr>
     </w:lvl>
   </w:abstractNum>
-  <w:abstractNum w:abstractNumId="2" w15:restartNumberingAfterBreak="0">
+  <w:abstractNum w:abstractNumId="3" w15:restartNumberingAfterBreak="0">
     <w:nsid w:val="0C973971"/>
     <w:multiLevelType w:val="hybridMultilevel"/>
     <w:tmpl w:val="035E6E66"/>
@@ -9190,7 +8047,7 @@
       </w:pPr>
     </w:lvl>
   </w:abstractNum>
-  <w:abstractNum w:abstractNumId="3" w15:restartNumberingAfterBreak="0">
+  <w:abstractNum w:abstractNumId="4" w15:restartNumberingAfterBreak="0">
     <w:nsid w:val="12EA47DC"/>
     <w:multiLevelType w:val="multilevel"/>
     <w:tmpl w:val="2F203CE0"/>
@@ -9304,7 +8161,7 @@
       </w:rPr>
     </w:lvl>
   </w:abstractNum>
-  <w:abstractNum w:abstractNumId="4" w15:restartNumberingAfterBreak="0">
+  <w:abstractNum w:abstractNumId="5" w15:restartNumberingAfterBreak="0">
     <w:nsid w:val="1E154DAB"/>
     <w:multiLevelType w:val="hybridMultilevel"/>
     <w:tmpl w:val="392E1B34"/>
@@ -9393,7 +8250,7 @@
       </w:pPr>
     </w:lvl>
   </w:abstractNum>
-  <w:abstractNum w:abstractNumId="5" w15:restartNumberingAfterBreak="0">
+  <w:abstractNum w:abstractNumId="6" w15:restartNumberingAfterBreak="0">
     <w:nsid w:val="1F8A1BD0"/>
     <w:multiLevelType w:val="hybridMultilevel"/>
     <w:tmpl w:val="4EFCA41E"/>
@@ -9479,7 +8336,7 @@
       </w:pPr>
     </w:lvl>
   </w:abstractNum>
-  <w:abstractNum w:abstractNumId="6" w15:restartNumberingAfterBreak="0">
+  <w:abstractNum w:abstractNumId="7" w15:restartNumberingAfterBreak="0">
     <w:nsid w:val="21C829EC"/>
     <w:multiLevelType w:val="hybridMultilevel"/>
     <w:tmpl w:val="F87EB1B8"/>
@@ -9565,7 +8422,7 @@
       </w:pPr>
     </w:lvl>
   </w:abstractNum>
-  <w:abstractNum w:abstractNumId="7" w15:restartNumberingAfterBreak="0">
+  <w:abstractNum w:abstractNumId="8" w15:restartNumberingAfterBreak="0">
     <w:nsid w:val="21D7677E"/>
     <w:multiLevelType w:val="multilevel"/>
     <w:tmpl w:val="C4FC6E50"/>
@@ -9686,7 +8543,7 @@
       </w:rPr>
     </w:lvl>
   </w:abstractNum>
-  <w:abstractNum w:abstractNumId="8" w15:restartNumberingAfterBreak="0">
+  <w:abstractNum w:abstractNumId="9" w15:restartNumberingAfterBreak="0">
     <w:nsid w:val="251131DE"/>
     <w:multiLevelType w:val="hybridMultilevel"/>
     <w:tmpl w:val="06987952"/>
@@ -9775,7 +8632,7 @@
       </w:pPr>
     </w:lvl>
   </w:abstractNum>
-  <w:abstractNum w:abstractNumId="9" w15:restartNumberingAfterBreak="0">
+  <w:abstractNum w:abstractNumId="10" w15:restartNumberingAfterBreak="0">
     <w:nsid w:val="289635C9"/>
     <w:multiLevelType w:val="hybridMultilevel"/>
     <w:tmpl w:val="8A56A156"/>
@@ -9864,7 +8721,7 @@
       </w:pPr>
     </w:lvl>
   </w:abstractNum>
-  <w:abstractNum w:abstractNumId="10" w15:restartNumberingAfterBreak="0">
+  <w:abstractNum w:abstractNumId="11" w15:restartNumberingAfterBreak="0">
     <w:nsid w:val="2BE93712"/>
     <w:multiLevelType w:val="hybridMultilevel"/>
     <w:tmpl w:val="662AE5A8"/>
@@ -9953,7 +8810,7 @@
       </w:pPr>
     </w:lvl>
   </w:abstractNum>
-  <w:abstractNum w:abstractNumId="11" w15:restartNumberingAfterBreak="0">
+  <w:abstractNum w:abstractNumId="12" w15:restartNumberingAfterBreak="0">
     <w:nsid w:val="2E4077BB"/>
     <w:multiLevelType w:val="multilevel"/>
     <w:tmpl w:val="8840736E"/>
@@ -10074,7 +8931,7 @@
       </w:rPr>
     </w:lvl>
   </w:abstractNum>
-  <w:abstractNum w:abstractNumId="12" w15:restartNumberingAfterBreak="0">
+  <w:abstractNum w:abstractNumId="13" w15:restartNumberingAfterBreak="0">
     <w:nsid w:val="32720900"/>
     <w:multiLevelType w:val="hybridMultilevel"/>
     <w:tmpl w:val="039E38C8"/>
@@ -10160,7 +9017,7 @@
       </w:pPr>
     </w:lvl>
   </w:abstractNum>
-  <w:abstractNum w:abstractNumId="13" w15:restartNumberingAfterBreak="0">
+  <w:abstractNum w:abstractNumId="14" w15:restartNumberingAfterBreak="0">
     <w:nsid w:val="3C124464"/>
     <w:multiLevelType w:val="hybridMultilevel"/>
     <w:tmpl w:val="E17A8D18"/>
@@ -10246,7 +9103,7 @@
       </w:pPr>
     </w:lvl>
   </w:abstractNum>
-  <w:abstractNum w:abstractNumId="14" w15:restartNumberingAfterBreak="0">
+  <w:abstractNum w:abstractNumId="15" w15:restartNumberingAfterBreak="0">
     <w:nsid w:val="3C606683"/>
     <w:multiLevelType w:val="hybridMultilevel"/>
     <w:tmpl w:val="0C70A57A"/>
@@ -10332,7 +9189,7 @@
       </w:pPr>
     </w:lvl>
   </w:abstractNum>
-  <w:abstractNum w:abstractNumId="15" w15:restartNumberingAfterBreak="0">
+  <w:abstractNum w:abstractNumId="16" w15:restartNumberingAfterBreak="0">
     <w:nsid w:val="3D604666"/>
     <w:multiLevelType w:val="hybridMultilevel"/>
     <w:tmpl w:val="D794C112"/>
@@ -10418,7 +9275,7 @@
       </w:pPr>
     </w:lvl>
   </w:abstractNum>
-  <w:abstractNum w:abstractNumId="16" w15:restartNumberingAfterBreak="0">
+  <w:abstractNum w:abstractNumId="17" w15:restartNumberingAfterBreak="0">
     <w:nsid w:val="3E090DDD"/>
     <w:multiLevelType w:val="hybridMultilevel"/>
     <w:tmpl w:val="1F148EA6"/>
@@ -10507,7 +9364,7 @@
       </w:pPr>
     </w:lvl>
   </w:abstractNum>
-  <w:abstractNum w:abstractNumId="17" w15:restartNumberingAfterBreak="0">
+  <w:abstractNum w:abstractNumId="18" w15:restartNumberingAfterBreak="0">
     <w:nsid w:val="3ED52F79"/>
     <w:multiLevelType w:val="hybridMultilevel"/>
     <w:tmpl w:val="05AC0124"/>
@@ -10593,7 +9450,7 @@
       </w:pPr>
     </w:lvl>
   </w:abstractNum>
-  <w:abstractNum w:abstractNumId="18" w15:restartNumberingAfterBreak="0">
+  <w:abstractNum w:abstractNumId="19" w15:restartNumberingAfterBreak="0">
     <w:nsid w:val="40C46E73"/>
     <w:multiLevelType w:val="hybridMultilevel"/>
     <w:tmpl w:val="FCB8DBF4"/>
@@ -10679,7 +9536,7 @@
       </w:pPr>
     </w:lvl>
   </w:abstractNum>
-  <w:abstractNum w:abstractNumId="19" w15:restartNumberingAfterBreak="0">
+  <w:abstractNum w:abstractNumId="20" w15:restartNumberingAfterBreak="0">
     <w:nsid w:val="45CF6962"/>
     <w:multiLevelType w:val="hybridMultilevel"/>
     <w:tmpl w:val="79CE4F88"/>
@@ -10765,7 +9622,7 @@
       </w:pPr>
     </w:lvl>
   </w:abstractNum>
-  <w:abstractNum w:abstractNumId="20" w15:restartNumberingAfterBreak="0">
+  <w:abstractNum w:abstractNumId="21" w15:restartNumberingAfterBreak="0">
     <w:nsid w:val="4EC21FB3"/>
     <w:multiLevelType w:val="multilevel"/>
     <w:tmpl w:val="C032CA5C"/>
@@ -10879,7 +9736,7 @@
       </w:rPr>
     </w:lvl>
   </w:abstractNum>
-  <w:abstractNum w:abstractNumId="21" w15:restartNumberingAfterBreak="0">
+  <w:abstractNum w:abstractNumId="22" w15:restartNumberingAfterBreak="0">
     <w:nsid w:val="50116A39"/>
     <w:multiLevelType w:val="multilevel"/>
     <w:tmpl w:val="13B0A208"/>
@@ -10992,7 +9849,7 @@
       </w:rPr>
     </w:lvl>
   </w:abstractNum>
-  <w:abstractNum w:abstractNumId="22" w15:restartNumberingAfterBreak="0">
+  <w:abstractNum w:abstractNumId="23" w15:restartNumberingAfterBreak="0">
     <w:nsid w:val="50FD45C5"/>
     <w:multiLevelType w:val="hybridMultilevel"/>
     <w:tmpl w:val="AE4E84F8"/>
@@ -11105,7 +9962,7 @@
       </w:rPr>
     </w:lvl>
   </w:abstractNum>
-  <w:abstractNum w:abstractNumId="23" w15:restartNumberingAfterBreak="0">
+  <w:abstractNum w:abstractNumId="24" w15:restartNumberingAfterBreak="0">
     <w:nsid w:val="59056797"/>
     <w:multiLevelType w:val="hybridMultilevel"/>
     <w:tmpl w:val="F9525B3A"/>
@@ -11194,7 +10051,7 @@
       </w:pPr>
     </w:lvl>
   </w:abstractNum>
-  <w:abstractNum w:abstractNumId="24" w15:restartNumberingAfterBreak="0">
+  <w:abstractNum w:abstractNumId="25" w15:restartNumberingAfterBreak="0">
     <w:nsid w:val="5FD3694D"/>
     <w:multiLevelType w:val="hybridMultilevel"/>
     <w:tmpl w:val="A6185AD6"/>
@@ -11283,7 +10140,7 @@
       </w:pPr>
     </w:lvl>
   </w:abstractNum>
-  <w:abstractNum w:abstractNumId="25" w15:restartNumberingAfterBreak="0">
+  <w:abstractNum w:abstractNumId="26" w15:restartNumberingAfterBreak="0">
     <w:nsid w:val="5FE52423"/>
     <w:multiLevelType w:val="hybridMultilevel"/>
     <w:tmpl w:val="C8528886"/>
@@ -11372,7 +10229,7 @@
       </w:pPr>
     </w:lvl>
   </w:abstractNum>
-  <w:abstractNum w:abstractNumId="26" w15:restartNumberingAfterBreak="0">
+  <w:abstractNum w:abstractNumId="27" w15:restartNumberingAfterBreak="0">
     <w:nsid w:val="66D01432"/>
     <w:multiLevelType w:val="hybridMultilevel"/>
     <w:tmpl w:val="FC26C8F4"/>
@@ -11458,7 +10315,7 @@
       </w:pPr>
     </w:lvl>
   </w:abstractNum>
-  <w:abstractNum w:abstractNumId="27" w15:restartNumberingAfterBreak="0">
+  <w:abstractNum w:abstractNumId="28" w15:restartNumberingAfterBreak="0">
     <w:nsid w:val="6B5B5C85"/>
     <w:multiLevelType w:val="hybridMultilevel"/>
     <w:tmpl w:val="52BC4E46"/>
@@ -11547,7 +10404,7 @@
       </w:pPr>
     </w:lvl>
   </w:abstractNum>
-  <w:abstractNum w:abstractNumId="28" w15:restartNumberingAfterBreak="0">
+  <w:abstractNum w:abstractNumId="29" w15:restartNumberingAfterBreak="0">
     <w:nsid w:val="6DDD0901"/>
     <w:multiLevelType w:val="multilevel"/>
     <w:tmpl w:val="092A143C"/>
@@ -11660,7 +10517,7 @@
       </w:rPr>
     </w:lvl>
   </w:abstractNum>
-  <w:abstractNum w:abstractNumId="29" w15:restartNumberingAfterBreak="0">
+  <w:abstractNum w:abstractNumId="30" w15:restartNumberingAfterBreak="0">
     <w:nsid w:val="6E0C0D5C"/>
     <w:multiLevelType w:val="hybridMultilevel"/>
     <w:tmpl w:val="81E471AE"/>
@@ -11773,7 +10630,7 @@
       </w:rPr>
     </w:lvl>
   </w:abstractNum>
-  <w:abstractNum w:abstractNumId="30" w15:restartNumberingAfterBreak="0">
+  <w:abstractNum w:abstractNumId="31" w15:restartNumberingAfterBreak="0">
     <w:nsid w:val="6E254504"/>
     <w:multiLevelType w:val="hybridMultilevel"/>
     <w:tmpl w:val="8EA2657E"/>
@@ -11862,7 +10719,7 @@
       </w:pPr>
     </w:lvl>
   </w:abstractNum>
-  <w:abstractNum w:abstractNumId="31" w15:restartNumberingAfterBreak="0">
+  <w:abstractNum w:abstractNumId="32" w15:restartNumberingAfterBreak="0">
     <w:nsid w:val="7081652F"/>
     <w:multiLevelType w:val="hybridMultilevel"/>
     <w:tmpl w:val="4E78D284"/>
@@ -11951,7 +10808,7 @@
       </w:pPr>
     </w:lvl>
   </w:abstractNum>
-  <w:abstractNum w:abstractNumId="32" w15:restartNumberingAfterBreak="0">
+  <w:abstractNum w:abstractNumId="33" w15:restartNumberingAfterBreak="0">
     <w:nsid w:val="762408C9"/>
     <w:multiLevelType w:val="hybridMultilevel"/>
     <w:tmpl w:val="5A062E54"/>
@@ -12038,103 +10895,106 @@
     </w:lvl>
   </w:abstractNum>
   <w:num w:numId="1">
+    <w:abstractNumId w:val="22"/>
+  </w:num>
+  <w:num w:numId="2">
+    <w:abstractNumId w:val="4"/>
+  </w:num>
+  <w:num w:numId="3">
+    <w:abstractNumId w:val="27"/>
+  </w:num>
+  <w:num w:numId="4">
+    <w:abstractNumId w:val="2"/>
+  </w:num>
+  <w:num w:numId="5">
+    <w:abstractNumId w:val="1"/>
+  </w:num>
+  <w:num w:numId="6">
+    <w:abstractNumId w:val="30"/>
+  </w:num>
+  <w:num w:numId="7">
+    <w:abstractNumId w:val="13"/>
+  </w:num>
+  <w:num w:numId="8">
+    <w:abstractNumId w:val="20"/>
+  </w:num>
+  <w:num w:numId="9">
+    <w:abstractNumId w:val="23"/>
+  </w:num>
+  <w:num w:numId="10">
+    <w:abstractNumId w:val="33"/>
+  </w:num>
+  <w:num w:numId="11">
+    <w:abstractNumId w:val="15"/>
+  </w:num>
+  <w:num w:numId="12">
+    <w:abstractNumId w:val="29"/>
+  </w:num>
+  <w:num w:numId="13">
+    <w:abstractNumId w:val="7"/>
+  </w:num>
+  <w:num w:numId="14">
+    <w:abstractNumId w:val="19"/>
+  </w:num>
+  <w:num w:numId="15">
+    <w:abstractNumId w:val="16"/>
+  </w:num>
+  <w:num w:numId="16">
+    <w:abstractNumId w:val="6"/>
+  </w:num>
+  <w:num w:numId="17">
+    <w:abstractNumId w:val="12"/>
+  </w:num>
+  <w:num w:numId="18">
+    <w:abstractNumId w:val="10"/>
+  </w:num>
+  <w:num w:numId="19">
+    <w:abstractNumId w:val="5"/>
+  </w:num>
+  <w:num w:numId="20">
+    <w:abstractNumId w:val="14"/>
+  </w:num>
+  <w:num w:numId="21">
+    <w:abstractNumId w:val="28"/>
+  </w:num>
+  <w:num w:numId="22">
+    <w:abstractNumId w:val="8"/>
+  </w:num>
+  <w:num w:numId="23">
     <w:abstractNumId w:val="21"/>
   </w:num>
-  <w:num w:numId="2">
+  <w:num w:numId="24">
+    <w:abstractNumId w:val="9"/>
+  </w:num>
+  <w:num w:numId="25">
+    <w:abstractNumId w:val="32"/>
+  </w:num>
+  <w:num w:numId="26">
+    <w:abstractNumId w:val="24"/>
+  </w:num>
+  <w:num w:numId="27">
+    <w:abstractNumId w:val="11"/>
+  </w:num>
+  <w:num w:numId="28">
+    <w:abstractNumId w:val="26"/>
+  </w:num>
+  <w:num w:numId="29">
+    <w:abstractNumId w:val="31"/>
+  </w:num>
+  <w:num w:numId="30">
     <w:abstractNumId w:val="3"/>
   </w:num>
-  <w:num w:numId="3">
-    <w:abstractNumId w:val="26"/>
+  <w:num w:numId="31">
+    <w:abstractNumId w:val="17"/>
   </w:num>
-  <w:num w:numId="4">
-    <w:abstractNumId w:val="1"/>
+  <w:num w:numId="32">
+    <w:abstractNumId w:val="25"/>
   </w:num>
-  <w:num w:numId="5">
-    <w:abstractNumId w:val="0"/>
-  </w:num>
-  <w:num w:numId="6">
-    <w:abstractNumId w:val="29"/>
-  </w:num>
-  <w:num w:numId="7">
-    <w:abstractNumId w:val="12"/>
-  </w:num>
-  <w:num w:numId="8">
-    <w:abstractNumId w:val="19"/>
-  </w:num>
-  <w:num w:numId="9">
-    <w:abstractNumId w:val="22"/>
-  </w:num>
-  <w:num w:numId="10">
-    <w:abstractNumId w:val="32"/>
-  </w:num>
-  <w:num w:numId="11">
-    <w:abstractNumId w:val="14"/>
-  </w:num>
-  <w:num w:numId="12">
-    <w:abstractNumId w:val="28"/>
-  </w:num>
-  <w:num w:numId="13">
-    <w:abstractNumId w:val="6"/>
-  </w:num>
-  <w:num w:numId="14">
+  <w:num w:numId="33">
     <w:abstractNumId w:val="18"/>
   </w:num>
-  <w:num w:numId="15">
-    <w:abstractNumId w:val="15"/>
-  </w:num>
-  <w:num w:numId="16">
-    <w:abstractNumId w:val="5"/>
-  </w:num>
-  <w:num w:numId="17">
-    <w:abstractNumId w:val="11"/>
-  </w:num>
-  <w:num w:numId="18">
-    <w:abstractNumId w:val="9"/>
-  </w:num>
-  <w:num w:numId="19">
-    <w:abstractNumId w:val="4"/>
-  </w:num>
-  <w:num w:numId="20">
-    <w:abstractNumId w:val="13"/>
-  </w:num>
-  <w:num w:numId="21">
-    <w:abstractNumId w:val="27"/>
-  </w:num>
-  <w:num w:numId="22">
-    <w:abstractNumId w:val="7"/>
-  </w:num>
-  <w:num w:numId="23">
-    <w:abstractNumId w:val="20"/>
-  </w:num>
-  <w:num w:numId="24">
-    <w:abstractNumId w:val="8"/>
-  </w:num>
-  <w:num w:numId="25">
-    <w:abstractNumId w:val="31"/>
-  </w:num>
-  <w:num w:numId="26">
-    <w:abstractNumId w:val="23"/>
-  </w:num>
-  <w:num w:numId="27">
-    <w:abstractNumId w:val="10"/>
-  </w:num>
-  <w:num w:numId="28">
-    <w:abstractNumId w:val="25"/>
-  </w:num>
-  <w:num w:numId="29">
-    <w:abstractNumId w:val="30"/>
-  </w:num>
-  <w:num w:numId="30">
-    <w:abstractNumId w:val="2"/>
-  </w:num>
-  <w:num w:numId="31">
-    <w:abstractNumId w:val="16"/>
-  </w:num>
-  <w:num w:numId="32">
-    <w:abstractNumId w:val="24"/>
-  </w:num>
-  <w:num w:numId="33">
-    <w:abstractNumId w:val="17"/>
+  <w:num w:numId="34">
+    <w:abstractNumId w:val="0"/>
   </w:num>
 </w:numbering>
 </file>
@@ -13055,7 +11915,7 @@
 </file>
 
 <file path=customXml/itemProps1.xml><?xml version="1.0" encoding="utf-8"?>
-<ds:datastoreItem xmlns:ds="http://schemas.openxmlformats.org/officeDocument/2006/customXml" ds:itemID="{F2966EC6-5B36-44EF-A519-9E500ED9ADC9}">
+<ds:datastoreItem xmlns:ds="http://schemas.openxmlformats.org/officeDocument/2006/customXml" ds:itemID="{A8AA430F-692C-4FEF-BE09-D9876B1FA567}">
   <ds:schemaRefs>
     <ds:schemaRef ds:uri="http://schemas.openxmlformats.org/officeDocument/2006/bibliography"/>
   </ds:schemaRefs>

</xml_diff>